<commit_message>
Test case and debug log is created for bug incorrect payout
</commit_message>
<xml_diff>
--- a/Documentation/Debug_Log.docx
+++ b/Documentation/Debug_Log.docx
@@ -3,13 +3,728 @@
 <w:document xmlns:wpc="http://schemas.microsoft.com/office/word/2010/wordprocessingCanvas" xmlns:mc="http://schemas.openxmlformats.org/markup-compatibility/2006" xmlns:o="urn:schemas-microsoft-com:office:office" xmlns:r="http://schemas.openxmlformats.org/officeDocument/2006/relationships" xmlns:m="http://schemas.openxmlformats.org/officeDocument/2006/math" xmlns:v="urn:schemas-microsoft-com:vml" xmlns:wp14="http://schemas.microsoft.com/office/word/2010/wordprocessingDrawing" xmlns:wp="http://schemas.openxmlformats.org/drawingml/2006/wordprocessingDrawing" xmlns:w10="urn:schemas-microsoft-com:office:word" xmlns:w="http://schemas.openxmlformats.org/wordprocessingml/2006/main" xmlns:w14="http://schemas.microsoft.com/office/word/2010/wordml" xmlns:wpg="http://schemas.microsoft.com/office/word/2010/wordprocessingGroup" xmlns:wpi="http://schemas.microsoft.com/office/word/2010/wordprocessingInk" xmlns:wne="http://schemas.microsoft.com/office/word/2006/wordml" xmlns:wps="http://schemas.microsoft.com/office/word/2010/wordprocessingShape" mc:Ignorable="w14 wp14">
   <w:body>
     <w:p>
-      <w:r>
-        <w:t>Debugging Bug 1: Incorrect Payout Level</w:t>
-      </w:r>
-    </w:p>
-    <w:p>
+      <w:pPr>
+        <w:pStyle w:val="Heading1"/>
+        <w:jc w:val="center"/>
+        <w:rPr>
+          <w:rFonts w:ascii="Arial" w:hAnsi="Arial" w:cs="Arial"/>
+          <w:color w:val="auto"/>
+        </w:rPr>
+      </w:pPr>
+      <w:r>
+        <w:rPr>
+          <w:rFonts w:ascii="Arial" w:hAnsi="Arial" w:cs="Arial"/>
+          <w:color w:val="auto"/>
+        </w:rPr>
+        <w:t>Debugging the Crown and Anchor Game</w:t>
+      </w:r>
+    </w:p>
+    <w:p>
+      <w:pPr>
+        <w:rPr>
+          <w:rFonts w:ascii="Arial" w:hAnsi="Arial" w:cs="Arial"/>
+        </w:rPr>
+      </w:pPr>
+    </w:p>
+    <w:p>
+      <w:pPr>
+        <w:rPr>
+          <w:rFonts w:ascii="Arial" w:hAnsi="Arial" w:cs="Arial"/>
+          <w:b/>
+          <w:i/>
+          <w:u w:val="single"/>
+        </w:rPr>
+      </w:pPr>
+      <w:r>
+        <w:rPr>
+          <w:rFonts w:ascii="Arial" w:hAnsi="Arial" w:cs="Arial"/>
+          <w:b/>
+          <w:i/>
+          <w:u w:val="single"/>
+        </w:rPr>
+        <w:t>Bug 1: Game doesn’t pay out correct level</w:t>
+      </w:r>
+    </w:p>
+    <w:p>
+      <w:pPr>
+        <w:rPr>
+          <w:rFonts w:ascii="Arial" w:hAnsi="Arial" w:cs="Arial"/>
+        </w:rPr>
+      </w:pPr>
+      <w:r>
+        <w:rPr>
+          <w:rFonts w:ascii="Arial" w:hAnsi="Arial" w:cs="Arial"/>
+          <w:b/>
+        </w:rPr>
+        <w:t>Hypothesis</w:t>
+      </w:r>
+      <w:r>
+        <w:rPr>
+          <w:rFonts w:ascii="Arial" w:hAnsi="Arial" w:cs="Arial"/>
+          <w:b/>
+        </w:rPr>
+        <w:t xml:space="preserve"> 1</w:t>
+      </w:r>
+      <w:r>
+        <w:rPr>
+          <w:rFonts w:ascii="Arial" w:hAnsi="Arial" w:cs="Arial"/>
+        </w:rPr>
+        <w:t>: May be wining is not calculated properly</w:t>
+      </w:r>
+      <w:r>
+        <w:rPr>
+          <w:rFonts w:ascii="Arial" w:hAnsi="Arial" w:cs="Arial"/>
+        </w:rPr>
+        <w:t>.</w:t>
+      </w:r>
+    </w:p>
+    <w:p>
+      <w:pPr>
+        <w:rPr>
+          <w:rFonts w:ascii="Arial" w:hAnsi="Arial" w:cs="Arial"/>
+        </w:rPr>
+      </w:pPr>
+      <w:r>
+        <w:rPr>
+          <w:rFonts w:ascii="Arial" w:hAnsi="Arial" w:cs="Arial"/>
+          <w:b/>
+        </w:rPr>
+        <w:t>Experiment:</w:t>
+      </w:r>
+      <w:r>
+        <w:rPr>
+          <w:rFonts w:ascii="Arial" w:hAnsi="Arial" w:cs="Arial"/>
+        </w:rPr>
+        <w:t xml:space="preserve"> Inspecting through the classes, I have </w:t>
+      </w:r>
+      <w:r>
+        <w:rPr>
+          <w:rFonts w:ascii="Arial" w:hAnsi="Arial" w:cs="Arial"/>
+        </w:rPr>
+        <w:t>come</w:t>
+      </w:r>
+      <w:r>
+        <w:rPr>
+          <w:rFonts w:ascii="Arial" w:hAnsi="Arial" w:cs="Arial"/>
+        </w:rPr>
+        <w:t xml:space="preserve"> to understand</w:t>
+      </w:r>
+      <w:r>
+        <w:rPr>
+          <w:rFonts w:ascii="Arial" w:hAnsi="Arial" w:cs="Arial"/>
+        </w:rPr>
+        <w:t xml:space="preserve"> the Game class have playRound method which returns the winning, according to matches </w:t>
+      </w:r>
+      <w:r>
+        <w:rPr>
+          <w:rFonts w:ascii="Arial" w:hAnsi="Arial" w:cs="Arial"/>
+        </w:rPr>
+        <w:t>against</w:t>
+      </w:r>
+      <w:r>
+        <w:rPr>
+          <w:rFonts w:ascii="Arial" w:hAnsi="Arial" w:cs="Arial"/>
+        </w:rPr>
+        <w:t xml:space="preserve"> user pick</w:t>
+      </w:r>
+      <w:r>
+        <w:rPr>
+          <w:rFonts w:ascii="Arial" w:hAnsi="Arial" w:cs="Arial"/>
+        </w:rPr>
+        <w:t>. May be the method is not returning right winning amount.</w:t>
+      </w:r>
+    </w:p>
+    <w:p>
+      <w:pPr>
+        <w:rPr>
+          <w:rFonts w:ascii="Arial" w:hAnsi="Arial" w:cs="Arial"/>
+          <w:b/>
+        </w:rPr>
+      </w:pPr>
+      <w:r>
+        <w:rPr>
+          <w:rFonts w:ascii="Arial" w:hAnsi="Arial" w:cs="Arial"/>
+          <w:b/>
+        </w:rPr>
+        <w:t xml:space="preserve"> </w:t>
+      </w:r>
+      <w:r>
+        <w:rPr>
+          <w:rFonts w:ascii="Arial" w:hAnsi="Arial" w:cs="Arial"/>
+          <w:b/>
+        </w:rPr>
+        <w:t>Test Output:</w:t>
+      </w:r>
+    </w:p>
+    <w:p>
+      <w:pPr>
+        <w:rPr>
+          <w:rFonts w:ascii="Arial" w:hAnsi="Arial" w:cs="Arial"/>
+        </w:rPr>
+      </w:pPr>
+      <w:r>
+        <w:rPr>
+          <w:rFonts w:ascii="Arial" w:hAnsi="Arial" w:cs="Arial"/>
+        </w:rPr>
+        <w:t>There are four conditions to test, in order to ensure that the method doesn’t have bug</w:t>
+      </w:r>
+      <w:r>
+        <w:rPr>
+          <w:rFonts w:ascii="Arial" w:hAnsi="Arial" w:cs="Arial"/>
+        </w:rPr>
+        <w:t>.</w:t>
+      </w:r>
+    </w:p>
+    <w:p>
+      <w:pPr>
+        <w:rPr>
+          <w:rFonts w:ascii="Arial" w:hAnsi="Arial" w:cs="Arial"/>
+        </w:rPr>
+      </w:pPr>
+      <w:r>
+        <w:rPr>
+          <w:rFonts w:ascii="Arial" w:hAnsi="Arial" w:cs="Arial"/>
+        </w:rPr>
+        <w:t>Winning is calculated through be</w:t>
+      </w:r>
+      <w:r>
+        <w:rPr>
+          <w:rFonts w:ascii="Arial" w:hAnsi="Arial" w:cs="Arial"/>
+        </w:rPr>
+        <w:t>t multiplied by matched numbers.</w:t>
+      </w:r>
+    </w:p>
+    <w:p>
+      <w:pPr>
+        <w:rPr>
+          <w:rFonts w:ascii="Arial" w:hAnsi="Arial" w:cs="Arial"/>
+        </w:rPr>
+      </w:pPr>
+      <w:r>
+        <w:rPr>
+          <w:rFonts w:ascii="Arial" w:hAnsi="Arial" w:cs="Arial"/>
+        </w:rPr>
+        <w:t xml:space="preserve">If </w:t>
+      </w:r>
+      <w:r>
+        <w:rPr>
+          <w:rFonts w:ascii="Arial" w:hAnsi="Arial" w:cs="Arial"/>
+        </w:rPr>
+        <w:t>there is no match between user picked symb</w:t>
+      </w:r>
+      <w:r>
+        <w:rPr>
+          <w:rFonts w:ascii="Arial" w:hAnsi="Arial" w:cs="Arial"/>
+        </w:rPr>
+        <w:t>ols and system select</w:t>
+      </w:r>
+      <w:r>
+        <w:rPr>
+          <w:rFonts w:ascii="Arial" w:hAnsi="Arial" w:cs="Arial"/>
+        </w:rPr>
+        <w:t>ed symbols then bet multiplied zero which will be zero</w:t>
+      </w:r>
+    </w:p>
+    <w:p>
+      <w:pPr>
+        <w:rPr>
+          <w:rFonts w:ascii="Arial" w:hAnsi="Arial" w:cs="Arial"/>
+        </w:rPr>
+      </w:pPr>
+      <w:r>
+        <w:rPr>
+          <w:rFonts w:ascii="Arial" w:hAnsi="Arial" w:cs="Arial"/>
+        </w:rPr>
+        <w:t>If there is one match then bet multiplied by 1</w:t>
+      </w:r>
+    </w:p>
+    <w:p>
+      <w:pPr>
+        <w:rPr>
+          <w:rFonts w:ascii="Arial" w:hAnsi="Arial" w:cs="Arial"/>
+        </w:rPr>
+      </w:pPr>
+      <w:r>
+        <w:rPr>
+          <w:rFonts w:ascii="Arial" w:hAnsi="Arial" w:cs="Arial"/>
+        </w:rPr>
+        <w:t>If there is two match then bet multiplied by 2</w:t>
+      </w:r>
+    </w:p>
+    <w:p>
+      <w:pPr>
+        <w:rPr>
+          <w:rFonts w:ascii="Arial" w:hAnsi="Arial" w:cs="Arial"/>
+        </w:rPr>
+      </w:pPr>
+      <w:r>
+        <w:rPr>
+          <w:rFonts w:ascii="Arial" w:hAnsi="Arial" w:cs="Arial"/>
+        </w:rPr>
+        <w:t>If all</w:t>
+      </w:r>
+      <w:r>
+        <w:rPr>
+          <w:rFonts w:ascii="Arial" w:hAnsi="Arial" w:cs="Arial"/>
+        </w:rPr>
+        <w:t>,</w:t>
+      </w:r>
+      <w:r>
+        <w:rPr>
+          <w:rFonts w:ascii="Arial" w:hAnsi="Arial" w:cs="Arial"/>
+        </w:rPr>
+        <w:t xml:space="preserve"> three match then bet multiplied by 3</w:t>
+      </w:r>
+    </w:p>
+    <w:p>
+      <w:pPr>
+        <w:rPr>
+          <w:rFonts w:ascii="Arial" w:hAnsi="Arial" w:cs="Arial"/>
+        </w:rPr>
+      </w:pPr>
+    </w:p>
+    <w:p>
+      <w:pPr>
+        <w:rPr>
+          <w:rFonts w:ascii="Arial" w:hAnsi="Arial" w:cs="Arial"/>
+        </w:rPr>
+      </w:pPr>
+    </w:p>
+    <w:p>
+      <w:pPr>
+        <w:rPr>
+          <w:rFonts w:ascii="Arial" w:hAnsi="Arial" w:cs="Arial"/>
+        </w:rPr>
+      </w:pPr>
+    </w:p>
+    <w:p>
+      <w:pPr>
+        <w:rPr>
+          <w:rFonts w:ascii="Arial" w:hAnsi="Arial" w:cs="Arial"/>
+        </w:rPr>
+      </w:pPr>
+      <w:r>
+        <w:rPr>
+          <w:rFonts w:ascii="Arial" w:hAnsi="Arial" w:cs="Arial"/>
+        </w:rPr>
+        <w:br w:type="page"/>
+      </w:r>
+    </w:p>
+    <w:p>
+      <w:pPr>
+        <w:rPr>
+          <w:rFonts w:ascii="Arial" w:hAnsi="Arial" w:cs="Arial"/>
+        </w:rPr>
+      </w:pPr>
+      <w:r>
+        <w:rPr>
+          <w:rFonts w:ascii="Arial" w:hAnsi="Arial" w:cs="Arial"/>
+        </w:rPr>
+        <w:lastRenderedPageBreak/>
+        <w:t>Below is the test screenshot</w:t>
+      </w:r>
+      <w:r>
+        <w:rPr>
+          <w:rFonts w:ascii="Arial" w:hAnsi="Arial" w:cs="Arial"/>
+        </w:rPr>
+        <w:t xml:space="preserve"> from JUnit test, testing these conditions</w:t>
+      </w:r>
+    </w:p>
+    <w:p>
+      <w:pPr>
+        <w:keepNext/>
+      </w:pPr>
+      <w:r>
+        <w:rPr>
+          <w:rFonts w:ascii="Arial" w:hAnsi="Arial" w:cs="Arial"/>
+        </w:rPr>
+        <w:pict>
+          <v:shapetype id="_x0000_t75" coordsize="21600,21600" o:spt="75" o:preferrelative="t" path="m@4@5l@4@11@9@11@9@5xe" filled="f" stroked="f">
+            <v:stroke joinstyle="miter"/>
+            <v:formulas>
+              <v:f eqn="if lineDrawn pixelLineWidth 0"/>
+              <v:f eqn="sum @0 1 0"/>
+              <v:f eqn="sum 0 0 @1"/>
+              <v:f eqn="prod @2 1 2"/>
+              <v:f eqn="prod @3 21600 pixelWidth"/>
+              <v:f eqn="prod @3 21600 pixelHeight"/>
+              <v:f eqn="sum @0 0 1"/>
+              <v:f eqn="prod @6 1 2"/>
+              <v:f eqn="prod @7 21600 pixelWidth"/>
+              <v:f eqn="sum @8 21600 0"/>
+              <v:f eqn="prod @7 21600 pixelHeight"/>
+              <v:f eqn="sum @10 21600 0"/>
+            </v:formulas>
+            <v:path o:extrusionok="f" gradientshapeok="t" o:connecttype="rect"/>
+            <o:lock v:ext="edit" aspectratio="t"/>
+          </v:shapetype>
+          <v:shape id="_x0000_i1025" type="#_x0000_t75" style="width:523.5pt;height:287.25pt">
+            <v:imagedata r:id="rId5" o:title="game_playround_test"/>
+          </v:shape>
+        </w:pict>
+      </w:r>
+    </w:p>
+    <w:p>
+      <w:pPr>
+        <w:pStyle w:val="Caption"/>
+      </w:pPr>
+      <w:r>
+        <w:t xml:space="preserve">Figure </w:t>
+      </w:r>
+      <w:fldSimple w:instr=" SEQ Figure \* ARABIC ">
+        <w:r>
+          <w:rPr>
+            <w:noProof/>
+          </w:rPr>
+          <w:t>1</w:t>
+        </w:r>
+      </w:fldSimple>
+      <w:r>
+        <w:t>: Game class, playRound method test screenshot</w:t>
+      </w:r>
+    </w:p>
+    <w:p>
+      <w:pPr>
+        <w:rPr>
+          <w:rFonts w:ascii="Arial" w:hAnsi="Arial" w:cs="Arial"/>
+        </w:rPr>
+      </w:pPr>
+      <w:r>
+        <w:rPr>
+          <w:rFonts w:ascii="Arial" w:hAnsi="Arial" w:cs="Arial"/>
+        </w:rPr>
+        <w:t>As we can see, I had picked and hard coded Club as a dice value, and we can see that, in two matches the winning is same as the expected result, which results in test being passed, and similar cases in one match and zero match, but in all match since there is only one match, which is only one club, that’s why test failed.</w:t>
+      </w:r>
+    </w:p>
+    <w:p>
+      <w:pPr>
+        <w:rPr>
+          <w:rFonts w:ascii="Arial" w:hAnsi="Arial" w:cs="Arial"/>
+        </w:rPr>
+      </w:pPr>
+      <w:r>
+        <w:rPr>
+          <w:rFonts w:ascii="Arial" w:hAnsi="Arial" w:cs="Arial"/>
+          <w:b/>
+        </w:rPr>
+        <w:t>Conclusion</w:t>
+      </w:r>
+      <w:r>
+        <w:rPr>
+          <w:rFonts w:ascii="Arial" w:hAnsi="Arial" w:cs="Arial"/>
+          <w:b/>
+        </w:rPr>
+        <w:t>:</w:t>
+      </w:r>
+      <w:r>
+        <w:rPr>
+          <w:rFonts w:ascii="Arial" w:hAnsi="Arial" w:cs="Arial"/>
+        </w:rPr>
+        <w:t xml:space="preserve"> Since methods are </w:t>
+      </w:r>
+      <w:r>
+        <w:rPr>
+          <w:rFonts w:ascii="Arial" w:hAnsi="Arial" w:cs="Arial"/>
+        </w:rPr>
+        <w:t>returning</w:t>
+      </w:r>
+      <w:r>
+        <w:rPr>
+          <w:rFonts w:ascii="Arial" w:hAnsi="Arial" w:cs="Arial"/>
+        </w:rPr>
+        <w:t xml:space="preserve"> correct value, there is no error in this method, thus the hypothesis is wrong.</w:t>
+      </w:r>
+    </w:p>
+    <w:p>
+      <w:pPr>
+        <w:rPr>
+          <w:rFonts w:ascii="Arial" w:hAnsi="Arial" w:cs="Arial"/>
+        </w:rPr>
+      </w:pPr>
+    </w:p>
+    <w:p>
+      <w:pPr>
+        <w:rPr>
+          <w:rFonts w:ascii="Arial" w:hAnsi="Arial" w:cs="Arial"/>
+        </w:rPr>
+      </w:pPr>
+      <w:r>
+        <w:rPr>
+          <w:rFonts w:ascii="Arial" w:hAnsi="Arial" w:cs="Arial"/>
+          <w:b/>
+        </w:rPr>
+        <w:t>Hypothesis 2:</w:t>
+      </w:r>
+      <w:r>
+        <w:rPr>
+          <w:rFonts w:ascii="Arial" w:hAnsi="Arial" w:cs="Arial"/>
+        </w:rPr>
+        <w:t xml:space="preserve"> </w:t>
+      </w:r>
+      <w:r>
+        <w:rPr>
+          <w:rFonts w:ascii="Arial" w:hAnsi="Arial" w:cs="Arial"/>
+        </w:rPr>
+        <w:t>May</w:t>
+      </w:r>
+      <w:r>
+        <w:rPr>
+          <w:rFonts w:ascii="Arial" w:hAnsi="Arial" w:cs="Arial"/>
+        </w:rPr>
+        <w:t>be bet taken from user is not added back to user balance</w:t>
+      </w:r>
+    </w:p>
+    <w:p>
+      <w:pPr>
+        <w:rPr>
+          <w:rFonts w:ascii="Arial" w:hAnsi="Arial" w:cs="Arial"/>
+        </w:rPr>
+      </w:pPr>
+      <w:r>
+        <w:rPr>
+          <w:rFonts w:ascii="Arial" w:hAnsi="Arial" w:cs="Arial"/>
+          <w:b/>
+        </w:rPr>
+        <w:t>Experiment:</w:t>
+      </w:r>
+      <w:r>
+        <w:rPr>
+          <w:rFonts w:ascii="Arial" w:hAnsi="Arial" w:cs="Arial"/>
+        </w:rPr>
+        <w:t xml:space="preserve"> While inspecting the playRound method, in Game class, I have noticed that at first bet is being deducted from the user balance and then user picked symbol is matched against the system selected symbols, but if the user wins the match the bet </w:t>
+      </w:r>
+      <w:r>
+        <w:rPr>
+          <w:rFonts w:ascii="Arial" w:hAnsi="Arial" w:cs="Arial"/>
+        </w:rPr>
+        <w:t>amount is</w:t>
+      </w:r>
+      <w:r>
+        <w:rPr>
+          <w:rFonts w:ascii="Arial" w:hAnsi="Arial" w:cs="Arial"/>
+        </w:rPr>
+        <w:t xml:space="preserve"> not added to the user balance only returning winning amount.</w:t>
+      </w:r>
+      <w:r>
+        <w:rPr>
+          <w:rFonts w:ascii="Arial" w:hAnsi="Arial" w:cs="Arial"/>
+        </w:rPr>
+        <w:t xml:space="preserve"> May be there is the error</w:t>
+      </w:r>
+      <w:r>
+        <w:rPr>
+          <w:rFonts w:ascii="Arial" w:hAnsi="Arial" w:cs="Arial"/>
+        </w:rPr>
+        <w:t>.</w:t>
+      </w:r>
+    </w:p>
+    <w:p>
+      <w:pPr>
+        <w:rPr>
+          <w:rFonts w:ascii="Arial" w:hAnsi="Arial" w:cs="Arial"/>
+        </w:rPr>
+      </w:pPr>
+    </w:p>
+    <w:p>
+      <w:pPr>
+        <w:rPr>
+          <w:rFonts w:ascii="Arial" w:hAnsi="Arial" w:cs="Arial"/>
+        </w:rPr>
+      </w:pPr>
+    </w:p>
+    <w:p>
+      <w:pPr>
+        <w:rPr>
+          <w:rFonts w:ascii="Arial" w:hAnsi="Arial" w:cs="Arial"/>
+        </w:rPr>
+      </w:pPr>
+    </w:p>
+    <w:p>
+      <w:pPr>
+        <w:rPr>
+          <w:rFonts w:ascii="Arial" w:hAnsi="Arial" w:cs="Arial"/>
+          <w:b/>
+        </w:rPr>
+      </w:pPr>
+      <w:r>
+        <w:rPr>
+          <w:rFonts w:ascii="Arial" w:hAnsi="Arial" w:cs="Arial"/>
+          <w:b/>
+        </w:rPr>
+        <w:lastRenderedPageBreak/>
+        <w:t>Test Output</w:t>
+      </w:r>
+      <w:r>
+        <w:rPr>
+          <w:rFonts w:ascii="Arial" w:hAnsi="Arial" w:cs="Arial"/>
+          <w:b/>
+        </w:rPr>
+        <w:t>:</w:t>
+      </w:r>
+    </w:p>
+    <w:p>
+      <w:pPr>
+        <w:rPr>
+          <w:rFonts w:ascii="Arial" w:hAnsi="Arial" w:cs="Arial"/>
+        </w:rPr>
+      </w:pPr>
+    </w:p>
+    <w:p>
+      <w:pPr>
+        <w:keepNext/>
+      </w:pPr>
+      <w:r>
+        <w:rPr>
+          <w:noProof/>
+        </w:rPr>
+        <w:drawing>
+          <wp:inline distT="0" distB="0" distL="0" distR="0" wp14:anchorId="73310992">
+            <wp:extent cx="5942965" cy="3228340"/>
+            <wp:effectExtent l="0" t="0" r="635" b="0"/>
+            <wp:docPr id="2" name="Picture 2"/>
+            <wp:cNvGraphicFramePr>
+              <a:graphicFrameLocks xmlns:a="http://schemas.openxmlformats.org/drawingml/2006/main" noChangeAspect="1"/>
+            </wp:cNvGraphicFramePr>
+            <a:graphic xmlns:a="http://schemas.openxmlformats.org/drawingml/2006/main">
+              <a:graphicData uri="http://schemas.openxmlformats.org/drawingml/2006/picture">
+                <pic:pic xmlns:pic="http://schemas.openxmlformats.org/drawingml/2006/picture">
+                  <pic:nvPicPr>
+                    <pic:cNvPr id="0" name="Picture 2"/>
+                    <pic:cNvPicPr>
+                      <a:picLocks noChangeAspect="1" noChangeArrowheads="1"/>
+                    </pic:cNvPicPr>
+                  </pic:nvPicPr>
+                  <pic:blipFill>
+                    <a:blip r:embed="rId6">
+                      <a:extLst>
+                        <a:ext uri="{28A0092B-C50C-407E-A947-70E740481C1C}">
+                          <a14:useLocalDpi xmlns:a14="http://schemas.microsoft.com/office/drawing/2010/main" val="0"/>
+                        </a:ext>
+                      </a:extLst>
+                    </a:blip>
+                    <a:srcRect/>
+                    <a:stretch>
+                      <a:fillRect/>
+                    </a:stretch>
+                  </pic:blipFill>
+                  <pic:spPr bwMode="auto">
+                    <a:xfrm>
+                      <a:off x="0" y="0"/>
+                      <a:ext cx="5942965" cy="3228340"/>
+                    </a:xfrm>
+                    <a:prstGeom prst="rect">
+                      <a:avLst/>
+                    </a:prstGeom>
+                    <a:noFill/>
+                  </pic:spPr>
+                </pic:pic>
+              </a:graphicData>
+            </a:graphic>
+          </wp:inline>
+        </w:drawing>
+      </w:r>
+    </w:p>
+    <w:p>
+      <w:pPr>
+        <w:pStyle w:val="Caption"/>
+      </w:pPr>
+      <w:r>
+        <w:t xml:space="preserve">Figure </w:t>
+      </w:r>
+      <w:fldSimple w:instr=" SEQ Figure \* ARABIC ">
+        <w:r>
+          <w:rPr>
+            <w:noProof/>
+          </w:rPr>
+          <w:t>2</w:t>
+        </w:r>
+      </w:fldSimple>
+      <w:r>
+        <w:t>: Check player balance after payout test</w:t>
+      </w:r>
+    </w:p>
+    <w:p>
+      <w:pPr>
+        <w:rPr>
+          <w:rFonts w:ascii="Arial" w:hAnsi="Arial" w:cs="Arial"/>
+        </w:rPr>
+      </w:pPr>
+      <w:r>
+        <w:rPr>
+          <w:rFonts w:ascii="Arial" w:hAnsi="Arial" w:cs="Arial"/>
+        </w:rPr>
+        <w:t>As we can see in the o</w:t>
+      </w:r>
+      <w:r>
+        <w:rPr>
+          <w:rFonts w:ascii="Arial" w:hAnsi="Arial" w:cs="Arial"/>
+        </w:rPr>
+        <w:t xml:space="preserve">ne match, being matched club exactly one times, the user </w:t>
+      </w:r>
+      <w:r>
+        <w:rPr>
+          <w:rFonts w:ascii="Arial" w:hAnsi="Arial" w:cs="Arial"/>
+        </w:rPr>
+        <w:t>initial</w:t>
+      </w:r>
+      <w:r>
+        <w:rPr>
+          <w:rFonts w:ascii="Arial" w:hAnsi="Arial" w:cs="Arial"/>
+        </w:rPr>
+        <w:t xml:space="preserve"> balance was 100 which means after winning the match, user should have 110 but instead it is 100, which means bet taken from the user is not returned to the user.</w:t>
+      </w:r>
+    </w:p>
+    <w:p>
+      <w:pPr>
+        <w:rPr>
+          <w:rFonts w:ascii="Arial" w:hAnsi="Arial" w:cs="Arial"/>
+          <w:b/>
+        </w:rPr>
+      </w:pPr>
+      <w:r>
+        <w:rPr>
+          <w:rFonts w:ascii="Arial" w:hAnsi="Arial" w:cs="Arial"/>
+          <w:b/>
+        </w:rPr>
+        <w:t>Conclusion:</w:t>
+      </w:r>
+    </w:p>
+    <w:p>
+      <w:pPr>
+        <w:rPr>
+          <w:rFonts w:ascii="Arial" w:hAnsi="Arial" w:cs="Arial"/>
+        </w:rPr>
+      </w:pPr>
+      <w:r>
+        <w:rPr>
+          <w:rFonts w:ascii="Arial" w:hAnsi="Arial" w:cs="Arial"/>
+        </w:rPr>
+        <w:t>Hence, I can conclude that the error is in Game class, playRound method, in which user bet is taken from the user balance but upon winning the bet is the added to the balance, this is the state where the sane to infected transition occurs.</w:t>
+      </w:r>
       <w:bookmarkStart w:id="0" w:name="_GoBack"/>
       <w:bookmarkEnd w:id="0"/>
+    </w:p>
+    <w:p>
+      <w:pPr>
+        <w:rPr>
+          <w:rFonts w:ascii="Arial" w:hAnsi="Arial" w:cs="Arial"/>
+          <w:b/>
+        </w:rPr>
+      </w:pPr>
+    </w:p>
+    <w:p>
+      <w:pPr>
+        <w:rPr>
+          <w:rFonts w:ascii="Arial" w:hAnsi="Arial" w:cs="Arial"/>
+        </w:rPr>
+      </w:pPr>
+    </w:p>
+    <w:p>
+      <w:pPr>
+        <w:rPr>
+          <w:rFonts w:ascii="Arial" w:hAnsi="Arial" w:cs="Arial"/>
+        </w:rPr>
+      </w:pPr>
     </w:p>
     <w:sectPr>
       <w:pgSz w:w="12240" w:h="15840"/>
@@ -246,6 +961,55 @@
       <w:szCs w:val="28"/>
     </w:rPr>
   </w:style>
+  <w:style w:type="paragraph" w:styleId="Caption">
+    <w:name w:val="caption"/>
+    <w:basedOn w:val="Normal"/>
+    <w:next w:val="Normal"/>
+    <w:uiPriority w:val="35"/>
+    <w:unhideWhenUsed/>
+    <w:qFormat/>
+    <w:rsid w:val="00343B2D"/>
+    <w:pPr>
+      <w:spacing w:line="240" w:lineRule="auto"/>
+    </w:pPr>
+    <w:rPr>
+      <w:b/>
+      <w:bCs/>
+      <w:color w:val="4F81BD" w:themeColor="accent1"/>
+      <w:sz w:val="18"/>
+      <w:szCs w:val="18"/>
+    </w:rPr>
+  </w:style>
+  <w:style w:type="paragraph" w:styleId="BalloonText">
+    <w:name w:val="Balloon Text"/>
+    <w:basedOn w:val="Normal"/>
+    <w:link w:val="BalloonTextChar"/>
+    <w:uiPriority w:val="99"/>
+    <w:semiHidden/>
+    <w:unhideWhenUsed/>
+    <w:rsid w:val="00090BBC"/>
+    <w:pPr>
+      <w:spacing w:after="0" w:line="240" w:lineRule="auto"/>
+    </w:pPr>
+    <w:rPr>
+      <w:rFonts w:ascii="Tahoma" w:hAnsi="Tahoma" w:cs="Tahoma"/>
+      <w:sz w:val="16"/>
+      <w:szCs w:val="16"/>
+    </w:rPr>
+  </w:style>
+  <w:style w:type="character" w:customStyle="1" w:styleId="BalloonTextChar">
+    <w:name w:val="Balloon Text Char"/>
+    <w:basedOn w:val="DefaultParagraphFont"/>
+    <w:link w:val="BalloonText"/>
+    <w:uiPriority w:val="99"/>
+    <w:semiHidden/>
+    <w:rsid w:val="00090BBC"/>
+    <w:rPr>
+      <w:rFonts w:ascii="Tahoma" w:hAnsi="Tahoma" w:cs="Tahoma"/>
+      <w:sz w:val="16"/>
+      <w:szCs w:val="16"/>
+    </w:rPr>
+  </w:style>
 </w:styles>
 </file>
 
@@ -472,6 +1236,55 @@
       <w:color w:val="365F91" w:themeColor="accent1" w:themeShade="BF"/>
       <w:sz w:val="28"/>
       <w:szCs w:val="28"/>
+    </w:rPr>
+  </w:style>
+  <w:style w:type="paragraph" w:styleId="Caption">
+    <w:name w:val="caption"/>
+    <w:basedOn w:val="Normal"/>
+    <w:next w:val="Normal"/>
+    <w:uiPriority w:val="35"/>
+    <w:unhideWhenUsed/>
+    <w:qFormat/>
+    <w:rsid w:val="00343B2D"/>
+    <w:pPr>
+      <w:spacing w:line="240" w:lineRule="auto"/>
+    </w:pPr>
+    <w:rPr>
+      <w:b/>
+      <w:bCs/>
+      <w:color w:val="4F81BD" w:themeColor="accent1"/>
+      <w:sz w:val="18"/>
+      <w:szCs w:val="18"/>
+    </w:rPr>
+  </w:style>
+  <w:style w:type="paragraph" w:styleId="BalloonText">
+    <w:name w:val="Balloon Text"/>
+    <w:basedOn w:val="Normal"/>
+    <w:link w:val="BalloonTextChar"/>
+    <w:uiPriority w:val="99"/>
+    <w:semiHidden/>
+    <w:unhideWhenUsed/>
+    <w:rsid w:val="00090BBC"/>
+    <w:pPr>
+      <w:spacing w:after="0" w:line="240" w:lineRule="auto"/>
+    </w:pPr>
+    <w:rPr>
+      <w:rFonts w:ascii="Tahoma" w:hAnsi="Tahoma" w:cs="Tahoma"/>
+      <w:sz w:val="16"/>
+      <w:szCs w:val="16"/>
+    </w:rPr>
+  </w:style>
+  <w:style w:type="character" w:customStyle="1" w:styleId="BalloonTextChar">
+    <w:name w:val="Balloon Text Char"/>
+    <w:basedOn w:val="DefaultParagraphFont"/>
+    <w:link w:val="BalloonText"/>
+    <w:uiPriority w:val="99"/>
+    <w:semiHidden/>
+    <w:rsid w:val="00090BBC"/>
+    <w:rPr>
+      <w:rFonts w:ascii="Tahoma" w:hAnsi="Tahoma" w:cs="Tahoma"/>
+      <w:sz w:val="16"/>
+      <w:szCs w:val="16"/>
     </w:rPr>
   </w:style>
 </w:styles>

</xml_diff>

<commit_message>
Test file and debug report created for player balance limit check
</commit_message>
<xml_diff>
--- a/Documentation/Debug_Log.docx
+++ b/Documentation/Debug_Log.docx
@@ -113,7 +113,21 @@
         <w:rPr>
           <w:rFonts w:ascii="Arial" w:hAnsi="Arial" w:cs="Arial"/>
         </w:rPr>
-        <w:t xml:space="preserve"> the Game class have playRound method which returns the winning, according to matches </w:t>
+        <w:t xml:space="preserve"> the Game class have </w:t>
+      </w:r>
+      <w:proofErr w:type="spellStart"/>
+      <w:r>
+        <w:rPr>
+          <w:rFonts w:ascii="Arial" w:hAnsi="Arial" w:cs="Arial"/>
+        </w:rPr>
+        <w:t>playRound</w:t>
+      </w:r>
+      <w:proofErr w:type="spellEnd"/>
+      <w:r>
+        <w:rPr>
+          <w:rFonts w:ascii="Arial" w:hAnsi="Arial" w:cs="Arial"/>
+        </w:rPr>
+        <w:t xml:space="preserve"> method which returns the winning, according to matches </w:t>
       </w:r>
       <w:r>
         <w:rPr>
@@ -327,7 +341,21 @@
         <w:rPr>
           <w:rFonts w:ascii="Arial" w:hAnsi="Arial" w:cs="Arial"/>
         </w:rPr>
-        <w:t xml:space="preserve"> from JUnit test, testing these conditions</w:t>
+        <w:t xml:space="preserve"> from </w:t>
+      </w:r>
+      <w:proofErr w:type="spellStart"/>
+      <w:r>
+        <w:rPr>
+          <w:rFonts w:ascii="Arial" w:hAnsi="Arial" w:cs="Arial"/>
+        </w:rPr>
+        <w:t>JUnit</w:t>
+      </w:r>
+      <w:proofErr w:type="spellEnd"/>
+      <w:r>
+        <w:rPr>
+          <w:rFonts w:ascii="Arial" w:hAnsi="Arial" w:cs="Arial"/>
+        </w:rPr>
+        <w:t xml:space="preserve"> test, testing these conditions</w:t>
       </w:r>
     </w:p>
     <w:p>
@@ -380,7 +408,15 @@
         </w:r>
       </w:fldSimple>
       <w:r>
-        <w:t>: Game class, playRound method test screenshot</w:t>
+        <w:t xml:space="preserve">: Game class, </w:t>
+      </w:r>
+      <w:proofErr w:type="spellStart"/>
+      <w:r>
+        <w:t>playRound</w:t>
+      </w:r>
+      <w:proofErr w:type="spellEnd"/>
+      <w:r>
+        <w:t xml:space="preserve"> method test screenshot</w:t>
       </w:r>
     </w:p>
     <w:p>
@@ -491,7 +527,21 @@
         <w:rPr>
           <w:rFonts w:ascii="Arial" w:hAnsi="Arial" w:cs="Arial"/>
         </w:rPr>
-        <w:t xml:space="preserve"> While inspecting the playRound method, in Game class, I have noticed that at first bet is being deducted from the user balance and then user picked symbol is matched against the system selected symbols, but if the user wins the match the bet </w:t>
+        <w:t xml:space="preserve"> While inspecting the </w:t>
+      </w:r>
+      <w:proofErr w:type="spellStart"/>
+      <w:r>
+        <w:rPr>
+          <w:rFonts w:ascii="Arial" w:hAnsi="Arial" w:cs="Arial"/>
+        </w:rPr>
+        <w:t>playRound</w:t>
+      </w:r>
+      <w:proofErr w:type="spellEnd"/>
+      <w:r>
+        <w:rPr>
+          <w:rFonts w:ascii="Arial" w:hAnsi="Arial" w:cs="Arial"/>
+        </w:rPr>
+        <w:t xml:space="preserve"> method, in Game class, I have noticed that at first bet is being deducted from the user balance and then user picked symbol is matched against the system selected symbols, but if the user wins the match the bet </w:t>
       </w:r>
       <w:r>
         <w:rPr>
@@ -699,11 +749,316 @@
         <w:rPr>
           <w:rFonts w:ascii="Arial" w:hAnsi="Arial" w:cs="Arial"/>
         </w:rPr>
-        <w:t>Hence, I can conclude that the error is in Game class, playRound method, in which user bet is taken from the user balance but upon winning the bet is the added to the balance, this is the state where the sane to infected transition occurs.</w:t>
-      </w:r>
+        <w:t xml:space="preserve">Hence, I can conclude that the error is in Game class, </w:t>
+      </w:r>
+      <w:proofErr w:type="spellStart"/>
+      <w:r>
+        <w:rPr>
+          <w:rFonts w:ascii="Arial" w:hAnsi="Arial" w:cs="Arial"/>
+        </w:rPr>
+        <w:t>playRound</w:t>
+      </w:r>
+      <w:proofErr w:type="spellEnd"/>
+      <w:r>
+        <w:rPr>
+          <w:rFonts w:ascii="Arial" w:hAnsi="Arial" w:cs="Arial"/>
+        </w:rPr>
+        <w:t xml:space="preserve"> method, in which user bet is taken from the user balance but upon winning the bet is the added to the balance, </w:t>
+      </w:r>
+      <w:r>
+        <w:rPr>
+          <w:rFonts w:ascii="Arial" w:hAnsi="Arial" w:cs="Arial"/>
+        </w:rPr>
+        <w:t xml:space="preserve">and </w:t>
+      </w:r>
+      <w:r>
+        <w:rPr>
+          <w:rFonts w:ascii="Arial" w:hAnsi="Arial" w:cs="Arial"/>
+        </w:rPr>
+        <w:t>this is the state where the sane to infected transition occurs.</w:t>
+      </w:r>
+    </w:p>
+    <w:p>
+      <w:pPr>
+        <w:rPr>
+          <w:rFonts w:ascii="Arial" w:hAnsi="Arial" w:cs="Arial"/>
+        </w:rPr>
+      </w:pPr>
+      <w:r>
+        <w:rPr>
+          <w:rFonts w:ascii="Arial" w:hAnsi="Arial" w:cs="Arial"/>
+        </w:rPr>
+        <w:br w:type="page"/>
+      </w:r>
+    </w:p>
+    <w:p>
+      <w:pPr>
+        <w:rPr>
+          <w:rFonts w:ascii="Arial" w:hAnsi="Arial" w:cs="Arial"/>
+          <w:b/>
+          <w:u w:val="single"/>
+        </w:rPr>
+      </w:pPr>
+      <w:r>
+        <w:rPr>
+          <w:rFonts w:ascii="Arial" w:hAnsi="Arial" w:cs="Arial"/>
+          <w:b/>
+          <w:u w:val="single"/>
+        </w:rPr>
+        <w:lastRenderedPageBreak/>
+        <w:t>Bug 2: Player cannot reach betting limit: Limit set to 0, but game ends with player still with 5 (dollars) remaining.</w:t>
+      </w:r>
+    </w:p>
+    <w:p>
+      <w:pPr>
+        <w:rPr>
+          <w:rFonts w:ascii="Arial" w:hAnsi="Arial" w:cs="Arial"/>
+        </w:rPr>
+      </w:pPr>
+      <w:r>
+        <w:rPr>
+          <w:rFonts w:ascii="Arial" w:hAnsi="Arial" w:cs="Arial"/>
+          <w:b/>
+        </w:rPr>
+        <w:t>Hypothesis:</w:t>
+      </w:r>
+      <w:r>
+        <w:rPr>
+          <w:rFonts w:ascii="Arial" w:hAnsi="Arial" w:cs="Arial"/>
+        </w:rPr>
+        <w:t xml:space="preserve"> </w:t>
+      </w:r>
+      <w:r>
+        <w:rPr>
+          <w:rFonts w:ascii="Arial" w:hAnsi="Arial" w:cs="Arial"/>
+        </w:rPr>
+        <w:t>Maybe betting limit is incorrectly compared against the player</w:t>
+      </w:r>
+      <w:r>
+        <w:rPr>
+          <w:rFonts w:ascii="Arial" w:hAnsi="Arial" w:cs="Arial"/>
+        </w:rPr>
+        <w:t xml:space="preserve"> </w:t>
+      </w:r>
+      <w:r>
+        <w:rPr>
+          <w:rFonts w:ascii="Arial" w:hAnsi="Arial" w:cs="Arial"/>
+        </w:rPr>
+        <w:t>balance.</w:t>
+      </w:r>
+    </w:p>
+    <w:p>
+      <w:pPr>
+        <w:jc w:val="both"/>
+        <w:rPr>
+          <w:rFonts w:ascii="Arial" w:hAnsi="Arial" w:cs="Arial"/>
+        </w:rPr>
+      </w:pPr>
+      <w:r>
+        <w:rPr>
+          <w:rFonts w:ascii="Arial" w:hAnsi="Arial" w:cs="Arial"/>
+          <w:b/>
+        </w:rPr>
+        <w:t>Experiment:</w:t>
+      </w:r>
+      <w:r>
+        <w:rPr>
+          <w:rFonts w:ascii="Arial" w:hAnsi="Arial" w:cs="Arial"/>
+          <w:b/>
+        </w:rPr>
+        <w:t xml:space="preserve"> </w:t>
+      </w:r>
+      <w:r>
+        <w:rPr>
+          <w:rFonts w:ascii="Arial" w:hAnsi="Arial" w:cs="Arial"/>
+        </w:rPr>
+        <w:t>Balance should have 0 at the end of the match but it exits early, while still having left 5, whi</w:t>
+      </w:r>
+      <w:r>
+        <w:rPr>
+          <w:rFonts w:ascii="Arial" w:hAnsi="Arial" w:cs="Arial"/>
+        </w:rPr>
+        <w:t xml:space="preserve">ch is incorrect. While inspecting the Main class and Player class, </w:t>
+      </w:r>
+      <w:proofErr w:type="spellStart"/>
+      <w:r>
+        <w:rPr>
+          <w:rFonts w:ascii="Arial" w:hAnsi="Arial" w:cs="Arial"/>
+        </w:rPr>
+        <w:t>balanceExceedsLimitBy</w:t>
+      </w:r>
+      <w:proofErr w:type="spellEnd"/>
+      <w:r>
+        <w:rPr>
+          <w:rFonts w:ascii="Arial" w:hAnsi="Arial" w:cs="Arial"/>
+        </w:rPr>
+        <w:t>, which deducts the bet amount from the balance and</w:t>
+      </w:r>
+      <w:r>
+        <w:rPr>
+          <w:rFonts w:ascii="Arial" w:hAnsi="Arial" w:cs="Arial"/>
+        </w:rPr>
+        <w:t xml:space="preserve"> checks </w:t>
+      </w:r>
+      <w:r>
+        <w:rPr>
+          <w:rFonts w:ascii="Arial" w:hAnsi="Arial" w:cs="Arial"/>
+        </w:rPr>
+        <w:t xml:space="preserve">with </w:t>
+      </w:r>
+      <w:r>
+        <w:rPr>
+          <w:rFonts w:ascii="Arial" w:hAnsi="Arial" w:cs="Arial"/>
+        </w:rPr>
+        <w:t>limit and ensure</w:t>
+      </w:r>
+      <w:r>
+        <w:rPr>
+          <w:rFonts w:ascii="Arial" w:hAnsi="Arial" w:cs="Arial"/>
+        </w:rPr>
+        <w:t xml:space="preserve"> that the player balance is</w:t>
+      </w:r>
+      <w:r>
+        <w:rPr>
+          <w:rFonts w:ascii="Arial" w:hAnsi="Arial" w:cs="Arial"/>
+        </w:rPr>
+        <w:t>n’</w:t>
+      </w:r>
+      <w:r>
+        <w:rPr>
+          <w:rFonts w:ascii="Arial" w:hAnsi="Arial" w:cs="Arial"/>
+        </w:rPr>
+        <w:t xml:space="preserve">t </w:t>
+      </w:r>
+      <w:r>
+        <w:rPr>
+          <w:rFonts w:ascii="Arial" w:hAnsi="Arial" w:cs="Arial"/>
+        </w:rPr>
+        <w:t xml:space="preserve">negative. May be the bug is incorrect use of comparison operator between player </w:t>
+      </w:r>
+      <w:proofErr w:type="gramStart"/>
+      <w:r>
+        <w:rPr>
+          <w:rFonts w:ascii="Arial" w:hAnsi="Arial" w:cs="Arial"/>
+        </w:rPr>
+        <w:t>balance</w:t>
+      </w:r>
+      <w:proofErr w:type="gramEnd"/>
+      <w:r>
+        <w:rPr>
+          <w:rFonts w:ascii="Arial" w:hAnsi="Arial" w:cs="Arial"/>
+        </w:rPr>
+        <w:t xml:space="preserve"> and limit.</w:t>
+      </w:r>
+    </w:p>
+    <w:p>
+      <w:pPr>
+        <w:jc w:val="both"/>
+        <w:rPr>
+          <w:rFonts w:ascii="Arial" w:hAnsi="Arial" w:cs="Arial"/>
+          <w:b/>
+        </w:rPr>
+      </w:pPr>
+      <w:r>
+        <w:rPr>
+          <w:rFonts w:ascii="Arial" w:hAnsi="Arial" w:cs="Arial"/>
+          <w:b/>
+        </w:rPr>
+        <w:t>Test Output:</w:t>
+      </w:r>
+    </w:p>
+    <w:p>
+      <w:pPr>
+        <w:keepNext/>
+        <w:jc w:val="both"/>
+      </w:pPr>
+      <w:r>
+        <w:rPr>
+          <w:rFonts w:ascii="Arial" w:hAnsi="Arial" w:cs="Arial"/>
+          <w:b/>
+        </w:rPr>
+        <w:pict>
+          <v:shape id="_x0000_i1026" type="#_x0000_t75" style="width:468pt;height:324.75pt">
+            <v:imagedata r:id="rId7" o:title="playerbalancelimit"/>
+          </v:shape>
+        </w:pict>
+      </w:r>
+    </w:p>
+    <w:p>
+      <w:pPr>
+        <w:pStyle w:val="Caption"/>
+        <w:jc w:val="both"/>
+      </w:pPr>
+      <w:r>
+        <w:t xml:space="preserve">Figure </w:t>
+      </w:r>
+      <w:fldSimple w:instr=" SEQ Figure \* ARABIC ">
+        <w:r>
+          <w:rPr>
+            <w:noProof/>
+          </w:rPr>
+          <w:t>3</w:t>
+        </w:r>
+      </w:fldSimple>
+      <w:r>
+        <w:t>: Player balance limit test</w:t>
+      </w:r>
+    </w:p>
+    <w:p>
+      <w:pPr>
+        <w:rPr>
+          <w:rFonts w:ascii="Arial" w:hAnsi="Arial" w:cs="Arial"/>
+        </w:rPr>
+      </w:pPr>
       <w:bookmarkStart w:id="0" w:name="_GoBack"/>
-      <w:bookmarkEnd w:id="0"/>
-    </w:p>
+      <w:r>
+        <w:rPr>
+          <w:rFonts w:ascii="Arial" w:hAnsi="Arial" w:cs="Arial"/>
+        </w:rPr>
+        <w:t xml:space="preserve">As we can see, even though the user balance is 5 and the user bet is 5, player should have got the last chance to play the game, but instead the method returns false, which means user cannot </w:t>
+      </w:r>
+      <w:r>
+        <w:rPr>
+          <w:rFonts w:ascii="Arial" w:hAnsi="Arial" w:cs="Arial"/>
+        </w:rPr>
+        <w:t>play game</w:t>
+      </w:r>
+      <w:r>
+        <w:rPr>
+          <w:rFonts w:ascii="Arial" w:hAnsi="Arial" w:cs="Arial"/>
+        </w:rPr>
+        <w:t xml:space="preserve"> and user balance is 0 or less than that, which is not the case.</w:t>
+      </w:r>
+    </w:p>
+    <w:p>
+      <w:pPr>
+        <w:rPr>
+          <w:rFonts w:ascii="Arial" w:hAnsi="Arial" w:cs="Arial"/>
+          <w:b/>
+        </w:rPr>
+      </w:pPr>
+      <w:r>
+        <w:rPr>
+          <w:rFonts w:ascii="Arial" w:hAnsi="Arial" w:cs="Arial"/>
+          <w:b/>
+        </w:rPr>
+        <w:t>Conclusion:</w:t>
+      </w:r>
+    </w:p>
+    <w:p>
+      <w:pPr>
+        <w:rPr>
+          <w:rFonts w:ascii="Arial" w:hAnsi="Arial" w:cs="Arial"/>
+        </w:rPr>
+      </w:pPr>
+      <w:r>
+        <w:rPr>
+          <w:rFonts w:ascii="Arial" w:hAnsi="Arial" w:cs="Arial"/>
+        </w:rPr>
+        <w:t>Hence, the hypothesis is correct and the program transition from sane to infectious state, with incorrect comparison between balance and limit.</w:t>
+      </w:r>
+    </w:p>
+    <w:bookmarkEnd w:id="0"/>
     <w:p>
       <w:pPr>
         <w:rPr>

</xml_diff>

<commit_message>
Debug log and test case added for incorrect dice value update test
</commit_message>
<xml_diff>
--- a/Documentation/Debug_Log.docx
+++ b/Documentation/Debug_Log.docx
@@ -113,21 +113,7 @@
         <w:rPr>
           <w:rFonts w:ascii="Arial" w:hAnsi="Arial" w:cs="Arial"/>
         </w:rPr>
-        <w:t xml:space="preserve"> the Game class have </w:t>
-      </w:r>
-      <w:proofErr w:type="spellStart"/>
-      <w:r>
-        <w:rPr>
-          <w:rFonts w:ascii="Arial" w:hAnsi="Arial" w:cs="Arial"/>
-        </w:rPr>
-        <w:t>playRound</w:t>
-      </w:r>
-      <w:proofErr w:type="spellEnd"/>
-      <w:r>
-        <w:rPr>
-          <w:rFonts w:ascii="Arial" w:hAnsi="Arial" w:cs="Arial"/>
-        </w:rPr>
-        <w:t xml:space="preserve"> method which returns the winning, according to matches </w:t>
+        <w:t xml:space="preserve"> the Game class have playRound method which returns the winning, according to matches </w:t>
       </w:r>
       <w:r>
         <w:rPr>
@@ -341,21 +327,7 @@
         <w:rPr>
           <w:rFonts w:ascii="Arial" w:hAnsi="Arial" w:cs="Arial"/>
         </w:rPr>
-        <w:t xml:space="preserve"> from </w:t>
-      </w:r>
-      <w:proofErr w:type="spellStart"/>
-      <w:r>
-        <w:rPr>
-          <w:rFonts w:ascii="Arial" w:hAnsi="Arial" w:cs="Arial"/>
-        </w:rPr>
-        <w:t>JUnit</w:t>
-      </w:r>
-      <w:proofErr w:type="spellEnd"/>
-      <w:r>
-        <w:rPr>
-          <w:rFonts w:ascii="Arial" w:hAnsi="Arial" w:cs="Arial"/>
-        </w:rPr>
-        <w:t xml:space="preserve"> test, testing these conditions</w:t>
+        <w:t xml:space="preserve"> from JUnit test, testing these conditions</w:t>
       </w:r>
     </w:p>
     <w:p>
@@ -387,7 +359,7 @@
             <o:lock v:ext="edit" aspectratio="t"/>
           </v:shapetype>
           <v:shape id="_x0000_i1025" type="#_x0000_t75" style="width:523.5pt;height:287.25pt">
-            <v:imagedata r:id="rId5" o:title="game_playround_test"/>
+            <v:imagedata r:id="rId6" o:title="game_playround_test"/>
           </v:shape>
         </w:pict>
       </w:r>
@@ -399,24 +371,29 @@
       <w:r>
         <w:t xml:space="preserve">Figure </w:t>
       </w:r>
-      <w:fldSimple w:instr=" SEQ Figure \* ARABIC ">
-        <w:r>
-          <w:rPr>
-            <w:noProof/>
-          </w:rPr>
-          <w:t>1</w:t>
-        </w:r>
-      </w:fldSimple>
-      <w:r>
-        <w:t xml:space="preserve">: Game class, </w:t>
-      </w:r>
-      <w:proofErr w:type="spellStart"/>
-      <w:r>
-        <w:t>playRound</w:t>
-      </w:r>
-      <w:proofErr w:type="spellEnd"/>
-      <w:r>
-        <w:t xml:space="preserve"> method test screenshot</w:t>
+      <w:r>
+        <w:fldChar w:fldCharType="begin"/>
+      </w:r>
+      <w:r>
+        <w:instrText xml:space="preserve"> SEQ Figure \* ARABIC </w:instrText>
+      </w:r>
+      <w:r>
+        <w:fldChar w:fldCharType="separate"/>
+      </w:r>
+      <w:r>
+        <w:rPr>
+          <w:noProof/>
+        </w:rPr>
+        <w:t>1</w:t>
+      </w:r>
+      <w:r>
+        <w:rPr>
+          <w:noProof/>
+        </w:rPr>
+        <w:fldChar w:fldCharType="end"/>
+      </w:r>
+      <w:r>
+        <w:t>: Game class, playRound method test screenshot</w:t>
       </w:r>
     </w:p>
     <w:p>
@@ -527,21 +504,7 @@
         <w:rPr>
           <w:rFonts w:ascii="Arial" w:hAnsi="Arial" w:cs="Arial"/>
         </w:rPr>
-        <w:t xml:space="preserve"> While inspecting the </w:t>
-      </w:r>
-      <w:proofErr w:type="spellStart"/>
-      <w:r>
-        <w:rPr>
-          <w:rFonts w:ascii="Arial" w:hAnsi="Arial" w:cs="Arial"/>
-        </w:rPr>
-        <w:t>playRound</w:t>
-      </w:r>
-      <w:proofErr w:type="spellEnd"/>
-      <w:r>
-        <w:rPr>
-          <w:rFonts w:ascii="Arial" w:hAnsi="Arial" w:cs="Arial"/>
-        </w:rPr>
-        <w:t xml:space="preserve"> method, in Game class, I have noticed that at first bet is being deducted from the user balance and then user picked symbol is matched against the system selected symbols, but if the user wins the match the bet </w:t>
+        <w:t xml:space="preserve"> While inspecting the playRound method, in Game class, I have noticed that at first bet is being deducted from the user balance and then user picked symbol is matched against the system selected symbols, but if the user wins the match the bet </w:t>
       </w:r>
       <w:r>
         <w:rPr>
@@ -645,7 +608,7 @@
                     </pic:cNvPicPr>
                   </pic:nvPicPr>
                   <pic:blipFill>
-                    <a:blip r:embed="rId6">
+                    <a:blip r:embed="rId7">
                       <a:extLst>
                         <a:ext uri="{28A0092B-C50C-407E-A947-70E740481C1C}">
                           <a14:useLocalDpi xmlns:a14="http://schemas.microsoft.com/office/drawing/2010/main" val="0"/>
@@ -681,47 +644,710 @@
       <w:r>
         <w:t xml:space="preserve">Figure </w:t>
       </w:r>
+      <w:r>
+        <w:fldChar w:fldCharType="begin"/>
+      </w:r>
+      <w:r>
+        <w:instrText xml:space="preserve"> SEQ Figure \* ARABIC </w:instrText>
+      </w:r>
+      <w:r>
+        <w:fldChar w:fldCharType="separate"/>
+      </w:r>
+      <w:r>
+        <w:rPr>
+          <w:noProof/>
+        </w:rPr>
+        <w:t>2</w:t>
+      </w:r>
+      <w:r>
+        <w:rPr>
+          <w:noProof/>
+        </w:rPr>
+        <w:fldChar w:fldCharType="end"/>
+      </w:r>
+      <w:r>
+        <w:t>: Check player balance after payout test</w:t>
+      </w:r>
+    </w:p>
+    <w:p>
+      <w:pPr>
+        <w:rPr>
+          <w:rFonts w:ascii="Arial" w:hAnsi="Arial" w:cs="Arial"/>
+        </w:rPr>
+      </w:pPr>
+      <w:r>
+        <w:rPr>
+          <w:rFonts w:ascii="Arial" w:hAnsi="Arial" w:cs="Arial"/>
+        </w:rPr>
+        <w:t>As we can see in the o</w:t>
+      </w:r>
+      <w:r>
+        <w:rPr>
+          <w:rFonts w:ascii="Arial" w:hAnsi="Arial" w:cs="Arial"/>
+        </w:rPr>
+        <w:t xml:space="preserve">ne match, being matched club exactly one times, the user </w:t>
+      </w:r>
+      <w:r>
+        <w:rPr>
+          <w:rFonts w:ascii="Arial" w:hAnsi="Arial" w:cs="Arial"/>
+        </w:rPr>
+        <w:t>initial</w:t>
+      </w:r>
+      <w:r>
+        <w:rPr>
+          <w:rFonts w:ascii="Arial" w:hAnsi="Arial" w:cs="Arial"/>
+        </w:rPr>
+        <w:t xml:space="preserve"> balance was 100 which means after winning the match, user should have 110 but instead it is 100, which means bet taken from the user is not returned to the user.</w:t>
+      </w:r>
+    </w:p>
+    <w:p>
+      <w:pPr>
+        <w:rPr>
+          <w:rFonts w:ascii="Arial" w:hAnsi="Arial" w:cs="Arial"/>
+          <w:b/>
+        </w:rPr>
+      </w:pPr>
+      <w:r>
+        <w:rPr>
+          <w:rFonts w:ascii="Arial" w:hAnsi="Arial" w:cs="Arial"/>
+          <w:b/>
+        </w:rPr>
+        <w:t>Conclusion:</w:t>
+      </w:r>
+    </w:p>
+    <w:p>
+      <w:pPr>
+        <w:rPr>
+          <w:rFonts w:ascii="Arial" w:hAnsi="Arial" w:cs="Arial"/>
+        </w:rPr>
+      </w:pPr>
+      <w:r>
+        <w:rPr>
+          <w:rFonts w:ascii="Arial" w:hAnsi="Arial" w:cs="Arial"/>
+        </w:rPr>
+        <w:t xml:space="preserve">Hence, I can conclude that the error is in Game class, playRound method, in which user bet is taken from the user balance but upon winning the bet is the added to the balance, </w:t>
+      </w:r>
+      <w:r>
+        <w:rPr>
+          <w:rFonts w:ascii="Arial" w:hAnsi="Arial" w:cs="Arial"/>
+        </w:rPr>
+        <w:t xml:space="preserve">and </w:t>
+      </w:r>
+      <w:r>
+        <w:rPr>
+          <w:rFonts w:ascii="Arial" w:hAnsi="Arial" w:cs="Arial"/>
+        </w:rPr>
+        <w:t>this is the state where the sane to infected transition occurs.</w:t>
+      </w:r>
+    </w:p>
+    <w:p>
+      <w:pPr>
+        <w:rPr>
+          <w:rFonts w:ascii="Arial" w:hAnsi="Arial" w:cs="Arial"/>
+        </w:rPr>
+      </w:pPr>
+      <w:r>
+        <w:rPr>
+          <w:rFonts w:ascii="Arial" w:hAnsi="Arial" w:cs="Arial"/>
+        </w:rPr>
+        <w:br w:type="page"/>
+      </w:r>
+    </w:p>
+    <w:p>
+      <w:pPr>
+        <w:rPr>
+          <w:rFonts w:ascii="Arial" w:hAnsi="Arial" w:cs="Arial"/>
+          <w:b/>
+          <w:u w:val="single"/>
+        </w:rPr>
+      </w:pPr>
+      <w:r>
+        <w:rPr>
+          <w:rFonts w:ascii="Arial" w:hAnsi="Arial" w:cs="Arial"/>
+          <w:b/>
+          <w:u w:val="single"/>
+        </w:rPr>
+        <w:lastRenderedPageBreak/>
+        <w:t>Bug 2: Player cannot reach betting limit: Limit set to 0, but game ends with player still with 5 (dollars) remaining.</w:t>
+      </w:r>
+    </w:p>
+    <w:p>
+      <w:pPr>
+        <w:rPr>
+          <w:rFonts w:ascii="Arial" w:hAnsi="Arial" w:cs="Arial"/>
+        </w:rPr>
+      </w:pPr>
+      <w:r>
+        <w:rPr>
+          <w:rFonts w:ascii="Arial" w:hAnsi="Arial" w:cs="Arial"/>
+          <w:b/>
+        </w:rPr>
+        <w:t>Hypothesis:</w:t>
+      </w:r>
+      <w:r>
+        <w:rPr>
+          <w:rFonts w:ascii="Arial" w:hAnsi="Arial" w:cs="Arial"/>
+        </w:rPr>
+        <w:t xml:space="preserve"> </w:t>
+      </w:r>
+      <w:r>
+        <w:rPr>
+          <w:rFonts w:ascii="Arial" w:hAnsi="Arial" w:cs="Arial"/>
+        </w:rPr>
+        <w:t>Maybe betting limit is incorrectly compared against the player</w:t>
+      </w:r>
+      <w:r>
+        <w:rPr>
+          <w:rFonts w:ascii="Arial" w:hAnsi="Arial" w:cs="Arial"/>
+        </w:rPr>
+        <w:t xml:space="preserve"> </w:t>
+      </w:r>
+      <w:r>
+        <w:rPr>
+          <w:rFonts w:ascii="Arial" w:hAnsi="Arial" w:cs="Arial"/>
+        </w:rPr>
+        <w:t>balance.</w:t>
+      </w:r>
+    </w:p>
+    <w:p>
+      <w:pPr>
+        <w:jc w:val="both"/>
+        <w:rPr>
+          <w:rFonts w:ascii="Arial" w:hAnsi="Arial" w:cs="Arial"/>
+        </w:rPr>
+      </w:pPr>
+      <w:r>
+        <w:rPr>
+          <w:rFonts w:ascii="Arial" w:hAnsi="Arial" w:cs="Arial"/>
+          <w:b/>
+        </w:rPr>
+        <w:t>Experiment:</w:t>
+      </w:r>
+      <w:r>
+        <w:rPr>
+          <w:rFonts w:ascii="Arial" w:hAnsi="Arial" w:cs="Arial"/>
+          <w:b/>
+        </w:rPr>
+        <w:t xml:space="preserve"> </w:t>
+      </w:r>
+      <w:r>
+        <w:rPr>
+          <w:rFonts w:ascii="Arial" w:hAnsi="Arial" w:cs="Arial"/>
+        </w:rPr>
+        <w:t>Balance should have 0 at the end of the match but it exits early, while still having left 5, whi</w:t>
+      </w:r>
+      <w:r>
+        <w:rPr>
+          <w:rFonts w:ascii="Arial" w:hAnsi="Arial" w:cs="Arial"/>
+        </w:rPr>
+        <w:t xml:space="preserve">ch is incorrect. While inspecting the Main class and Player class, </w:t>
+      </w:r>
+      <w:r>
+        <w:rPr>
+          <w:rFonts w:ascii="Arial" w:hAnsi="Arial" w:cs="Arial"/>
+        </w:rPr>
+        <w:t>balanceExceedsLimitBy</w:t>
+      </w:r>
+      <w:r>
+        <w:rPr>
+          <w:rFonts w:ascii="Arial" w:hAnsi="Arial" w:cs="Arial"/>
+        </w:rPr>
+        <w:t>, which deducts the bet amount from the balance and</w:t>
+      </w:r>
+      <w:r>
+        <w:rPr>
+          <w:rFonts w:ascii="Arial" w:hAnsi="Arial" w:cs="Arial"/>
+        </w:rPr>
+        <w:t xml:space="preserve"> checks </w:t>
+      </w:r>
+      <w:r>
+        <w:rPr>
+          <w:rFonts w:ascii="Arial" w:hAnsi="Arial" w:cs="Arial"/>
+        </w:rPr>
+        <w:t xml:space="preserve">with </w:t>
+      </w:r>
+      <w:r>
+        <w:rPr>
+          <w:rFonts w:ascii="Arial" w:hAnsi="Arial" w:cs="Arial"/>
+        </w:rPr>
+        <w:t>limit and ensure</w:t>
+      </w:r>
+      <w:r>
+        <w:rPr>
+          <w:rFonts w:ascii="Arial" w:hAnsi="Arial" w:cs="Arial"/>
+        </w:rPr>
+        <w:t xml:space="preserve"> that the player balance is</w:t>
+      </w:r>
+      <w:r>
+        <w:rPr>
+          <w:rFonts w:ascii="Arial" w:hAnsi="Arial" w:cs="Arial"/>
+        </w:rPr>
+        <w:t>n’</w:t>
+      </w:r>
+      <w:r>
+        <w:rPr>
+          <w:rFonts w:ascii="Arial" w:hAnsi="Arial" w:cs="Arial"/>
+        </w:rPr>
+        <w:t xml:space="preserve">t </w:t>
+      </w:r>
+      <w:r>
+        <w:rPr>
+          <w:rFonts w:ascii="Arial" w:hAnsi="Arial" w:cs="Arial"/>
+        </w:rPr>
+        <w:t>negative. May be the bug is incorrect use of comparison operator between player balance and limit.</w:t>
+      </w:r>
+    </w:p>
+    <w:p>
+      <w:pPr>
+        <w:jc w:val="both"/>
+        <w:rPr>
+          <w:rFonts w:ascii="Arial" w:hAnsi="Arial" w:cs="Arial"/>
+          <w:b/>
+        </w:rPr>
+      </w:pPr>
+      <w:r>
+        <w:rPr>
+          <w:rFonts w:ascii="Arial" w:hAnsi="Arial" w:cs="Arial"/>
+          <w:b/>
+        </w:rPr>
+        <w:t>Test Output:</w:t>
+      </w:r>
+    </w:p>
+    <w:p>
+      <w:pPr>
+        <w:keepNext/>
+        <w:jc w:val="both"/>
+      </w:pPr>
+      <w:r>
+        <w:rPr>
+          <w:rFonts w:ascii="Arial" w:hAnsi="Arial" w:cs="Arial"/>
+          <w:b/>
+        </w:rPr>
+        <w:pict>
+          <v:shape id="_x0000_i1026" type="#_x0000_t75" style="width:468pt;height:324.75pt">
+            <v:imagedata r:id="rId8" o:title="playerbalancelimit"/>
+          </v:shape>
+        </w:pict>
+      </w:r>
+    </w:p>
+    <w:p>
+      <w:pPr>
+        <w:pStyle w:val="Caption"/>
+        <w:jc w:val="both"/>
+      </w:pPr>
+      <w:r>
+        <w:t xml:space="preserve">Figure </w:t>
+      </w:r>
+      <w:r>
+        <w:fldChar w:fldCharType="begin"/>
+      </w:r>
+      <w:r>
+        <w:instrText xml:space="preserve"> SEQ Figure \* ARABIC </w:instrText>
+      </w:r>
+      <w:r>
+        <w:fldChar w:fldCharType="separate"/>
+      </w:r>
+      <w:r>
+        <w:rPr>
+          <w:noProof/>
+        </w:rPr>
+        <w:t>3</w:t>
+      </w:r>
+      <w:r>
+        <w:rPr>
+          <w:noProof/>
+        </w:rPr>
+        <w:fldChar w:fldCharType="end"/>
+      </w:r>
+      <w:r>
+        <w:t>: Player balance limit test</w:t>
+      </w:r>
+    </w:p>
+    <w:p>
+      <w:pPr>
+        <w:rPr>
+          <w:rFonts w:ascii="Arial" w:hAnsi="Arial" w:cs="Arial"/>
+        </w:rPr>
+      </w:pPr>
+      <w:r>
+        <w:rPr>
+          <w:rFonts w:ascii="Arial" w:hAnsi="Arial" w:cs="Arial"/>
+        </w:rPr>
+        <w:t xml:space="preserve">As we can see, even though the user balance is 5 and the user bet is 5, player should have got the last chance to play the game, but instead the method returns false, which means user cannot </w:t>
+      </w:r>
+      <w:r>
+        <w:rPr>
+          <w:rFonts w:ascii="Arial" w:hAnsi="Arial" w:cs="Arial"/>
+        </w:rPr>
+        <w:t>play game</w:t>
+      </w:r>
+      <w:r>
+        <w:rPr>
+          <w:rFonts w:ascii="Arial" w:hAnsi="Arial" w:cs="Arial"/>
+        </w:rPr>
+        <w:t xml:space="preserve"> and user balance is 0 or less than that, which is not the case.</w:t>
+      </w:r>
+    </w:p>
+    <w:p>
+      <w:pPr>
+        <w:rPr>
+          <w:rFonts w:ascii="Arial" w:hAnsi="Arial" w:cs="Arial"/>
+          <w:b/>
+        </w:rPr>
+      </w:pPr>
+      <w:r>
+        <w:rPr>
+          <w:rFonts w:ascii="Arial" w:hAnsi="Arial" w:cs="Arial"/>
+          <w:b/>
+        </w:rPr>
+        <w:t>Conclusion:</w:t>
+      </w:r>
+    </w:p>
+    <w:p>
+      <w:pPr>
+        <w:rPr>
+          <w:rFonts w:ascii="Arial" w:hAnsi="Arial" w:cs="Arial"/>
+        </w:rPr>
+      </w:pPr>
+      <w:r>
+        <w:rPr>
+          <w:rFonts w:ascii="Arial" w:hAnsi="Arial" w:cs="Arial"/>
+        </w:rPr>
+        <w:t>Hence, the hypothesis is correct and the program transition from sane to infectious state, with incorrect comparison between balance and limit.</w:t>
+      </w:r>
+    </w:p>
+    <w:p>
+      <w:pPr>
+        <w:rPr>
+          <w:rFonts w:ascii="Arial" w:hAnsi="Arial" w:cs="Arial"/>
+          <w:b/>
+          <w:u w:val="single"/>
+        </w:rPr>
+      </w:pPr>
+      <w:r>
+        <w:rPr>
+          <w:rFonts w:ascii="Arial" w:hAnsi="Arial" w:cs="Arial"/>
+          <w:b/>
+          <w:u w:val="single"/>
+        </w:rPr>
+        <w:lastRenderedPageBreak/>
+        <w:t>Bug 3: Odds in the game do not appear to be correct. Crown and Anchor games have an approximate 8% bias to the house. So the win : (win+lose) ratio should approximately equal 0.42. This does not appear to be the case.</w:t>
+      </w:r>
+    </w:p>
+    <w:p>
+      <w:pPr>
+        <w:jc w:val="both"/>
+        <w:rPr>
+          <w:rFonts w:ascii="Arial" w:hAnsi="Arial" w:cs="Arial"/>
+        </w:rPr>
+      </w:pPr>
+      <w:r>
+        <w:rPr>
+          <w:rFonts w:ascii="Arial" w:hAnsi="Arial" w:cs="Arial"/>
+          <w:b/>
+        </w:rPr>
+        <w:t>Hypothesis:</w:t>
+      </w:r>
+      <w:r>
+        <w:rPr>
+          <w:rFonts w:ascii="Arial" w:hAnsi="Arial" w:cs="Arial"/>
+          <w:b/>
+        </w:rPr>
+        <w:t xml:space="preserve"> </w:t>
+      </w:r>
+      <w:r>
+        <w:rPr>
+          <w:rFonts w:ascii="Arial" w:hAnsi="Arial" w:cs="Arial"/>
+        </w:rPr>
+        <w:t>At the end of the game, the win/lose ration is not equal to 0.42, but it is random sometimes, it is .40 and sometimes 0.49 not what it should be.</w:t>
+      </w:r>
+    </w:p>
+    <w:p>
+      <w:pPr>
+        <w:jc w:val="both"/>
+        <w:rPr>
+          <w:rFonts w:ascii="Arial" w:hAnsi="Arial" w:cs="Arial"/>
+        </w:rPr>
+      </w:pPr>
+      <w:r>
+        <w:rPr>
+          <w:rFonts w:ascii="Arial" w:hAnsi="Arial" w:cs="Arial"/>
+          <w:b/>
+        </w:rPr>
+        <w:t>Experiment:</w:t>
+      </w:r>
+      <w:r>
+        <w:rPr>
+          <w:rFonts w:ascii="Arial" w:hAnsi="Arial" w:cs="Arial"/>
+          <w:b/>
+        </w:rPr>
+        <w:t xml:space="preserve"> </w:t>
+      </w:r>
+      <w:r>
+        <w:rPr>
+          <w:rFonts w:ascii="Arial" w:hAnsi="Arial" w:cs="Arial"/>
+        </w:rPr>
+        <w:t xml:space="preserve">At this moment I am not sure why the game </w:t>
+      </w:r>
+      <w:r>
+        <w:rPr>
+          <w:rFonts w:ascii="Arial" w:hAnsi="Arial" w:cs="Arial"/>
+        </w:rPr>
+        <w:t>is behaving</w:t>
+      </w:r>
+      <w:r>
+        <w:rPr>
+          <w:rFonts w:ascii="Arial" w:hAnsi="Arial" w:cs="Arial"/>
+        </w:rPr>
+        <w:t xml:space="preserve"> differently, may be fixing the other bugs, from giving player right payout, letting player play up to the limit, will automatically solve the problem, I am not sure, but for now I will skip this test and move on to another test, and give update if it is fixed.</w:t>
+      </w:r>
+    </w:p>
+    <w:p>
+      <w:pPr>
+        <w:jc w:val="both"/>
+        <w:rPr>
+          <w:rFonts w:ascii="Arial" w:hAnsi="Arial" w:cs="Arial"/>
+        </w:rPr>
+      </w:pPr>
+    </w:p>
+    <w:p>
+      <w:pPr>
+        <w:pStyle w:val="ListParagraph"/>
+        <w:ind w:left="0"/>
+        <w:rPr>
+          <w:rFonts w:ascii="Arial" w:hAnsi="Arial" w:cs="Arial"/>
+          <w:b/>
+          <w:u w:val="single"/>
+        </w:rPr>
+      </w:pPr>
+      <w:r>
+        <w:rPr>
+          <w:rFonts w:ascii="Arial" w:hAnsi="Arial" w:cs="Arial"/>
+          <w:b/>
+          <w:u w:val="single"/>
+        </w:rPr>
+        <w:br w:type="page"/>
+      </w:r>
+    </w:p>
+    <w:p>
+      <w:pPr>
+        <w:pStyle w:val="ListParagraph"/>
+        <w:ind w:left="0"/>
+        <w:rPr>
+          <w:rFonts w:ascii="Arial" w:hAnsi="Arial" w:cs="Arial"/>
+          <w:b/>
+          <w:u w:val="single"/>
+        </w:rPr>
+      </w:pPr>
+      <w:r>
+        <w:rPr>
+          <w:rFonts w:ascii="Arial" w:hAnsi="Arial" w:cs="Arial"/>
+          <w:b/>
+          <w:u w:val="single"/>
+        </w:rPr>
+        <w:lastRenderedPageBreak/>
+        <w:t>Bug 4: Combination of three symbols never changes, first combination of symbols is repeated through the whole game.</w:t>
+      </w:r>
+    </w:p>
+    <w:p>
+      <w:pPr>
+        <w:pStyle w:val="ListParagraph"/>
+        <w:ind w:left="0"/>
+        <w:rPr>
+          <w:rFonts w:ascii="Arial" w:hAnsi="Arial" w:cs="Arial"/>
+          <w:b/>
+          <w:u w:val="single"/>
+        </w:rPr>
+      </w:pPr>
+    </w:p>
+    <w:p>
+      <w:pPr>
+        <w:pStyle w:val="ListParagraph"/>
+        <w:ind w:left="0"/>
+        <w:rPr>
+          <w:rFonts w:ascii="Arial" w:hAnsi="Arial" w:cs="Arial"/>
+        </w:rPr>
+      </w:pPr>
+      <w:r>
+        <w:rPr>
+          <w:rFonts w:ascii="Arial" w:hAnsi="Arial" w:cs="Arial"/>
+          <w:b/>
+        </w:rPr>
+        <w:t>Hypothesis</w:t>
+      </w:r>
+      <w:r>
+        <w:rPr>
+          <w:rFonts w:ascii="Arial" w:hAnsi="Arial" w:cs="Arial"/>
+          <w:b/>
+        </w:rPr>
+        <w:t xml:space="preserve">: </w:t>
+      </w:r>
+      <w:r>
+        <w:rPr>
+          <w:rFonts w:ascii="Arial" w:hAnsi="Arial" w:cs="Arial"/>
+        </w:rPr>
+        <w:t>Rolled d</w:t>
+      </w:r>
+      <w:r>
+        <w:rPr>
+          <w:rFonts w:ascii="Arial" w:hAnsi="Arial" w:cs="Arial"/>
+        </w:rPr>
+        <w:t xml:space="preserve">ice Value </w:t>
+      </w:r>
+      <w:r>
+        <w:rPr>
+          <w:rFonts w:ascii="Arial" w:hAnsi="Arial" w:cs="Arial"/>
+        </w:rPr>
+        <w:t>is not update each time dice is rolled.</w:t>
+      </w:r>
+    </w:p>
+    <w:p>
+      <w:pPr>
+        <w:pStyle w:val="ListParagraph"/>
+        <w:ind w:left="0"/>
+        <w:rPr>
+          <w:rFonts w:ascii="Arial" w:hAnsi="Arial" w:cs="Arial"/>
+        </w:rPr>
+      </w:pPr>
+    </w:p>
+    <w:p>
+      <w:pPr>
+        <w:pStyle w:val="ListParagraph"/>
+        <w:ind w:left="0"/>
+        <w:jc w:val="both"/>
+        <w:rPr>
+          <w:rFonts w:ascii="Arial" w:hAnsi="Arial" w:cs="Arial"/>
+        </w:rPr>
+      </w:pPr>
+      <w:r>
+        <w:rPr>
+          <w:rFonts w:ascii="Arial" w:hAnsi="Arial" w:cs="Arial"/>
+          <w:b/>
+        </w:rPr>
+        <w:t>Experiment:</w:t>
+      </w:r>
+      <w:r>
+        <w:rPr>
+          <w:rFonts w:ascii="Arial" w:hAnsi="Arial" w:cs="Arial"/>
+          <w:b/>
+        </w:rPr>
+        <w:t xml:space="preserve"> </w:t>
+      </w:r>
+      <w:r>
+        <w:rPr>
+          <w:rFonts w:ascii="Arial" w:hAnsi="Arial" w:cs="Arial"/>
+        </w:rPr>
+        <w:t xml:space="preserve">The game should have different symbols in each turn, but while playing </w:t>
+      </w:r>
+      <w:r>
+        <w:rPr>
+          <w:rFonts w:ascii="Arial" w:hAnsi="Arial" w:cs="Arial"/>
+        </w:rPr>
+        <w:t>game, first</w:t>
+      </w:r>
+      <w:r>
+        <w:rPr>
+          <w:rFonts w:ascii="Arial" w:hAnsi="Arial" w:cs="Arial"/>
+        </w:rPr>
+        <w:t xml:space="preserve"> turn dice values are used for the entire program, but the payout is not matching the rolled dice value, for example: if the displayed three dice values were Crown, Club and Anchor and user has picked the Anchor, then user should have won, but the prompt is player lost, which means the balance payout working fine, only dice value is not update after rolled each time.</w:t>
+      </w:r>
+      <w:r>
+        <w:rPr>
+          <w:rFonts w:ascii="Arial" w:hAnsi="Arial" w:cs="Arial"/>
+        </w:rPr>
+        <w:t xml:space="preserve"> Since in Main class uses Game class getDiceValues to get the rolled dice values, and the this method uses Dice class getValue, for that reason I think the bug is in Dice class getValue not being updated.</w:t>
+      </w:r>
+    </w:p>
+    <w:p>
+      <w:pPr>
+        <w:pStyle w:val="ListParagraph"/>
+        <w:ind w:left="0"/>
+        <w:jc w:val="both"/>
+        <w:rPr>
+          <w:rFonts w:ascii="Arial" w:hAnsi="Arial" w:cs="Arial"/>
+        </w:rPr>
+      </w:pPr>
+    </w:p>
+    <w:p>
+      <w:pPr>
+        <w:pStyle w:val="ListParagraph"/>
+        <w:ind w:left="0"/>
+        <w:jc w:val="both"/>
+        <w:rPr>
+          <w:rFonts w:ascii="Arial" w:hAnsi="Arial" w:cs="Arial"/>
+          <w:b/>
+        </w:rPr>
+      </w:pPr>
+      <w:r>
+        <w:rPr>
+          <w:rFonts w:ascii="Arial" w:hAnsi="Arial" w:cs="Arial"/>
+          <w:b/>
+        </w:rPr>
+        <w:t>Test Output:</w:t>
+      </w:r>
+    </w:p>
+    <w:p>
+      <w:pPr>
+        <w:pStyle w:val="ListParagraph"/>
+        <w:ind w:left="0"/>
+        <w:jc w:val="both"/>
+        <w:rPr>
+          <w:rFonts w:ascii="Arial" w:hAnsi="Arial" w:cs="Arial"/>
+          <w:b/>
+        </w:rPr>
+      </w:pPr>
+    </w:p>
+    <w:p>
+      <w:pPr>
+        <w:pStyle w:val="ListParagraph"/>
+        <w:keepNext/>
+        <w:ind w:left="0"/>
+        <w:jc w:val="both"/>
+      </w:pPr>
+      <w:r>
+        <w:rPr>
+          <w:rFonts w:ascii="Arial" w:hAnsi="Arial" w:cs="Arial"/>
+          <w:b/>
+        </w:rPr>
+        <w:pict>
+          <v:shape id="_x0000_i1027" type="#_x0000_t75" style="width:432.75pt;height:372.75pt">
+            <v:imagedata r:id="rId9" o:title="incorrectDiceValueUpdate"/>
+          </v:shape>
+        </w:pict>
+      </w:r>
+    </w:p>
+    <w:p>
+      <w:pPr>
+        <w:pStyle w:val="Caption"/>
+        <w:jc w:val="both"/>
+      </w:pPr>
+      <w:r>
+        <w:t xml:space="preserve">Figure </w:t>
+      </w:r>
       <w:fldSimple w:instr=" SEQ Figure \* ARABIC ">
         <w:r>
           <w:rPr>
             <w:noProof/>
           </w:rPr>
-          <w:t>2</w:t>
+          <w:t>4</w:t>
         </w:r>
       </w:fldSimple>
       <w:r>
-        <w:t>: Check player balance after payout test</w:t>
-      </w:r>
-    </w:p>
-    <w:p>
-      <w:pPr>
-        <w:rPr>
-          <w:rFonts w:ascii="Arial" w:hAnsi="Arial" w:cs="Arial"/>
-        </w:rPr>
-      </w:pPr>
-      <w:r>
-        <w:rPr>
-          <w:rFonts w:ascii="Arial" w:hAnsi="Arial" w:cs="Arial"/>
-        </w:rPr>
-        <w:t>As we can see in the o</w:t>
-      </w:r>
-      <w:r>
-        <w:rPr>
-          <w:rFonts w:ascii="Arial" w:hAnsi="Arial" w:cs="Arial"/>
-        </w:rPr>
-        <w:t xml:space="preserve">ne match, being matched club exactly one times, the user </w:t>
-      </w:r>
-      <w:r>
-        <w:rPr>
-          <w:rFonts w:ascii="Arial" w:hAnsi="Arial" w:cs="Arial"/>
-        </w:rPr>
-        <w:t>initial</w:t>
-      </w:r>
-      <w:r>
-        <w:rPr>
-          <w:rFonts w:ascii="Arial" w:hAnsi="Arial" w:cs="Arial"/>
-        </w:rPr>
-        <w:t xml:space="preserve"> balance was 100 which means after winning the match, user should have 110 but instead it is 100, which means bet taken from the user is not returned to the user.</w:t>
+        <w:t>: Incorrect Dice Value Update Test</w:t>
+      </w:r>
+    </w:p>
+    <w:p>
+      <w:pPr>
+        <w:rPr>
+          <w:rFonts w:ascii="Arial" w:hAnsi="Arial" w:cs="Arial"/>
+        </w:rPr>
+      </w:pPr>
+      <w:r>
+        <w:rPr>
+          <w:rFonts w:ascii="Arial" w:hAnsi="Arial" w:cs="Arial"/>
+        </w:rPr>
+        <w:lastRenderedPageBreak/>
+        <w:t>As we can see in the screenshot above that, even though I looped the dice ten times, and each time I call roll, the value is still same.</w:t>
       </w:r>
     </w:p>
     <w:p>
@@ -749,321 +1375,25 @@
         <w:rPr>
           <w:rFonts w:ascii="Arial" w:hAnsi="Arial" w:cs="Arial"/>
         </w:rPr>
-        <w:t xml:space="preserve">Hence, I can conclude that the error is in Game class, </w:t>
-      </w:r>
-      <w:proofErr w:type="spellStart"/>
-      <w:r>
-        <w:rPr>
-          <w:rFonts w:ascii="Arial" w:hAnsi="Arial" w:cs="Arial"/>
-        </w:rPr>
-        <w:t>playRound</w:t>
-      </w:r>
-      <w:proofErr w:type="spellEnd"/>
-      <w:r>
-        <w:rPr>
-          <w:rFonts w:ascii="Arial" w:hAnsi="Arial" w:cs="Arial"/>
-        </w:rPr>
-        <w:t xml:space="preserve"> method, in which user bet is taken from the user balance but upon winning the bet is the added to the balance, </w:t>
-      </w:r>
-      <w:r>
-        <w:rPr>
-          <w:rFonts w:ascii="Arial" w:hAnsi="Arial" w:cs="Arial"/>
-        </w:rPr>
-        <w:t xml:space="preserve">and </w:t>
-      </w:r>
-      <w:r>
-        <w:rPr>
-          <w:rFonts w:ascii="Arial" w:hAnsi="Arial" w:cs="Arial"/>
-        </w:rPr>
-        <w:t>this is the state where the sane to infected transition occurs.</w:t>
-      </w:r>
-    </w:p>
-    <w:p>
-      <w:pPr>
-        <w:rPr>
-          <w:rFonts w:ascii="Arial" w:hAnsi="Arial" w:cs="Arial"/>
-        </w:rPr>
-      </w:pPr>
-      <w:r>
-        <w:rPr>
-          <w:rFonts w:ascii="Arial" w:hAnsi="Arial" w:cs="Arial"/>
-        </w:rPr>
-        <w:br w:type="page"/>
-      </w:r>
-    </w:p>
-    <w:p>
-      <w:pPr>
-        <w:rPr>
-          <w:rFonts w:ascii="Arial" w:hAnsi="Arial" w:cs="Arial"/>
-          <w:b/>
-          <w:u w:val="single"/>
-        </w:rPr>
-      </w:pPr>
-      <w:r>
-        <w:rPr>
-          <w:rFonts w:ascii="Arial" w:hAnsi="Arial" w:cs="Arial"/>
-          <w:b/>
-          <w:u w:val="single"/>
-        </w:rPr>
-        <w:lastRenderedPageBreak/>
-        <w:t>Bug 2: Player cannot reach betting limit: Limit set to 0, but game ends with player still with 5 (dollars) remaining.</w:t>
-      </w:r>
-    </w:p>
-    <w:p>
-      <w:pPr>
-        <w:rPr>
-          <w:rFonts w:ascii="Arial" w:hAnsi="Arial" w:cs="Arial"/>
-        </w:rPr>
-      </w:pPr>
-      <w:r>
-        <w:rPr>
-          <w:rFonts w:ascii="Arial" w:hAnsi="Arial" w:cs="Arial"/>
-          <w:b/>
-        </w:rPr>
-        <w:t>Hypothesis:</w:t>
-      </w:r>
-      <w:r>
-        <w:rPr>
-          <w:rFonts w:ascii="Arial" w:hAnsi="Arial" w:cs="Arial"/>
-        </w:rPr>
-        <w:t xml:space="preserve"> </w:t>
-      </w:r>
-      <w:r>
-        <w:rPr>
-          <w:rFonts w:ascii="Arial" w:hAnsi="Arial" w:cs="Arial"/>
-        </w:rPr>
-        <w:t>Maybe betting limit is incorrectly compared against the player</w:t>
-      </w:r>
-      <w:r>
-        <w:rPr>
-          <w:rFonts w:ascii="Arial" w:hAnsi="Arial" w:cs="Arial"/>
-        </w:rPr>
-        <w:t xml:space="preserve"> </w:t>
-      </w:r>
-      <w:r>
-        <w:rPr>
-          <w:rFonts w:ascii="Arial" w:hAnsi="Arial" w:cs="Arial"/>
-        </w:rPr>
-        <w:t>balance.</w:t>
-      </w:r>
+        <w:t>The hypothesis was correct, the value is not being update in Dice class, thus the values never changes in each turn.</w:t>
+      </w:r>
+      <w:bookmarkStart w:id="0" w:name="_GoBack"/>
+      <w:bookmarkEnd w:id="0"/>
+    </w:p>
+    <w:p>
+      <w:pPr>
+        <w:pStyle w:val="ListParagraph"/>
+        <w:ind w:left="0"/>
+        <w:rPr>
+          <w:rFonts w:ascii="Arial" w:hAnsi="Arial" w:cs="Arial"/>
+        </w:rPr>
+      </w:pPr>
     </w:p>
     <w:p>
       <w:pPr>
         <w:jc w:val="both"/>
         <w:rPr>
           <w:rFonts w:ascii="Arial" w:hAnsi="Arial" w:cs="Arial"/>
-        </w:rPr>
-      </w:pPr>
-      <w:r>
-        <w:rPr>
-          <w:rFonts w:ascii="Arial" w:hAnsi="Arial" w:cs="Arial"/>
-          <w:b/>
-        </w:rPr>
-        <w:t>Experiment:</w:t>
-      </w:r>
-      <w:r>
-        <w:rPr>
-          <w:rFonts w:ascii="Arial" w:hAnsi="Arial" w:cs="Arial"/>
-          <w:b/>
-        </w:rPr>
-        <w:t xml:space="preserve"> </w:t>
-      </w:r>
-      <w:r>
-        <w:rPr>
-          <w:rFonts w:ascii="Arial" w:hAnsi="Arial" w:cs="Arial"/>
-        </w:rPr>
-        <w:t>Balance should have 0 at the end of the match but it exits early, while still having left 5, whi</w:t>
-      </w:r>
-      <w:r>
-        <w:rPr>
-          <w:rFonts w:ascii="Arial" w:hAnsi="Arial" w:cs="Arial"/>
-        </w:rPr>
-        <w:t xml:space="preserve">ch is incorrect. While inspecting the Main class and Player class, </w:t>
-      </w:r>
-      <w:proofErr w:type="spellStart"/>
-      <w:r>
-        <w:rPr>
-          <w:rFonts w:ascii="Arial" w:hAnsi="Arial" w:cs="Arial"/>
-        </w:rPr>
-        <w:t>balanceExceedsLimitBy</w:t>
-      </w:r>
-      <w:proofErr w:type="spellEnd"/>
-      <w:r>
-        <w:rPr>
-          <w:rFonts w:ascii="Arial" w:hAnsi="Arial" w:cs="Arial"/>
-        </w:rPr>
-        <w:t>, which deducts the bet amount from the balance and</w:t>
-      </w:r>
-      <w:r>
-        <w:rPr>
-          <w:rFonts w:ascii="Arial" w:hAnsi="Arial" w:cs="Arial"/>
-        </w:rPr>
-        <w:t xml:space="preserve"> checks </w:t>
-      </w:r>
-      <w:r>
-        <w:rPr>
-          <w:rFonts w:ascii="Arial" w:hAnsi="Arial" w:cs="Arial"/>
-        </w:rPr>
-        <w:t xml:space="preserve">with </w:t>
-      </w:r>
-      <w:r>
-        <w:rPr>
-          <w:rFonts w:ascii="Arial" w:hAnsi="Arial" w:cs="Arial"/>
-        </w:rPr>
-        <w:t>limit and ensure</w:t>
-      </w:r>
-      <w:r>
-        <w:rPr>
-          <w:rFonts w:ascii="Arial" w:hAnsi="Arial" w:cs="Arial"/>
-        </w:rPr>
-        <w:t xml:space="preserve"> that the player balance is</w:t>
-      </w:r>
-      <w:r>
-        <w:rPr>
-          <w:rFonts w:ascii="Arial" w:hAnsi="Arial" w:cs="Arial"/>
-        </w:rPr>
-        <w:t>n’</w:t>
-      </w:r>
-      <w:r>
-        <w:rPr>
-          <w:rFonts w:ascii="Arial" w:hAnsi="Arial" w:cs="Arial"/>
-        </w:rPr>
-        <w:t xml:space="preserve">t </w:t>
-      </w:r>
-      <w:r>
-        <w:rPr>
-          <w:rFonts w:ascii="Arial" w:hAnsi="Arial" w:cs="Arial"/>
-        </w:rPr>
-        <w:t xml:space="preserve">negative. May be the bug is incorrect use of comparison operator between player </w:t>
-      </w:r>
-      <w:proofErr w:type="gramStart"/>
-      <w:r>
-        <w:rPr>
-          <w:rFonts w:ascii="Arial" w:hAnsi="Arial" w:cs="Arial"/>
-        </w:rPr>
-        <w:t>balance</w:t>
-      </w:r>
-      <w:proofErr w:type="gramEnd"/>
-      <w:r>
-        <w:rPr>
-          <w:rFonts w:ascii="Arial" w:hAnsi="Arial" w:cs="Arial"/>
-        </w:rPr>
-        <w:t xml:space="preserve"> and limit.</w:t>
-      </w:r>
-    </w:p>
-    <w:p>
-      <w:pPr>
-        <w:jc w:val="both"/>
-        <w:rPr>
-          <w:rFonts w:ascii="Arial" w:hAnsi="Arial" w:cs="Arial"/>
-          <w:b/>
-        </w:rPr>
-      </w:pPr>
-      <w:r>
-        <w:rPr>
-          <w:rFonts w:ascii="Arial" w:hAnsi="Arial" w:cs="Arial"/>
-          <w:b/>
-        </w:rPr>
-        <w:t>Test Output:</w:t>
-      </w:r>
-    </w:p>
-    <w:p>
-      <w:pPr>
-        <w:keepNext/>
-        <w:jc w:val="both"/>
-      </w:pPr>
-      <w:r>
-        <w:rPr>
-          <w:rFonts w:ascii="Arial" w:hAnsi="Arial" w:cs="Arial"/>
-          <w:b/>
-        </w:rPr>
-        <w:pict>
-          <v:shape id="_x0000_i1026" type="#_x0000_t75" style="width:468pt;height:324.75pt">
-            <v:imagedata r:id="rId7" o:title="playerbalancelimit"/>
-          </v:shape>
-        </w:pict>
-      </w:r>
-    </w:p>
-    <w:p>
-      <w:pPr>
-        <w:pStyle w:val="Caption"/>
-        <w:jc w:val="both"/>
-      </w:pPr>
-      <w:r>
-        <w:t xml:space="preserve">Figure </w:t>
-      </w:r>
-      <w:fldSimple w:instr=" SEQ Figure \* ARABIC ">
-        <w:r>
-          <w:rPr>
-            <w:noProof/>
-          </w:rPr>
-          <w:t>3</w:t>
-        </w:r>
-      </w:fldSimple>
-      <w:r>
-        <w:t>: Player balance limit test</w:t>
-      </w:r>
-    </w:p>
-    <w:p>
-      <w:pPr>
-        <w:rPr>
-          <w:rFonts w:ascii="Arial" w:hAnsi="Arial" w:cs="Arial"/>
-        </w:rPr>
-      </w:pPr>
-      <w:bookmarkStart w:id="0" w:name="_GoBack"/>
-      <w:r>
-        <w:rPr>
-          <w:rFonts w:ascii="Arial" w:hAnsi="Arial" w:cs="Arial"/>
-        </w:rPr>
-        <w:t xml:space="preserve">As we can see, even though the user balance is 5 and the user bet is 5, player should have got the last chance to play the game, but instead the method returns false, which means user cannot </w:t>
-      </w:r>
-      <w:r>
-        <w:rPr>
-          <w:rFonts w:ascii="Arial" w:hAnsi="Arial" w:cs="Arial"/>
-        </w:rPr>
-        <w:t>play game</w:t>
-      </w:r>
-      <w:r>
-        <w:rPr>
-          <w:rFonts w:ascii="Arial" w:hAnsi="Arial" w:cs="Arial"/>
-        </w:rPr>
-        <w:t xml:space="preserve"> and user balance is 0 or less than that, which is not the case.</w:t>
-      </w:r>
-    </w:p>
-    <w:p>
-      <w:pPr>
-        <w:rPr>
-          <w:rFonts w:ascii="Arial" w:hAnsi="Arial" w:cs="Arial"/>
-          <w:b/>
-        </w:rPr>
-      </w:pPr>
-      <w:r>
-        <w:rPr>
-          <w:rFonts w:ascii="Arial" w:hAnsi="Arial" w:cs="Arial"/>
-          <w:b/>
-        </w:rPr>
-        <w:t>Conclusion:</w:t>
-      </w:r>
-    </w:p>
-    <w:p>
-      <w:pPr>
-        <w:rPr>
-          <w:rFonts w:ascii="Arial" w:hAnsi="Arial" w:cs="Arial"/>
-        </w:rPr>
-      </w:pPr>
-      <w:r>
-        <w:rPr>
-          <w:rFonts w:ascii="Arial" w:hAnsi="Arial" w:cs="Arial"/>
-        </w:rPr>
-        <w:t>Hence, the hypothesis is correct and the program transition from sane to infectious state, with incorrect comparison between balance and limit.</w:t>
-      </w:r>
-    </w:p>
-    <w:bookmarkEnd w:id="0"/>
-    <w:p>
-      <w:pPr>
-        <w:rPr>
-          <w:rFonts w:ascii="Arial" w:hAnsi="Arial" w:cs="Arial"/>
-          <w:b/>
         </w:rPr>
       </w:pPr>
     </w:p>
@@ -1365,6 +1695,17 @@
       <w:szCs w:val="16"/>
     </w:rPr>
   </w:style>
+  <w:style w:type="paragraph" w:styleId="ListParagraph">
+    <w:name w:val="List Paragraph"/>
+    <w:basedOn w:val="Normal"/>
+    <w:uiPriority w:val="34"/>
+    <w:qFormat/>
+    <w:rsid w:val="00BA198F"/>
+    <w:pPr>
+      <w:ind w:left="720"/>
+      <w:contextualSpacing/>
+    </w:pPr>
+  </w:style>
 </w:styles>
 </file>
 
@@ -1641,6 +1982,17 @@
       <w:sz w:val="16"/>
       <w:szCs w:val="16"/>
     </w:rPr>
+  </w:style>
+  <w:style w:type="paragraph" w:styleId="ListParagraph">
+    <w:name w:val="List Paragraph"/>
+    <w:basedOn w:val="Normal"/>
+    <w:uiPriority w:val="34"/>
+    <w:qFormat/>
+    <w:rsid w:val="00BA198F"/>
+    <w:pPr>
+      <w:ind w:left="720"/>
+      <w:contextualSpacing/>
+    </w:pPr>
   </w:style>
 </w:styles>
 </file>
@@ -1928,4 +2280,16 @@
   <a:objectDefaults/>
   <a:extraClrSchemeLst/>
 </a:theme>
+</file>
+
+<file path=customXml/item1.xml><?xml version="1.0" encoding="utf-8"?>
+<b:Sources xmlns:b="http://schemas.openxmlformats.org/officeDocument/2006/bibliography" xmlns="http://schemas.openxmlformats.org/officeDocument/2006/bibliography" SelectedStyle="\APA.XSL" StyleName="APA"/>
+</file>
+
+<file path=customXml/itemProps1.xml><?xml version="1.0" encoding="utf-8"?>
+<ds:datastoreItem xmlns:ds="http://schemas.openxmlformats.org/officeDocument/2006/customXml" ds:itemID="{58EED03A-4C54-4599-AD37-DA08F57C8CBE}">
+  <ds:schemaRefs>
+    <ds:schemaRef ds:uri="http://schemas.openxmlformats.org/officeDocument/2006/bibliography"/>
+  </ds:schemaRefs>
+</ds:datastoreItem>
 </file>
</xml_diff>

<commit_message>
Debug log for spade not selected and minor improvements."
</commit_message>
<xml_diff>
--- a/Documentation/Debug_Log.docx
+++ b/Documentation/Debug_Log.docx
@@ -371,29 +371,19 @@
       <w:r>
         <w:t xml:space="preserve">Figure </w:t>
       </w:r>
-      <w:r>
-        <w:fldChar w:fldCharType="begin"/>
-      </w:r>
-      <w:r>
-        <w:instrText xml:space="preserve"> SEQ Figure \* ARABIC </w:instrText>
-      </w:r>
-      <w:r>
-        <w:fldChar w:fldCharType="separate"/>
-      </w:r>
-      <w:r>
-        <w:rPr>
-          <w:noProof/>
-        </w:rPr>
-        <w:t>1</w:t>
-      </w:r>
-      <w:r>
-        <w:rPr>
-          <w:noProof/>
-        </w:rPr>
-        <w:fldChar w:fldCharType="end"/>
-      </w:r>
-      <w:r>
-        <w:t>: Game class, playRound method test screenshot</w:t>
+      <w:fldSimple w:instr=" SEQ Figure \* ARABIC ">
+        <w:r>
+          <w:rPr>
+            <w:noProof/>
+          </w:rPr>
+          <w:t>1</w:t>
+        </w:r>
+      </w:fldSimple>
+      <w:r>
+        <w:t xml:space="preserve">: Game class, </w:t>
+      </w:r>
+      <w:r>
+        <w:t>playRound method test screenshot</w:t>
       </w:r>
     </w:p>
     <w:p>
@@ -591,7 +581,7 @@
           <w:noProof/>
         </w:rPr>
         <w:drawing>
-          <wp:inline distT="0" distB="0" distL="0" distR="0" wp14:anchorId="73310992">
+          <wp:inline distT="0" distB="0" distL="0" distR="0" wp14:anchorId="0B2CE679" wp14:editId="54927869">
             <wp:extent cx="5942965" cy="3228340"/>
             <wp:effectExtent l="0" t="0" r="635" b="0"/>
             <wp:docPr id="2" name="Picture 2"/>
@@ -645,100 +635,230 @@
         <w:t xml:space="preserve">Figure </w:t>
       </w:r>
       <w:r>
-        <w:fldChar w:fldCharType="begin"/>
-      </w:r>
-      <w:r>
-        <w:instrText xml:space="preserve"> SEQ Figure \* ARABIC </w:instrText>
-      </w:r>
-      <w:r>
-        <w:fldChar w:fldCharType="separate"/>
-      </w:r>
-      <w:r>
-        <w:rPr>
+        <w:t>2</w:t>
+      </w:r>
+      <w:r>
+        <w:t>: Check player balance after payout test</w:t>
+      </w:r>
+    </w:p>
+    <w:p>
+      <w:pPr>
+        <w:rPr>
+          <w:rFonts w:ascii="Arial" w:hAnsi="Arial" w:cs="Arial"/>
+        </w:rPr>
+      </w:pPr>
+      <w:r>
+        <w:rPr>
+          <w:rFonts w:ascii="Arial" w:hAnsi="Arial" w:cs="Arial"/>
+        </w:rPr>
+        <w:t>As we can see in the o</w:t>
+      </w:r>
+      <w:r>
+        <w:rPr>
+          <w:rFonts w:ascii="Arial" w:hAnsi="Arial" w:cs="Arial"/>
+        </w:rPr>
+        <w:t xml:space="preserve">ne match, being matched club exactly one times, the user </w:t>
+      </w:r>
+      <w:r>
+        <w:rPr>
+          <w:rFonts w:ascii="Arial" w:hAnsi="Arial" w:cs="Arial"/>
+        </w:rPr>
+        <w:t>initial</w:t>
+      </w:r>
+      <w:r>
+        <w:rPr>
+          <w:rFonts w:ascii="Arial" w:hAnsi="Arial" w:cs="Arial"/>
+        </w:rPr>
+        <w:t xml:space="preserve"> balance was 100 which means after winning the match, user should have 110 but instead it is 100, which means bet taken from the user is not returned to the user.</w:t>
+      </w:r>
+    </w:p>
+    <w:p>
+      <w:pPr>
+        <w:rPr>
+          <w:rFonts w:ascii="Arial" w:hAnsi="Arial" w:cs="Arial"/>
+          <w:b/>
+        </w:rPr>
+      </w:pPr>
+      <w:r>
+        <w:rPr>
+          <w:rFonts w:ascii="Arial" w:hAnsi="Arial" w:cs="Arial"/>
+          <w:b/>
+        </w:rPr>
+        <w:t>Conclusion:</w:t>
+      </w:r>
+    </w:p>
+    <w:p>
+      <w:pPr>
+        <w:rPr>
+          <w:rFonts w:ascii="Arial" w:hAnsi="Arial" w:cs="Arial"/>
+        </w:rPr>
+      </w:pPr>
+      <w:r>
+        <w:rPr>
+          <w:rFonts w:ascii="Arial" w:hAnsi="Arial" w:cs="Arial"/>
+        </w:rPr>
+        <w:t xml:space="preserve">Hence, I can conclude that the error is in Game class, playRound method, in which user bet is taken from the user balance but upon winning the bet is the added to the balance, </w:t>
+      </w:r>
+      <w:r>
+        <w:rPr>
+          <w:rFonts w:ascii="Arial" w:hAnsi="Arial" w:cs="Arial"/>
+        </w:rPr>
+        <w:t xml:space="preserve">and </w:t>
+      </w:r>
+      <w:r>
+        <w:rPr>
+          <w:rFonts w:ascii="Arial" w:hAnsi="Arial" w:cs="Arial"/>
+        </w:rPr>
+        <w:t>this is the state where the sane to infected transition occurs.</w:t>
+      </w:r>
+    </w:p>
+    <w:p>
+      <w:pPr>
+        <w:rPr>
+          <w:rFonts w:ascii="Arial" w:hAnsi="Arial" w:cs="Arial"/>
+        </w:rPr>
+      </w:pPr>
+    </w:p>
+    <w:p>
+      <w:pPr>
+        <w:rPr>
+          <w:rFonts w:ascii="Arial" w:hAnsi="Arial" w:cs="Arial"/>
+        </w:rPr>
+      </w:pPr>
+    </w:p>
+    <w:p>
+      <w:pPr>
+        <w:rPr>
+          <w:rFonts w:ascii="Arial" w:hAnsi="Arial" w:cs="Arial"/>
+        </w:rPr>
+      </w:pPr>
+    </w:p>
+    <w:p>
+      <w:pPr>
+        <w:rPr>
+          <w:rFonts w:ascii="Arial" w:hAnsi="Arial" w:cs="Arial"/>
+        </w:rPr>
+      </w:pPr>
+    </w:p>
+    <w:p>
+      <w:pPr>
+        <w:rPr>
+          <w:rFonts w:ascii="Arial" w:hAnsi="Arial" w:cs="Arial"/>
+        </w:rPr>
+      </w:pPr>
+    </w:p>
+    <w:p>
+      <w:pPr>
+        <w:rPr>
+          <w:rFonts w:ascii="Arial" w:hAnsi="Arial" w:cs="Arial"/>
+        </w:rPr>
+      </w:pPr>
+    </w:p>
+    <w:p>
+      <w:pPr>
+        <w:rPr>
+          <w:rFonts w:ascii="Arial" w:hAnsi="Arial" w:cs="Arial"/>
+        </w:rPr>
+      </w:pPr>
+    </w:p>
+    <w:p>
+      <w:pPr>
+        <w:rPr>
+          <w:rFonts w:ascii="Arial" w:hAnsi="Arial" w:cs="Arial"/>
+        </w:rPr>
+      </w:pPr>
+      <w:r>
+        <w:rPr>
+          <w:rFonts w:ascii="Arial" w:hAnsi="Arial" w:cs="Arial"/>
+        </w:rPr>
+        <w:lastRenderedPageBreak/>
+        <w:t>Furthermore actual game error screenshot is below:-</w:t>
+      </w:r>
+    </w:p>
+    <w:p>
+      <w:pPr>
+        <w:keepNext/>
+      </w:pPr>
+      <w:r>
+        <w:rPr>
+          <w:rFonts w:ascii="Arial" w:hAnsi="Arial" w:cs="Arial"/>
           <w:noProof/>
         </w:rPr>
-        <w:t>2</w:t>
-      </w:r>
-      <w:r>
-        <w:rPr>
-          <w:noProof/>
-        </w:rPr>
-        <w:fldChar w:fldCharType="end"/>
-      </w:r>
-      <w:r>
-        <w:t>: Check player balance after payout test</w:t>
-      </w:r>
-    </w:p>
-    <w:p>
-      <w:pPr>
-        <w:rPr>
-          <w:rFonts w:ascii="Arial" w:hAnsi="Arial" w:cs="Arial"/>
-        </w:rPr>
-      </w:pPr>
-      <w:r>
-        <w:rPr>
-          <w:rFonts w:ascii="Arial" w:hAnsi="Arial" w:cs="Arial"/>
-        </w:rPr>
-        <w:t>As we can see in the o</w:t>
-      </w:r>
-      <w:r>
-        <w:rPr>
-          <w:rFonts w:ascii="Arial" w:hAnsi="Arial" w:cs="Arial"/>
-        </w:rPr>
-        <w:t xml:space="preserve">ne match, being matched club exactly one times, the user </w:t>
-      </w:r>
-      <w:r>
-        <w:rPr>
-          <w:rFonts w:ascii="Arial" w:hAnsi="Arial" w:cs="Arial"/>
-        </w:rPr>
-        <w:t>initial</w:t>
-      </w:r>
-      <w:r>
-        <w:rPr>
-          <w:rFonts w:ascii="Arial" w:hAnsi="Arial" w:cs="Arial"/>
-        </w:rPr>
-        <w:t xml:space="preserve"> balance was 100 which means after winning the match, user should have 110 but instead it is 100, which means bet taken from the user is not returned to the user.</w:t>
-      </w:r>
-    </w:p>
-    <w:p>
-      <w:pPr>
-        <w:rPr>
-          <w:rFonts w:ascii="Arial" w:hAnsi="Arial" w:cs="Arial"/>
-          <w:b/>
-        </w:rPr>
-      </w:pPr>
-      <w:r>
-        <w:rPr>
-          <w:rFonts w:ascii="Arial" w:hAnsi="Arial" w:cs="Arial"/>
-          <w:b/>
-        </w:rPr>
-        <w:t>Conclusion:</w:t>
-      </w:r>
-    </w:p>
-    <w:p>
-      <w:pPr>
-        <w:rPr>
-          <w:rFonts w:ascii="Arial" w:hAnsi="Arial" w:cs="Arial"/>
-        </w:rPr>
-      </w:pPr>
-      <w:r>
-        <w:rPr>
-          <w:rFonts w:ascii="Arial" w:hAnsi="Arial" w:cs="Arial"/>
-        </w:rPr>
-        <w:t xml:space="preserve">Hence, I can conclude that the error is in Game class, playRound method, in which user bet is taken from the user balance but upon winning the bet is the added to the balance, </w:t>
-      </w:r>
-      <w:r>
-        <w:rPr>
-          <w:rFonts w:ascii="Arial" w:hAnsi="Arial" w:cs="Arial"/>
-        </w:rPr>
-        <w:t xml:space="preserve">and </w:t>
-      </w:r>
-      <w:r>
-        <w:rPr>
-          <w:rFonts w:ascii="Arial" w:hAnsi="Arial" w:cs="Arial"/>
-        </w:rPr>
-        <w:t>this is the state where the sane to infected transition occurs.</w:t>
-      </w:r>
+        <w:drawing>
+          <wp:inline distT="0" distB="0" distL="0" distR="0">
+            <wp:extent cx="5143500" cy="4629150"/>
+            <wp:effectExtent l="0" t="0" r="0" b="0"/>
+            <wp:docPr id="1" name="Picture 1" descr="C:\Users\binaya\AppData\Local\Microsoft\Windows\INetCache\Content.Word\main_game_error - Copy.jpg"/>
+            <wp:cNvGraphicFramePr>
+              <a:graphicFrameLocks xmlns:a="http://schemas.openxmlformats.org/drawingml/2006/main" noChangeAspect="1"/>
+            </wp:cNvGraphicFramePr>
+            <a:graphic xmlns:a="http://schemas.openxmlformats.org/drawingml/2006/main">
+              <a:graphicData uri="http://schemas.openxmlformats.org/drawingml/2006/picture">
+                <pic:pic xmlns:pic="http://schemas.openxmlformats.org/drawingml/2006/picture">
+                  <pic:nvPicPr>
+                    <pic:cNvPr id="0" name="Picture 14" descr="C:\Users\binaya\AppData\Local\Microsoft\Windows\INetCache\Content.Word\main_game_error - Copy.jpg"/>
+                    <pic:cNvPicPr>
+                      <a:picLocks noChangeAspect="1" noChangeArrowheads="1"/>
+                    </pic:cNvPicPr>
+                  </pic:nvPicPr>
+                  <pic:blipFill>
+                    <a:blip r:embed="rId8">
+                      <a:extLst>
+                        <a:ext uri="{28A0092B-C50C-407E-A947-70E740481C1C}">
+                          <a14:useLocalDpi xmlns:a14="http://schemas.microsoft.com/office/drawing/2010/main" val="0"/>
+                        </a:ext>
+                      </a:extLst>
+                    </a:blip>
+                    <a:srcRect/>
+                    <a:stretch>
+                      <a:fillRect/>
+                    </a:stretch>
+                  </pic:blipFill>
+                  <pic:spPr bwMode="auto">
+                    <a:xfrm>
+                      <a:off x="0" y="0"/>
+                      <a:ext cx="5143500" cy="4629150"/>
+                    </a:xfrm>
+                    <a:prstGeom prst="rect">
+                      <a:avLst/>
+                    </a:prstGeom>
+                    <a:noFill/>
+                    <a:ln>
+                      <a:noFill/>
+                    </a:ln>
+                  </pic:spPr>
+                </pic:pic>
+              </a:graphicData>
+            </a:graphic>
+          </wp:inline>
+        </w:drawing>
+      </w:r>
+    </w:p>
+    <w:p>
+      <w:pPr>
+        <w:pStyle w:val="Caption"/>
+      </w:pPr>
+      <w:r>
+        <w:t xml:space="preserve">Figure </w:t>
+      </w:r>
+      <w:r>
+        <w:t>3</w:t>
+      </w:r>
+      <w:r>
+        <w:t>: Actual Game payout error</w:t>
+      </w:r>
+    </w:p>
+    <w:p>
+      <w:r>
+        <w:t>In the highlighted are, as we can see the player Fred , has balance of 100 and won 5, but the balance is still 100.</w:t>
+      </w:r>
+    </w:p>
+    <w:p>
+      <w:pPr>
+        <w:rPr>
+          <w:rFonts w:ascii="Arial" w:hAnsi="Arial" w:cs="Arial"/>
+        </w:rPr>
+      </w:pPr>
     </w:p>
     <w:p>
       <w:pPr>
@@ -925,7 +1045,7 @@
         </w:rPr>
         <w:pict>
           <v:shape id="_x0000_i1026" type="#_x0000_t75" style="width:468pt;height:324.75pt">
-            <v:imagedata r:id="rId8" o:title="playerbalancelimit"/>
+            <v:imagedata r:id="rId9" o:title="playerbalancelimit"/>
           </v:shape>
         </w:pict>
       </w:r>
@@ -939,25 +1059,7 @@
         <w:t xml:space="preserve">Figure </w:t>
       </w:r>
       <w:r>
-        <w:fldChar w:fldCharType="begin"/>
-      </w:r>
-      <w:r>
-        <w:instrText xml:space="preserve"> SEQ Figure \* ARABIC </w:instrText>
-      </w:r>
-      <w:r>
-        <w:fldChar w:fldCharType="separate"/>
-      </w:r>
-      <w:r>
-        <w:rPr>
-          <w:noProof/>
-        </w:rPr>
-        <w:t>3</w:t>
-      </w:r>
-      <w:r>
-        <w:rPr>
-          <w:noProof/>
-        </w:rPr>
-        <w:fldChar w:fldCharType="end"/>
+        <w:t>4</w:t>
       </w:r>
       <w:r>
         <w:t>: Player balance limit test</w:t>
@@ -1020,6 +1122,74 @@
       <w:pPr>
         <w:rPr>
           <w:rFonts w:ascii="Arial" w:hAnsi="Arial" w:cs="Arial"/>
+        </w:rPr>
+      </w:pPr>
+      <w:r>
+        <w:rPr>
+          <w:rFonts w:ascii="Arial" w:hAnsi="Arial" w:cs="Arial"/>
+        </w:rPr>
+        <w:lastRenderedPageBreak/>
+        <w:t>Furthermore, Actual game error is below:-</w:t>
+      </w:r>
+    </w:p>
+    <w:p>
+      <w:pPr>
+        <w:keepNext/>
+      </w:pPr>
+      <w:r>
+        <w:rPr>
+          <w:rFonts w:ascii="Arial" w:hAnsi="Arial" w:cs="Arial"/>
+        </w:rPr>
+        <w:pict>
+          <v:shape id="_x0000_i1029" type="#_x0000_t75" style="width:305.25pt;height:312pt">
+            <v:imagedata r:id="rId10" o:title="main_game_error1 - Copy"/>
+          </v:shape>
+        </w:pict>
+      </w:r>
+    </w:p>
+    <w:p>
+      <w:pPr>
+        <w:pStyle w:val="Caption"/>
+      </w:pPr>
+      <w:r>
+        <w:t xml:space="preserve">Figure </w:t>
+      </w:r>
+      <w:r>
+        <w:t>5</w:t>
+      </w:r>
+      <w:r>
+        <w:t>: Player cannot reach limit error</w:t>
+      </w:r>
+    </w:p>
+    <w:p>
+      <w:r>
+        <w:t>As we can see user has still 5 balance left.</w:t>
+      </w:r>
+    </w:p>
+    <w:p>
+      <w:pPr>
+        <w:rPr>
+          <w:rFonts w:ascii="Arial" w:hAnsi="Arial" w:cs="Arial"/>
+        </w:rPr>
+      </w:pPr>
+      <w:r>
+        <w:rPr>
+          <w:rFonts w:ascii="Arial" w:hAnsi="Arial" w:cs="Arial"/>
+        </w:rPr>
+        <w:br w:type="page"/>
+      </w:r>
+    </w:p>
+    <w:p>
+      <w:pPr>
+        <w:rPr>
+          <w:rFonts w:ascii="Arial" w:hAnsi="Arial" w:cs="Arial"/>
+        </w:rPr>
+      </w:pPr>
+    </w:p>
+    <w:p>
+      <w:pPr>
+        <w:rPr>
+          <w:rFonts w:ascii="Arial" w:hAnsi="Arial" w:cs="Arial"/>
           <w:b/>
           <w:u w:val="single"/>
         </w:rPr>
@@ -1030,7 +1200,6 @@
           <w:b/>
           <w:u w:val="single"/>
         </w:rPr>
-        <w:lastRenderedPageBreak/>
         <w:t>Bug 3: Odds in the game do not appear to be correct. Crown and Anchor games have an approximate 8% bias to the house. So the win : (win+lose) ratio should approximately equal 0.42. This does not appear to be the case.</w:t>
       </w:r>
     </w:p>
@@ -1311,7 +1480,7 @@
         </w:rPr>
         <w:pict>
           <v:shape id="_x0000_i1027" type="#_x0000_t75" style="width:432.75pt;height:372.75pt">
-            <v:imagedata r:id="rId9" o:title="incorrectDiceValueUpdate"/>
+            <v:imagedata r:id="rId11" o:title="incorrectDiceValueUpdate"/>
           </v:shape>
         </w:pict>
       </w:r>
@@ -1320,6 +1489,284 @@
       <w:pPr>
         <w:pStyle w:val="Caption"/>
         <w:jc w:val="both"/>
+      </w:pPr>
+      <w:r>
+        <w:t xml:space="preserve">Figure </w:t>
+      </w:r>
+      <w:r>
+        <w:t>6</w:t>
+      </w:r>
+      <w:r>
+        <w:t>: Incorrect Dice Value Update Test</w:t>
+      </w:r>
+    </w:p>
+    <w:p>
+      <w:pPr>
+        <w:rPr>
+          <w:rFonts w:ascii="Arial" w:hAnsi="Arial" w:cs="Arial"/>
+        </w:rPr>
+      </w:pPr>
+      <w:r>
+        <w:rPr>
+          <w:rFonts w:ascii="Arial" w:hAnsi="Arial" w:cs="Arial"/>
+        </w:rPr>
+        <w:lastRenderedPageBreak/>
+        <w:t>As we can see in the screenshot above that, even though I looped the dice ten times, and each time I call roll, the value is still same.</w:t>
+      </w:r>
+    </w:p>
+    <w:p>
+      <w:pPr>
+        <w:rPr>
+          <w:rFonts w:ascii="Arial" w:hAnsi="Arial" w:cs="Arial"/>
+          <w:b/>
+        </w:rPr>
+      </w:pPr>
+      <w:r>
+        <w:rPr>
+          <w:rFonts w:ascii="Arial" w:hAnsi="Arial" w:cs="Arial"/>
+          <w:b/>
+        </w:rPr>
+        <w:t>Conclusion:</w:t>
+      </w:r>
+    </w:p>
+    <w:p>
+      <w:pPr>
+        <w:rPr>
+          <w:rFonts w:ascii="Arial" w:hAnsi="Arial" w:cs="Arial"/>
+        </w:rPr>
+      </w:pPr>
+      <w:r>
+        <w:rPr>
+          <w:rFonts w:ascii="Arial" w:hAnsi="Arial" w:cs="Arial"/>
+        </w:rPr>
+        <w:t>The hypothesis was correct, the value is not being update in Dice class, thus the values never changes in each turn.</w:t>
+      </w:r>
+    </w:p>
+    <w:p>
+      <w:pPr>
+        <w:keepNext/>
+      </w:pPr>
+      <w:r>
+        <w:rPr>
+          <w:rFonts w:ascii="Arial" w:hAnsi="Arial" w:cs="Arial"/>
+        </w:rPr>
+        <w:t>Furthermore actual game error is below:-</w:t>
+      </w:r>
+      <w:r>
+        <w:rPr>
+          <w:rFonts w:ascii="Arial" w:hAnsi="Arial" w:cs="Arial"/>
+        </w:rPr>
+        <w:pict>
+          <v:shape id="_x0000_i1030" type="#_x0000_t75" style="width:405pt;height:364.5pt">
+            <v:imagedata r:id="rId12" o:title="main_game_error"/>
+          </v:shape>
+        </w:pict>
+      </w:r>
+    </w:p>
+    <w:p>
+      <w:pPr>
+        <w:pStyle w:val="Caption"/>
+      </w:pPr>
+      <w:r>
+        <w:t>Figure 7</w:t>
+      </w:r>
+      <w:r>
+        <w:t>: Dice Value doesn't updates error</w:t>
+      </w:r>
+    </w:p>
+    <w:p>
+      <w:r>
+        <w:t>As we can see below the symbols never changes.</w:t>
+      </w:r>
+    </w:p>
+    <w:p>
+      <w:pPr>
+        <w:pStyle w:val="ListParagraph"/>
+        <w:ind w:left="0"/>
+        <w:rPr>
+          <w:rFonts w:ascii="Arial" w:hAnsi="Arial" w:cs="Arial"/>
+        </w:rPr>
+      </w:pPr>
+    </w:p>
+    <w:p>
+      <w:pPr>
+        <w:jc w:val="both"/>
+        <w:rPr>
+          <w:rFonts w:ascii="Arial" w:hAnsi="Arial" w:cs="Arial"/>
+        </w:rPr>
+      </w:pPr>
+    </w:p>
+    <w:p>
+      <w:pPr>
+        <w:rPr>
+          <w:rFonts w:ascii="Arial" w:hAnsi="Arial" w:cs="Arial"/>
+        </w:rPr>
+      </w:pPr>
+      <w:r>
+        <w:rPr>
+          <w:rFonts w:ascii="Arial" w:hAnsi="Arial" w:cs="Arial"/>
+        </w:rPr>
+        <w:br w:type="page"/>
+      </w:r>
+    </w:p>
+    <w:p>
+      <w:pPr>
+        <w:pStyle w:val="ListParagraph"/>
+        <w:ind w:left="0"/>
+        <w:rPr>
+          <w:rFonts w:ascii="Arial" w:hAnsi="Arial" w:cs="Arial"/>
+          <w:b/>
+          <w:u w:val="single"/>
+        </w:rPr>
+      </w:pPr>
+      <w:r>
+        <w:rPr>
+          <w:rFonts w:ascii="Arial" w:hAnsi="Arial" w:cs="Arial"/>
+          <w:b/>
+          <w:u w:val="single"/>
+        </w:rPr>
+        <w:lastRenderedPageBreak/>
+        <w:t>Bug 4: Combination of three symbols never changes, first combination of symbols is repeated through the whole game.</w:t>
+      </w:r>
+    </w:p>
+    <w:p>
+      <w:pPr>
+        <w:pStyle w:val="ListParagraph"/>
+        <w:ind w:left="0"/>
+        <w:rPr>
+          <w:rFonts w:ascii="Arial" w:hAnsi="Arial" w:cs="Arial"/>
+          <w:b/>
+          <w:u w:val="single"/>
+        </w:rPr>
+      </w:pPr>
+    </w:p>
+    <w:p>
+      <w:pPr>
+        <w:pStyle w:val="ListParagraph"/>
+        <w:ind w:left="0"/>
+        <w:rPr>
+          <w:rFonts w:ascii="Arial" w:hAnsi="Arial" w:cs="Arial"/>
+        </w:rPr>
+      </w:pPr>
+      <w:r>
+        <w:rPr>
+          <w:rFonts w:ascii="Arial" w:hAnsi="Arial" w:cs="Arial"/>
+          <w:b/>
+        </w:rPr>
+        <w:t>Hypothesis</w:t>
+      </w:r>
+      <w:r>
+        <w:rPr>
+          <w:rFonts w:ascii="Arial" w:hAnsi="Arial" w:cs="Arial"/>
+          <w:b/>
+        </w:rPr>
+        <w:t xml:space="preserve">: </w:t>
+      </w:r>
+      <w:r>
+        <w:rPr>
+          <w:rFonts w:ascii="Arial" w:hAnsi="Arial" w:cs="Arial"/>
+        </w:rPr>
+        <w:t>Spade is not select out of six symbols</w:t>
+      </w:r>
+    </w:p>
+    <w:p>
+      <w:pPr>
+        <w:pStyle w:val="ListParagraph"/>
+        <w:ind w:left="0"/>
+        <w:rPr>
+          <w:rFonts w:ascii="Arial" w:hAnsi="Arial" w:cs="Arial"/>
+        </w:rPr>
+      </w:pPr>
+    </w:p>
+    <w:p>
+      <w:pPr>
+        <w:pStyle w:val="ListParagraph"/>
+        <w:ind w:left="0"/>
+        <w:jc w:val="both"/>
+        <w:rPr>
+          <w:rFonts w:ascii="Arial" w:hAnsi="Arial" w:cs="Arial"/>
+        </w:rPr>
+      </w:pPr>
+      <w:r>
+        <w:rPr>
+          <w:rFonts w:ascii="Arial" w:hAnsi="Arial" w:cs="Arial"/>
+          <w:b/>
+        </w:rPr>
+        <w:t>Experiment:</w:t>
+      </w:r>
+      <w:r>
+        <w:rPr>
+          <w:rFonts w:ascii="Arial" w:hAnsi="Arial" w:cs="Arial"/>
+        </w:rPr>
+        <w:t xml:space="preserve"> As through inspection in code, I came to noticed that spade is not select out of six symbols,</w:t>
+      </w:r>
+      <w:r>
+        <w:rPr>
+          <w:rFonts w:ascii="Arial" w:hAnsi="Arial" w:cs="Arial"/>
+        </w:rPr>
+        <w:t xml:space="preserve"> because of use in Random nextInt method is taking parameter DiceValue.Spade.ordinal()</w:t>
+      </w:r>
+      <w:r>
+        <w:rPr>
+          <w:rFonts w:ascii="Arial" w:hAnsi="Arial" w:cs="Arial"/>
+        </w:rPr>
+        <w:t xml:space="preserve"> in DiceValue class</w:t>
+      </w:r>
+      <w:bookmarkStart w:id="0" w:name="_GoBack"/>
+      <w:bookmarkEnd w:id="0"/>
+      <w:r>
+        <w:rPr>
+          <w:rFonts w:ascii="Arial" w:hAnsi="Arial" w:cs="Arial"/>
+        </w:rPr>
+        <w:t>, which means except spade, select others.</w:t>
+      </w:r>
+    </w:p>
+    <w:p>
+      <w:pPr>
+        <w:pStyle w:val="ListParagraph"/>
+        <w:ind w:left="0"/>
+        <w:rPr>
+          <w:rFonts w:ascii="Arial" w:hAnsi="Arial" w:cs="Arial"/>
+          <w:b/>
+          <w:u w:val="single"/>
+        </w:rPr>
+      </w:pPr>
+    </w:p>
+    <w:p>
+      <w:pPr>
+        <w:pStyle w:val="ListParagraph"/>
+        <w:ind w:left="0"/>
+        <w:rPr>
+          <w:rFonts w:ascii="Arial" w:hAnsi="Arial" w:cs="Arial"/>
+          <w:b/>
+        </w:rPr>
+      </w:pPr>
+      <w:r>
+        <w:rPr>
+          <w:rFonts w:ascii="Arial" w:hAnsi="Arial" w:cs="Arial"/>
+          <w:b/>
+        </w:rPr>
+        <w:t>Test Output:</w:t>
+      </w:r>
+    </w:p>
+    <w:p>
+      <w:pPr>
+        <w:keepNext/>
+      </w:pPr>
+      <w:r>
+        <w:rPr>
+          <w:rFonts w:ascii="Arial" w:hAnsi="Arial" w:cs="Arial"/>
+        </w:rPr>
+        <w:pict>
+          <v:shape id="_x0000_i1028" type="#_x0000_t75" style="width:467.25pt;height:273.75pt">
+            <v:imagedata r:id="rId13" o:title="spadenotselected"/>
+          </v:shape>
+        </w:pict>
+      </w:r>
+    </w:p>
+    <w:p>
+      <w:pPr>
+        <w:pStyle w:val="Caption"/>
       </w:pPr>
       <w:r>
         <w:t xml:space="preserve">Figure </w:t>
@@ -1333,21 +1780,26 @@
         </w:r>
       </w:fldSimple>
       <w:r>
-        <w:t>: Incorrect Dice Value Update Test</w:t>
-      </w:r>
-    </w:p>
-    <w:p>
-      <w:pPr>
-        <w:rPr>
-          <w:rFonts w:ascii="Arial" w:hAnsi="Arial" w:cs="Arial"/>
-        </w:rPr>
-      </w:pPr>
-      <w:r>
-        <w:rPr>
-          <w:rFonts w:ascii="Arial" w:hAnsi="Arial" w:cs="Arial"/>
-        </w:rPr>
-        <w:lastRenderedPageBreak/>
-        <w:t>As we can see in the screenshot above that, even though I looped the dice ten times, and each time I call roll, the value is still same.</w:t>
+        <w:t>: Spade Not Selected Test case</w:t>
+      </w:r>
+    </w:p>
+    <w:p>
+      <w:pPr>
+        <w:rPr>
+          <w:rFonts w:ascii="Arial" w:hAnsi="Arial" w:cs="Arial"/>
+        </w:rPr>
+      </w:pPr>
+      <w:r>
+        <w:rPr>
+          <w:rFonts w:ascii="Arial" w:hAnsi="Arial" w:cs="Arial"/>
+        </w:rPr>
+        <w:t>As</w:t>
+      </w:r>
+      <w:r>
+        <w:rPr>
+          <w:rFonts w:ascii="Arial" w:hAnsi="Arial" w:cs="Arial"/>
+        </w:rPr>
+        <w:t xml:space="preserve"> we can see the all of the five symbols are there but spade is not there.</w:t>
       </w:r>
     </w:p>
     <w:p>
@@ -1364,45 +1816,26 @@
         </w:rPr>
         <w:t>Conclusion:</w:t>
       </w:r>
-    </w:p>
-    <w:p>
-      <w:pPr>
-        <w:rPr>
-          <w:rFonts w:ascii="Arial" w:hAnsi="Arial" w:cs="Arial"/>
-        </w:rPr>
-      </w:pPr>
-      <w:r>
-        <w:rPr>
-          <w:rFonts w:ascii="Arial" w:hAnsi="Arial" w:cs="Arial"/>
-        </w:rPr>
-        <w:t>The hypothesis was correct, the value is not being update in Dice class, thus the values never changes in each turn.</w:t>
-      </w:r>
-      <w:bookmarkStart w:id="0" w:name="_GoBack"/>
-      <w:bookmarkEnd w:id="0"/>
-    </w:p>
-    <w:p>
-      <w:pPr>
-        <w:pStyle w:val="ListParagraph"/>
-        <w:ind w:left="0"/>
-        <w:rPr>
-          <w:rFonts w:ascii="Arial" w:hAnsi="Arial" w:cs="Arial"/>
-        </w:rPr>
-      </w:pPr>
-    </w:p>
-    <w:p>
-      <w:pPr>
-        <w:jc w:val="both"/>
-        <w:rPr>
-          <w:rFonts w:ascii="Arial" w:hAnsi="Arial" w:cs="Arial"/>
-        </w:rPr>
-      </w:pPr>
-    </w:p>
-    <w:p>
-      <w:pPr>
-        <w:rPr>
-          <w:rFonts w:ascii="Arial" w:hAnsi="Arial" w:cs="Arial"/>
-        </w:rPr>
-      </w:pPr>
+      <w:r>
+        <w:rPr>
+          <w:rFonts w:ascii="Arial" w:hAnsi="Arial" w:cs="Arial"/>
+          <w:b/>
+        </w:rPr>
+        <w:t xml:space="preserve"> </w:t>
+      </w:r>
+    </w:p>
+    <w:p>
+      <w:pPr>
+        <w:rPr>
+          <w:rFonts w:ascii="Arial" w:hAnsi="Arial" w:cs="Arial"/>
+        </w:rPr>
+      </w:pPr>
+      <w:r>
+        <w:rPr>
+          <w:rFonts w:ascii="Arial" w:hAnsi="Arial" w:cs="Arial"/>
+        </w:rPr>
+        <w:t>The hypothesis was right, and spade is not select and sane to infectious transition is it in DiceValue class.</w:t>
+      </w:r>
     </w:p>
     <w:p>
       <w:pPr>
@@ -2287,7 +2720,7 @@
 </file>
 
 <file path=customXml/itemProps1.xml><?xml version="1.0" encoding="utf-8"?>
-<ds:datastoreItem xmlns:ds="http://schemas.openxmlformats.org/officeDocument/2006/customXml" ds:itemID="{58EED03A-4C54-4599-AD37-DA08F57C8CBE}">
+<ds:datastoreItem xmlns:ds="http://schemas.openxmlformats.org/officeDocument/2006/customXml" ds:itemID="{FCB0E123-A8AF-4835-82C9-92F5D7231F91}">
   <ds:schemaRefs>
     <ds:schemaRef ds:uri="http://schemas.openxmlformats.org/officeDocument/2006/bibliography"/>
   </ds:schemaRefs>

</xml_diff>

<commit_message>
code for resolving bug incorrect payout
</commit_message>
<xml_diff>
--- a/Documentation/Debug_Log.docx
+++ b/Documentation/Debug_Log.docx
@@ -113,7 +113,21 @@
         <w:rPr>
           <w:rFonts w:ascii="Arial" w:hAnsi="Arial" w:cs="Arial"/>
         </w:rPr>
-        <w:t xml:space="preserve"> the Game class have playRound method which returns the winning, according to matches </w:t>
+        <w:t xml:space="preserve"> the Game class have </w:t>
+      </w:r>
+      <w:proofErr w:type="spellStart"/>
+      <w:r>
+        <w:rPr>
+          <w:rFonts w:ascii="Arial" w:hAnsi="Arial" w:cs="Arial"/>
+        </w:rPr>
+        <w:t>playRound</w:t>
+      </w:r>
+      <w:proofErr w:type="spellEnd"/>
+      <w:r>
+        <w:rPr>
+          <w:rFonts w:ascii="Arial" w:hAnsi="Arial" w:cs="Arial"/>
+        </w:rPr>
+        <w:t xml:space="preserve"> method which returns the winning, according to matches </w:t>
       </w:r>
       <w:r>
         <w:rPr>
@@ -327,7 +341,21 @@
         <w:rPr>
           <w:rFonts w:ascii="Arial" w:hAnsi="Arial" w:cs="Arial"/>
         </w:rPr>
-        <w:t xml:space="preserve"> from JUnit test, testing these conditions</w:t>
+        <w:t xml:space="preserve"> from </w:t>
+      </w:r>
+      <w:proofErr w:type="spellStart"/>
+      <w:r>
+        <w:rPr>
+          <w:rFonts w:ascii="Arial" w:hAnsi="Arial" w:cs="Arial"/>
+        </w:rPr>
+        <w:t>JUnit</w:t>
+      </w:r>
+      <w:proofErr w:type="spellEnd"/>
+      <w:r>
+        <w:rPr>
+          <w:rFonts w:ascii="Arial" w:hAnsi="Arial" w:cs="Arial"/>
+        </w:rPr>
+        <w:t xml:space="preserve"> test, testing these conditions</w:t>
       </w:r>
     </w:p>
     <w:p>
@@ -371,19 +399,37 @@
       <w:r>
         <w:t xml:space="preserve">Figure </w:t>
       </w:r>
-      <w:fldSimple w:instr=" SEQ Figure \* ARABIC ">
-        <w:r>
-          <w:rPr>
-            <w:noProof/>
-          </w:rPr>
-          <w:t>1</w:t>
-        </w:r>
-      </w:fldSimple>
+      <w:r>
+        <w:fldChar w:fldCharType="begin"/>
+      </w:r>
+      <w:r>
+        <w:instrText xml:space="preserve"> SEQ Figure \* ARABIC </w:instrText>
+      </w:r>
+      <w:r>
+        <w:fldChar w:fldCharType="separate"/>
+      </w:r>
+      <w:r>
+        <w:rPr>
+          <w:noProof/>
+        </w:rPr>
+        <w:t>1</w:t>
+      </w:r>
+      <w:r>
+        <w:rPr>
+          <w:noProof/>
+        </w:rPr>
+        <w:fldChar w:fldCharType="end"/>
+      </w:r>
       <w:r>
         <w:t xml:space="preserve">: Game class, </w:t>
       </w:r>
-      <w:r>
-        <w:t>playRound method test screenshot</w:t>
+      <w:proofErr w:type="spellStart"/>
+      <w:r>
+        <w:t>playRound</w:t>
+      </w:r>
+      <w:proofErr w:type="spellEnd"/>
+      <w:r>
+        <w:t xml:space="preserve"> method test screenshot</w:t>
       </w:r>
     </w:p>
     <w:p>
@@ -494,7 +540,21 @@
         <w:rPr>
           <w:rFonts w:ascii="Arial" w:hAnsi="Arial" w:cs="Arial"/>
         </w:rPr>
-        <w:t xml:space="preserve"> While inspecting the playRound method, in Game class, I have noticed that at first bet is being deducted from the user balance and then user picked symbol is matched against the system selected symbols, but if the user wins the match the bet </w:t>
+        <w:t xml:space="preserve"> While inspecting the </w:t>
+      </w:r>
+      <w:proofErr w:type="spellStart"/>
+      <w:r>
+        <w:rPr>
+          <w:rFonts w:ascii="Arial" w:hAnsi="Arial" w:cs="Arial"/>
+        </w:rPr>
+        <w:t>playRound</w:t>
+      </w:r>
+      <w:proofErr w:type="spellEnd"/>
+      <w:r>
+        <w:rPr>
+          <w:rFonts w:ascii="Arial" w:hAnsi="Arial" w:cs="Arial"/>
+        </w:rPr>
+        <w:t xml:space="preserve"> method, in Game class, I have noticed that at first bet is being deducted from the user balance and then user picked symbol is matched against the system selected symbols, but if the user wins the match the bet </w:t>
       </w:r>
       <w:r>
         <w:rPr>
@@ -697,7 +757,21 @@
         <w:rPr>
           <w:rFonts w:ascii="Arial" w:hAnsi="Arial" w:cs="Arial"/>
         </w:rPr>
-        <w:t xml:space="preserve">Hence, I can conclude that the error is in Game class, playRound method, in which user bet is taken from the user balance but upon winning the bet is the added to the balance, </w:t>
+        <w:t xml:space="preserve">Hence, I can conclude that the error is in Game class, </w:t>
+      </w:r>
+      <w:proofErr w:type="spellStart"/>
+      <w:r>
+        <w:rPr>
+          <w:rFonts w:ascii="Arial" w:hAnsi="Arial" w:cs="Arial"/>
+        </w:rPr>
+        <w:t>playRound</w:t>
+      </w:r>
+      <w:proofErr w:type="spellEnd"/>
+      <w:r>
+        <w:rPr>
+          <w:rFonts w:ascii="Arial" w:hAnsi="Arial" w:cs="Arial"/>
+        </w:rPr>
+        <w:t xml:space="preserve"> method, in which user bet is taken from the user balance but upon winning the bet is the added to the balance, </w:t>
       </w:r>
       <w:r>
         <w:rPr>
@@ -850,7 +924,15 @@
     </w:p>
     <w:p>
       <w:r>
-        <w:t>In the highlighted are, as we can see the player Fred , has balance of 100 and won 5, but the balance is still 100.</w:t>
+        <w:t xml:space="preserve">In the highlighted are, as we can see the player </w:t>
+      </w:r>
+      <w:proofErr w:type="gramStart"/>
+      <w:r>
+        <w:t>Fred ,</w:t>
+      </w:r>
+      <w:proofErr w:type="gramEnd"/>
+      <w:r>
+        <w:t xml:space="preserve"> has balance of 100 and won 5, but the balance is still 100.</w:t>
       </w:r>
     </w:p>
     <w:p>
@@ -962,12 +1044,14 @@
         </w:rPr>
         <w:t xml:space="preserve">ch is incorrect. While inspecting the Main class and Player class, </w:t>
       </w:r>
+      <w:proofErr w:type="spellStart"/>
       <w:r>
         <w:rPr>
           <w:rFonts w:ascii="Arial" w:hAnsi="Arial" w:cs="Arial"/>
         </w:rPr>
         <w:t>balanceExceedsLimitBy</w:t>
       </w:r>
+      <w:proofErr w:type="spellEnd"/>
       <w:r>
         <w:rPr>
           <w:rFonts w:ascii="Arial" w:hAnsi="Arial" w:cs="Arial"/>
@@ -1014,7 +1098,21 @@
         <w:rPr>
           <w:rFonts w:ascii="Arial" w:hAnsi="Arial" w:cs="Arial"/>
         </w:rPr>
-        <w:t>negative. May be the bug is incorrect use of comparison operator between player balance and limit.</w:t>
+        <w:t xml:space="preserve">negative. May be the bug is incorrect use of comparison operator between player </w:t>
+      </w:r>
+      <w:proofErr w:type="gramStart"/>
+      <w:r>
+        <w:rPr>
+          <w:rFonts w:ascii="Arial" w:hAnsi="Arial" w:cs="Arial"/>
+        </w:rPr>
+        <w:t>balance</w:t>
+      </w:r>
+      <w:proofErr w:type="gramEnd"/>
+      <w:r>
+        <w:rPr>
+          <w:rFonts w:ascii="Arial" w:hAnsi="Arial" w:cs="Arial"/>
+        </w:rPr>
+        <w:t xml:space="preserve"> and limit.</w:t>
       </w:r>
     </w:p>
     <w:p>
@@ -1141,7 +1239,7 @@
           <w:rFonts w:ascii="Arial" w:hAnsi="Arial" w:cs="Arial"/>
         </w:rPr>
         <w:pict>
-          <v:shape id="_x0000_i1029" type="#_x0000_t75" style="width:305.25pt;height:312pt">
+          <v:shape id="_x0000_i1027" type="#_x0000_t75" style="width:305.25pt;height:312pt">
             <v:imagedata r:id="rId10" o:title="main_game_error1 - Copy"/>
           </v:shape>
         </w:pict>
@@ -1163,7 +1261,15 @@
     </w:p>
     <w:p>
       <w:r>
-        <w:t>As we can see user has still 5 balance left.</w:t>
+        <w:t xml:space="preserve">As we can see user has still 5 </w:t>
+      </w:r>
+      <w:proofErr w:type="gramStart"/>
+      <w:r>
+        <w:t>balance</w:t>
+      </w:r>
+      <w:proofErr w:type="gramEnd"/>
+      <w:r>
+        <w:t xml:space="preserve"> left.</w:t>
       </w:r>
     </w:p>
     <w:p>
@@ -1200,7 +1306,43 @@
           <w:b/>
           <w:u w:val="single"/>
         </w:rPr>
-        <w:t>Bug 3: Odds in the game do not appear to be correct. Crown and Anchor games have an approximate 8% bias to the house. So the win : (win+lose) ratio should approximately equal 0.42. This does not appear to be the case.</w:t>
+        <w:t xml:space="preserve">Bug 3: Odds in the game do not appear to be correct. Crown and Anchor games have an approximate 8% bias to the house. So the </w:t>
+      </w:r>
+      <w:proofErr w:type="gramStart"/>
+      <w:r>
+        <w:rPr>
+          <w:rFonts w:ascii="Arial" w:hAnsi="Arial" w:cs="Arial"/>
+          <w:b/>
+          <w:u w:val="single"/>
+        </w:rPr>
+        <w:t>win :</w:t>
+      </w:r>
+      <w:proofErr w:type="gramEnd"/>
+      <w:r>
+        <w:rPr>
+          <w:rFonts w:ascii="Arial" w:hAnsi="Arial" w:cs="Arial"/>
+          <w:b/>
+          <w:u w:val="single"/>
+        </w:rPr>
+        <w:t xml:space="preserve"> (</w:t>
+      </w:r>
+      <w:proofErr w:type="spellStart"/>
+      <w:r>
+        <w:rPr>
+          <w:rFonts w:ascii="Arial" w:hAnsi="Arial" w:cs="Arial"/>
+          <w:b/>
+          <w:u w:val="single"/>
+        </w:rPr>
+        <w:t>win+lose</w:t>
+      </w:r>
+      <w:proofErr w:type="spellEnd"/>
+      <w:r>
+        <w:rPr>
+          <w:rFonts w:ascii="Arial" w:hAnsi="Arial" w:cs="Arial"/>
+          <w:b/>
+          <w:u w:val="single"/>
+        </w:rPr>
+        <w:t>) ratio should approximately equal 0.42. This does not appear to be the case.</w:t>
       </w:r>
     </w:p>
     <w:p>
@@ -1276,211 +1418,35 @@
         <w:jc w:val="both"/>
         <w:rPr>
           <w:rFonts w:ascii="Arial" w:hAnsi="Arial" w:cs="Arial"/>
-        </w:rPr>
-      </w:pPr>
-    </w:p>
-    <w:p>
-      <w:pPr>
-        <w:pStyle w:val="ListParagraph"/>
-        <w:ind w:left="0"/>
-        <w:rPr>
-          <w:rFonts w:ascii="Arial" w:hAnsi="Arial" w:cs="Arial"/>
-          <w:b/>
-          <w:u w:val="single"/>
-        </w:rPr>
-      </w:pPr>
-      <w:r>
-        <w:rPr>
-          <w:rFonts w:ascii="Arial" w:hAnsi="Arial" w:cs="Arial"/>
-          <w:b/>
-          <w:u w:val="single"/>
-        </w:rPr>
-        <w:br w:type="page"/>
-      </w:r>
-    </w:p>
-    <w:p>
-      <w:pPr>
-        <w:pStyle w:val="ListParagraph"/>
-        <w:ind w:left="0"/>
-        <w:rPr>
-          <w:rFonts w:ascii="Arial" w:hAnsi="Arial" w:cs="Arial"/>
-          <w:b/>
-          <w:u w:val="single"/>
-        </w:rPr>
-      </w:pPr>
-      <w:r>
-        <w:rPr>
-          <w:rFonts w:ascii="Arial" w:hAnsi="Arial" w:cs="Arial"/>
-          <w:b/>
-          <w:u w:val="single"/>
-        </w:rPr>
-        <w:lastRenderedPageBreak/>
-        <w:t>Bug 4: Combination of three symbols never changes, first combination of symbols is repeated through the whole game.</w:t>
-      </w:r>
-    </w:p>
-    <w:p>
-      <w:pPr>
-        <w:pStyle w:val="ListParagraph"/>
-        <w:ind w:left="0"/>
-        <w:rPr>
-          <w:rFonts w:ascii="Arial" w:hAnsi="Arial" w:cs="Arial"/>
-          <w:b/>
-          <w:u w:val="single"/>
-        </w:rPr>
-      </w:pPr>
-    </w:p>
-    <w:p>
-      <w:pPr>
-        <w:pStyle w:val="ListParagraph"/>
-        <w:ind w:left="0"/>
-        <w:rPr>
-          <w:rFonts w:ascii="Arial" w:hAnsi="Arial" w:cs="Arial"/>
-        </w:rPr>
-      </w:pPr>
-      <w:r>
-        <w:rPr>
-          <w:rFonts w:ascii="Arial" w:hAnsi="Arial" w:cs="Arial"/>
-          <w:b/>
-        </w:rPr>
-        <w:t>Hypothesis</w:t>
-      </w:r>
-      <w:r>
-        <w:rPr>
-          <w:rFonts w:ascii="Arial" w:hAnsi="Arial" w:cs="Arial"/>
-          <w:b/>
-        </w:rPr>
-        <w:t xml:space="preserve">: </w:t>
-      </w:r>
-      <w:r>
-        <w:rPr>
-          <w:rFonts w:ascii="Arial" w:hAnsi="Arial" w:cs="Arial"/>
-        </w:rPr>
-        <w:t>Rolled d</w:t>
-      </w:r>
-      <w:r>
-        <w:rPr>
-          <w:rFonts w:ascii="Arial" w:hAnsi="Arial" w:cs="Arial"/>
-        </w:rPr>
-        <w:t xml:space="preserve">ice Value </w:t>
-      </w:r>
-      <w:r>
-        <w:rPr>
-          <w:rFonts w:ascii="Arial" w:hAnsi="Arial" w:cs="Arial"/>
-        </w:rPr>
-        <w:t>is not update each time dice is rolled.</w:t>
-      </w:r>
-    </w:p>
-    <w:p>
-      <w:pPr>
-        <w:pStyle w:val="ListParagraph"/>
-        <w:ind w:left="0"/>
-        <w:rPr>
-          <w:rFonts w:ascii="Arial" w:hAnsi="Arial" w:cs="Arial"/>
-        </w:rPr>
-      </w:pPr>
-    </w:p>
-    <w:p>
-      <w:pPr>
-        <w:pStyle w:val="ListParagraph"/>
-        <w:ind w:left="0"/>
+          <w:b/>
+        </w:rPr>
+      </w:pPr>
+      <w:r>
+        <w:rPr>
+          <w:rFonts w:ascii="Arial" w:hAnsi="Arial" w:cs="Arial"/>
+          <w:b/>
+        </w:rPr>
+        <w:t>Test Output:</w:t>
+      </w:r>
+    </w:p>
+    <w:p>
+      <w:pPr>
+        <w:keepNext/>
         <w:jc w:val="both"/>
-        <w:rPr>
-          <w:rFonts w:ascii="Arial" w:hAnsi="Arial" w:cs="Arial"/>
-        </w:rPr>
-      </w:pPr>
-      <w:r>
-        <w:rPr>
-          <w:rFonts w:ascii="Arial" w:hAnsi="Arial" w:cs="Arial"/>
-          <w:b/>
-        </w:rPr>
-        <w:t>Experiment:</w:t>
-      </w:r>
-      <w:r>
-        <w:rPr>
-          <w:rFonts w:ascii="Arial" w:hAnsi="Arial" w:cs="Arial"/>
-          <w:b/>
-        </w:rPr>
-        <w:t xml:space="preserve"> </w:t>
-      </w:r>
-      <w:r>
-        <w:rPr>
-          <w:rFonts w:ascii="Arial" w:hAnsi="Arial" w:cs="Arial"/>
-        </w:rPr>
-        <w:t xml:space="preserve">The game should have different symbols in each turn, but while playing </w:t>
-      </w:r>
-      <w:r>
-        <w:rPr>
-          <w:rFonts w:ascii="Arial" w:hAnsi="Arial" w:cs="Arial"/>
-        </w:rPr>
-        <w:t>game, first</w:t>
-      </w:r>
-      <w:r>
-        <w:rPr>
-          <w:rFonts w:ascii="Arial" w:hAnsi="Arial" w:cs="Arial"/>
-        </w:rPr>
-        <w:t xml:space="preserve"> turn dice values are used for the entire program, but the payout is not matching the rolled dice value, for example: if the displayed three dice values were Crown, Club and Anchor and user has picked the Anchor, then user should have won, but the prompt is player lost, which means the balance payout working fine, only dice value is not update after rolled each time.</w:t>
-      </w:r>
-      <w:r>
-        <w:rPr>
-          <w:rFonts w:ascii="Arial" w:hAnsi="Arial" w:cs="Arial"/>
-        </w:rPr>
-        <w:t xml:space="preserve"> Since in Main class uses Game class getDiceValues to get the rolled dice values, and the this method uses Dice class getValue, for that reason I think the bug is in Dice class getValue not being updated.</w:t>
-      </w:r>
-    </w:p>
-    <w:p>
-      <w:pPr>
-        <w:pStyle w:val="ListParagraph"/>
-        <w:ind w:left="0"/>
-        <w:jc w:val="both"/>
-        <w:rPr>
-          <w:rFonts w:ascii="Arial" w:hAnsi="Arial" w:cs="Arial"/>
-        </w:rPr>
-      </w:pPr>
-    </w:p>
-    <w:p>
-      <w:pPr>
-        <w:pStyle w:val="ListParagraph"/>
-        <w:ind w:left="0"/>
-        <w:jc w:val="both"/>
-        <w:rPr>
-          <w:rFonts w:ascii="Arial" w:hAnsi="Arial" w:cs="Arial"/>
-          <w:b/>
-        </w:rPr>
-      </w:pPr>
-      <w:r>
-        <w:rPr>
-          <w:rFonts w:ascii="Arial" w:hAnsi="Arial" w:cs="Arial"/>
-          <w:b/>
-        </w:rPr>
-        <w:t>Test Output:</w:t>
-      </w:r>
-    </w:p>
-    <w:p>
-      <w:pPr>
-        <w:pStyle w:val="ListParagraph"/>
-        <w:ind w:left="0"/>
-        <w:jc w:val="both"/>
-        <w:rPr>
-          <w:rFonts w:ascii="Arial" w:hAnsi="Arial" w:cs="Arial"/>
-          <w:b/>
-        </w:rPr>
-      </w:pPr>
-    </w:p>
-    <w:p>
-      <w:pPr>
-        <w:pStyle w:val="ListParagraph"/>
-        <w:keepNext/>
-        <w:ind w:left="0"/>
-        <w:jc w:val="both"/>
-      </w:pPr>
-      <w:r>
-        <w:rPr>
-          <w:rFonts w:ascii="Arial" w:hAnsi="Arial" w:cs="Arial"/>
-          <w:b/>
+      </w:pPr>
+      <w:r>
+        <w:rPr>
+          <w:rFonts w:ascii="Arial" w:hAnsi="Arial" w:cs="Arial"/>
+        </w:rPr>
+        <w:t>The actual error is below in screenshot</w:t>
+      </w:r>
+      <w:r>
+        <w:rPr>
+          <w:rFonts w:ascii="Arial" w:hAnsi="Arial" w:cs="Arial"/>
         </w:rPr>
         <w:pict>
-          <v:shape id="_x0000_i1027" type="#_x0000_t75" style="width:432.75pt;height:372.75pt">
-            <v:imagedata r:id="rId11" o:title="incorrectDiceValueUpdate"/>
+          <v:shape id="_x0000_i1031" type="#_x0000_t75" style="width:305.25pt;height:312pt">
+            <v:imagedata r:id="rId11" o:title="main_game_error1"/>
           </v:shape>
         </w:pict>
       </w:r>
@@ -1497,6 +1463,307 @@
         <w:t>6</w:t>
       </w:r>
       <w:r>
+        <w:t>: Error in Win/Lose ratio</w:t>
+      </w:r>
+    </w:p>
+    <w:p>
+      <w:pPr>
+        <w:jc w:val="both"/>
+        <w:rPr>
+          <w:rFonts w:ascii="Arial" w:hAnsi="Arial" w:cs="Arial"/>
+        </w:rPr>
+      </w:pPr>
+      <w:r>
+        <w:rPr>
+          <w:rFonts w:ascii="Arial" w:hAnsi="Arial" w:cs="Arial"/>
+        </w:rPr>
+        <w:t>.</w:t>
+      </w:r>
+    </w:p>
+    <w:p>
+      <w:pPr>
+        <w:pStyle w:val="ListParagraph"/>
+        <w:ind w:left="0"/>
+        <w:rPr>
+          <w:rFonts w:ascii="Arial" w:hAnsi="Arial" w:cs="Arial"/>
+          <w:b/>
+          <w:u w:val="single"/>
+        </w:rPr>
+      </w:pPr>
+      <w:r>
+        <w:rPr>
+          <w:rFonts w:ascii="Arial" w:hAnsi="Arial" w:cs="Arial"/>
+        </w:rPr>
+        <w:t>As we can see, the value is 0.39, should be 0.42;</w:t>
+      </w:r>
+      <w:r>
+        <w:rPr>
+          <w:rFonts w:ascii="Arial" w:hAnsi="Arial" w:cs="Arial"/>
+          <w:b/>
+          <w:u w:val="single"/>
+        </w:rPr>
+        <w:br w:type="page"/>
+      </w:r>
+    </w:p>
+    <w:p>
+      <w:pPr>
+        <w:pStyle w:val="ListParagraph"/>
+        <w:ind w:left="0"/>
+        <w:rPr>
+          <w:rFonts w:ascii="Arial" w:hAnsi="Arial" w:cs="Arial"/>
+          <w:b/>
+          <w:u w:val="single"/>
+        </w:rPr>
+      </w:pPr>
+      <w:r>
+        <w:rPr>
+          <w:rFonts w:ascii="Arial" w:hAnsi="Arial" w:cs="Arial"/>
+          <w:b/>
+          <w:u w:val="single"/>
+        </w:rPr>
+        <w:lastRenderedPageBreak/>
+        <w:t xml:space="preserve">Bug 4: Combination of three symbols never </w:t>
+      </w:r>
+      <w:proofErr w:type="gramStart"/>
+      <w:r>
+        <w:rPr>
+          <w:rFonts w:ascii="Arial" w:hAnsi="Arial" w:cs="Arial"/>
+          <w:b/>
+          <w:u w:val="single"/>
+        </w:rPr>
+        <w:t>changes,</w:t>
+      </w:r>
+      <w:proofErr w:type="gramEnd"/>
+      <w:r>
+        <w:rPr>
+          <w:rFonts w:ascii="Arial" w:hAnsi="Arial" w:cs="Arial"/>
+          <w:b/>
+          <w:u w:val="single"/>
+        </w:rPr>
+        <w:t xml:space="preserve"> first combination of symbols is repeated through the whole game.</w:t>
+      </w:r>
+    </w:p>
+    <w:p>
+      <w:pPr>
+        <w:pStyle w:val="ListParagraph"/>
+        <w:ind w:left="0"/>
+        <w:rPr>
+          <w:rFonts w:ascii="Arial" w:hAnsi="Arial" w:cs="Arial"/>
+          <w:b/>
+          <w:u w:val="single"/>
+        </w:rPr>
+      </w:pPr>
+    </w:p>
+    <w:p>
+      <w:pPr>
+        <w:pStyle w:val="ListParagraph"/>
+        <w:ind w:left="0"/>
+        <w:rPr>
+          <w:rFonts w:ascii="Arial" w:hAnsi="Arial" w:cs="Arial"/>
+        </w:rPr>
+      </w:pPr>
+      <w:r>
+        <w:rPr>
+          <w:rFonts w:ascii="Arial" w:hAnsi="Arial" w:cs="Arial"/>
+          <w:b/>
+        </w:rPr>
+        <w:t>Hypothesis</w:t>
+      </w:r>
+      <w:r>
+        <w:rPr>
+          <w:rFonts w:ascii="Arial" w:hAnsi="Arial" w:cs="Arial"/>
+          <w:b/>
+        </w:rPr>
+        <w:t xml:space="preserve">: </w:t>
+      </w:r>
+      <w:r>
+        <w:rPr>
+          <w:rFonts w:ascii="Arial" w:hAnsi="Arial" w:cs="Arial"/>
+        </w:rPr>
+        <w:t>Rolled d</w:t>
+      </w:r>
+      <w:r>
+        <w:rPr>
+          <w:rFonts w:ascii="Arial" w:hAnsi="Arial" w:cs="Arial"/>
+        </w:rPr>
+        <w:t xml:space="preserve">ice Value </w:t>
+      </w:r>
+      <w:r>
+        <w:rPr>
+          <w:rFonts w:ascii="Arial" w:hAnsi="Arial" w:cs="Arial"/>
+        </w:rPr>
+        <w:t>is not update each time dice is rolled.</w:t>
+      </w:r>
+    </w:p>
+    <w:p>
+      <w:pPr>
+        <w:pStyle w:val="ListParagraph"/>
+        <w:ind w:left="0"/>
+        <w:rPr>
+          <w:rFonts w:ascii="Arial" w:hAnsi="Arial" w:cs="Arial"/>
+        </w:rPr>
+      </w:pPr>
+    </w:p>
+    <w:p>
+      <w:pPr>
+        <w:pStyle w:val="ListParagraph"/>
+        <w:ind w:left="0"/>
+        <w:jc w:val="both"/>
+        <w:rPr>
+          <w:rFonts w:ascii="Arial" w:hAnsi="Arial" w:cs="Arial"/>
+        </w:rPr>
+      </w:pPr>
+      <w:r>
+        <w:rPr>
+          <w:rFonts w:ascii="Arial" w:hAnsi="Arial" w:cs="Arial"/>
+          <w:b/>
+        </w:rPr>
+        <w:t>Experiment:</w:t>
+      </w:r>
+      <w:r>
+        <w:rPr>
+          <w:rFonts w:ascii="Arial" w:hAnsi="Arial" w:cs="Arial"/>
+          <w:b/>
+        </w:rPr>
+        <w:t xml:space="preserve"> </w:t>
+      </w:r>
+      <w:r>
+        <w:rPr>
+          <w:rFonts w:ascii="Arial" w:hAnsi="Arial" w:cs="Arial"/>
+        </w:rPr>
+        <w:t xml:space="preserve">The game should have different symbols in each turn, but while playing </w:t>
+      </w:r>
+      <w:r>
+        <w:rPr>
+          <w:rFonts w:ascii="Arial" w:hAnsi="Arial" w:cs="Arial"/>
+        </w:rPr>
+        <w:t>game, first</w:t>
+      </w:r>
+      <w:r>
+        <w:rPr>
+          <w:rFonts w:ascii="Arial" w:hAnsi="Arial" w:cs="Arial"/>
+        </w:rPr>
+        <w:t xml:space="preserve"> turn dice values are used for the entire program, but the payout is not matching the rolled dice value, for example: if the displayed three dice values were Crown, Club and Anchor and user has picked the Anchor, then user should have won, but the prompt is player lost, which means the balance payout working fine, only dice value is not update after rolled each time.</w:t>
+      </w:r>
+      <w:r>
+        <w:rPr>
+          <w:rFonts w:ascii="Arial" w:hAnsi="Arial" w:cs="Arial"/>
+        </w:rPr>
+        <w:t xml:space="preserve"> Since in Main class uses Game class </w:t>
+      </w:r>
+      <w:proofErr w:type="spellStart"/>
+      <w:r>
+        <w:rPr>
+          <w:rFonts w:ascii="Arial" w:hAnsi="Arial" w:cs="Arial"/>
+        </w:rPr>
+        <w:t>getDiceValues</w:t>
+      </w:r>
+      <w:proofErr w:type="spellEnd"/>
+      <w:r>
+        <w:rPr>
+          <w:rFonts w:ascii="Arial" w:hAnsi="Arial" w:cs="Arial"/>
+        </w:rPr>
+        <w:t xml:space="preserve"> to get the rolled dice values, and the this method uses Dice class </w:t>
+      </w:r>
+      <w:proofErr w:type="spellStart"/>
+      <w:r>
+        <w:rPr>
+          <w:rFonts w:ascii="Arial" w:hAnsi="Arial" w:cs="Arial"/>
+        </w:rPr>
+        <w:t>getValue</w:t>
+      </w:r>
+      <w:proofErr w:type="spellEnd"/>
+      <w:r>
+        <w:rPr>
+          <w:rFonts w:ascii="Arial" w:hAnsi="Arial" w:cs="Arial"/>
+        </w:rPr>
+        <w:t xml:space="preserve">, for that reason I think the bug is in Dice class </w:t>
+      </w:r>
+      <w:proofErr w:type="spellStart"/>
+      <w:r>
+        <w:rPr>
+          <w:rFonts w:ascii="Arial" w:hAnsi="Arial" w:cs="Arial"/>
+        </w:rPr>
+        <w:t>getValue</w:t>
+      </w:r>
+      <w:proofErr w:type="spellEnd"/>
+      <w:r>
+        <w:rPr>
+          <w:rFonts w:ascii="Arial" w:hAnsi="Arial" w:cs="Arial"/>
+        </w:rPr>
+        <w:t xml:space="preserve"> not being updated.</w:t>
+      </w:r>
+    </w:p>
+    <w:p>
+      <w:pPr>
+        <w:pStyle w:val="ListParagraph"/>
+        <w:ind w:left="0"/>
+        <w:jc w:val="both"/>
+        <w:rPr>
+          <w:rFonts w:ascii="Arial" w:hAnsi="Arial" w:cs="Arial"/>
+        </w:rPr>
+      </w:pPr>
+    </w:p>
+    <w:p>
+      <w:pPr>
+        <w:pStyle w:val="ListParagraph"/>
+        <w:ind w:left="0"/>
+        <w:jc w:val="both"/>
+        <w:rPr>
+          <w:rFonts w:ascii="Arial" w:hAnsi="Arial" w:cs="Arial"/>
+          <w:b/>
+        </w:rPr>
+      </w:pPr>
+      <w:r>
+        <w:rPr>
+          <w:rFonts w:ascii="Arial" w:hAnsi="Arial" w:cs="Arial"/>
+          <w:b/>
+        </w:rPr>
+        <w:t>Test Output:</w:t>
+      </w:r>
+    </w:p>
+    <w:p>
+      <w:pPr>
+        <w:pStyle w:val="ListParagraph"/>
+        <w:ind w:left="0"/>
+        <w:jc w:val="both"/>
+        <w:rPr>
+          <w:rFonts w:ascii="Arial" w:hAnsi="Arial" w:cs="Arial"/>
+          <w:b/>
+        </w:rPr>
+      </w:pPr>
+    </w:p>
+    <w:p>
+      <w:pPr>
+        <w:pStyle w:val="ListParagraph"/>
+        <w:keepNext/>
+        <w:ind w:left="0"/>
+        <w:jc w:val="both"/>
+      </w:pPr>
+      <w:r>
+        <w:rPr>
+          <w:rFonts w:ascii="Arial" w:hAnsi="Arial" w:cs="Arial"/>
+          <w:b/>
+        </w:rPr>
+        <w:pict>
+          <v:shape id="_x0000_i1028" type="#_x0000_t75" style="width:432.75pt;height:372.75pt">
+            <v:imagedata r:id="rId12" o:title="incorrectDiceValueUpdate"/>
+          </v:shape>
+        </w:pict>
+      </w:r>
+    </w:p>
+    <w:p>
+      <w:pPr>
+        <w:pStyle w:val="Caption"/>
+        <w:jc w:val="both"/>
+      </w:pPr>
+      <w:r>
+        <w:t xml:space="preserve">Figure </w:t>
+      </w:r>
+      <w:r>
+        <w:t>7</w:t>
+      </w:r>
+      <w:r>
         <w:t>: Incorrect Dice Value Update Test</w:t>
       </w:r>
     </w:p>
@@ -1557,8 +1824,8 @@
           <w:rFonts w:ascii="Arial" w:hAnsi="Arial" w:cs="Arial"/>
         </w:rPr>
         <w:pict>
-          <v:shape id="_x0000_i1030" type="#_x0000_t75" style="width:405pt;height:364.5pt">
-            <v:imagedata r:id="rId12" o:title="main_game_error"/>
+          <v:shape id="_x0000_i1029" type="#_x0000_t75" style="width:405pt;height:364.5pt">
+            <v:imagedata r:id="rId13" o:title="main_game_error"/>
           </v:shape>
         </w:pict>
       </w:r>
@@ -1626,7 +1893,23 @@
           <w:u w:val="single"/>
         </w:rPr>
         <w:lastRenderedPageBreak/>
-        <w:t>Bug 4: Combination of three symbols never changes, first combination of symbols is repeated through the whole game.</w:t>
+        <w:t>Bug 5</w:t>
+      </w:r>
+      <w:r>
+        <w:rPr>
+          <w:rFonts w:ascii="Arial" w:hAnsi="Arial" w:cs="Arial"/>
+          <w:b/>
+          <w:u w:val="single"/>
+        </w:rPr>
+        <w:t xml:space="preserve">: </w:t>
+      </w:r>
+      <w:r>
+        <w:rPr>
+          <w:rFonts w:ascii="Arial" w:hAnsi="Arial" w:cs="Arial"/>
+          <w:b/>
+          <w:u w:val="single"/>
+        </w:rPr>
+        <w:t>Spade is not selected.</w:t>
       </w:r>
     </w:p>
     <w:p>
@@ -1704,146 +1987,729 @@
         <w:rPr>
           <w:rFonts w:ascii="Arial" w:hAnsi="Arial" w:cs="Arial"/>
         </w:rPr>
-        <w:t xml:space="preserve"> because of use in Random nextInt method is taking parameter DiceValue.Spade.ordinal()</w:t>
-      </w:r>
-      <w:r>
-        <w:rPr>
-          <w:rFonts w:ascii="Arial" w:hAnsi="Arial" w:cs="Arial"/>
-        </w:rPr>
-        <w:t xml:space="preserve"> in DiceValue class</w:t>
-      </w:r>
+        <w:t xml:space="preserve"> because of use in Random </w:t>
+      </w:r>
+      <w:proofErr w:type="spellStart"/>
+      <w:r>
+        <w:rPr>
+          <w:rFonts w:ascii="Arial" w:hAnsi="Arial" w:cs="Arial"/>
+        </w:rPr>
+        <w:t>nextInt</w:t>
+      </w:r>
+      <w:proofErr w:type="spellEnd"/>
+      <w:r>
+        <w:rPr>
+          <w:rFonts w:ascii="Arial" w:hAnsi="Arial" w:cs="Arial"/>
+        </w:rPr>
+        <w:t xml:space="preserve"> method is taking parameter </w:t>
+      </w:r>
+      <w:proofErr w:type="spellStart"/>
+      <w:r>
+        <w:rPr>
+          <w:rFonts w:ascii="Arial" w:hAnsi="Arial" w:cs="Arial"/>
+        </w:rPr>
+        <w:t>DiceValue.Spade.ordinal</w:t>
+      </w:r>
+      <w:proofErr w:type="spellEnd"/>
+      <w:r>
+        <w:rPr>
+          <w:rFonts w:ascii="Arial" w:hAnsi="Arial" w:cs="Arial"/>
+        </w:rPr>
+        <w:t>()</w:t>
+      </w:r>
+      <w:r>
+        <w:rPr>
+          <w:rFonts w:ascii="Arial" w:hAnsi="Arial" w:cs="Arial"/>
+        </w:rPr>
+        <w:t xml:space="preserve"> in </w:t>
+      </w:r>
+      <w:proofErr w:type="spellStart"/>
+      <w:r>
+        <w:rPr>
+          <w:rFonts w:ascii="Arial" w:hAnsi="Arial" w:cs="Arial"/>
+        </w:rPr>
+        <w:t>DiceValue</w:t>
+      </w:r>
+      <w:proofErr w:type="spellEnd"/>
+      <w:r>
+        <w:rPr>
+          <w:rFonts w:ascii="Arial" w:hAnsi="Arial" w:cs="Arial"/>
+        </w:rPr>
+        <w:t xml:space="preserve"> class</w:t>
+      </w:r>
+      <w:r>
+        <w:rPr>
+          <w:rFonts w:ascii="Arial" w:hAnsi="Arial" w:cs="Arial"/>
+        </w:rPr>
+        <w:t>, which means except spade, select others.</w:t>
+      </w:r>
+    </w:p>
+    <w:p>
+      <w:pPr>
+        <w:pStyle w:val="ListParagraph"/>
+        <w:ind w:left="0"/>
+        <w:rPr>
+          <w:rFonts w:ascii="Arial" w:hAnsi="Arial" w:cs="Arial"/>
+          <w:b/>
+          <w:u w:val="single"/>
+        </w:rPr>
+      </w:pPr>
+    </w:p>
+    <w:p>
+      <w:pPr>
+        <w:pStyle w:val="ListParagraph"/>
+        <w:ind w:left="0"/>
+        <w:rPr>
+          <w:rFonts w:ascii="Arial" w:hAnsi="Arial" w:cs="Arial"/>
+          <w:b/>
+        </w:rPr>
+      </w:pPr>
+      <w:r>
+        <w:rPr>
+          <w:rFonts w:ascii="Arial" w:hAnsi="Arial" w:cs="Arial"/>
+          <w:b/>
+        </w:rPr>
+        <w:t>Test Output:</w:t>
+      </w:r>
+    </w:p>
+    <w:p>
+      <w:pPr>
+        <w:keepNext/>
+      </w:pPr>
+      <w:r>
+        <w:rPr>
+          <w:rFonts w:ascii="Arial" w:hAnsi="Arial" w:cs="Arial"/>
+        </w:rPr>
+        <w:pict>
+          <v:shape id="_x0000_i1030" type="#_x0000_t75" style="width:467.25pt;height:273.75pt">
+            <v:imagedata r:id="rId14" o:title="spadenotselected"/>
+          </v:shape>
+        </w:pict>
+      </w:r>
+    </w:p>
+    <w:p>
+      <w:pPr>
+        <w:pStyle w:val="Caption"/>
+      </w:pPr>
+      <w:r>
+        <w:t xml:space="preserve">Figure </w:t>
+      </w:r>
+      <w:r>
+        <w:t>8</w:t>
+      </w:r>
+      <w:r>
+        <w:t>: Spade Not Selected Test case</w:t>
+      </w:r>
+    </w:p>
+    <w:p>
+      <w:pPr>
+        <w:rPr>
+          <w:rFonts w:ascii="Arial" w:hAnsi="Arial" w:cs="Arial"/>
+        </w:rPr>
+      </w:pPr>
+      <w:r>
+        <w:rPr>
+          <w:rFonts w:ascii="Arial" w:hAnsi="Arial" w:cs="Arial"/>
+        </w:rPr>
+        <w:t>As</w:t>
+      </w:r>
+      <w:r>
+        <w:rPr>
+          <w:rFonts w:ascii="Arial" w:hAnsi="Arial" w:cs="Arial"/>
+        </w:rPr>
+        <w:t xml:space="preserve"> we can see the all of the five symbols are there but spade is not there.</w:t>
+      </w:r>
+    </w:p>
+    <w:p>
+      <w:pPr>
+        <w:rPr>
+          <w:rFonts w:ascii="Arial" w:hAnsi="Arial" w:cs="Arial"/>
+          <w:b/>
+        </w:rPr>
+      </w:pPr>
+      <w:r>
+        <w:rPr>
+          <w:rFonts w:ascii="Arial" w:hAnsi="Arial" w:cs="Arial"/>
+          <w:b/>
+        </w:rPr>
+        <w:t>Conclusion:</w:t>
+      </w:r>
+      <w:r>
+        <w:rPr>
+          <w:rFonts w:ascii="Arial" w:hAnsi="Arial" w:cs="Arial"/>
+          <w:b/>
+        </w:rPr>
+        <w:t xml:space="preserve"> </w:t>
+      </w:r>
+    </w:p>
+    <w:p>
+      <w:pPr>
+        <w:rPr>
+          <w:rFonts w:ascii="Arial" w:hAnsi="Arial" w:cs="Arial"/>
+        </w:rPr>
+      </w:pPr>
+      <w:r>
+        <w:rPr>
+          <w:rFonts w:ascii="Arial" w:hAnsi="Arial" w:cs="Arial"/>
+        </w:rPr>
+        <w:t xml:space="preserve">The hypothesis was right, and spade is not select and sane to infectious transition is it in </w:t>
+      </w:r>
+      <w:proofErr w:type="spellStart"/>
+      <w:r>
+        <w:rPr>
+          <w:rFonts w:ascii="Arial" w:hAnsi="Arial" w:cs="Arial"/>
+        </w:rPr>
+        <w:t>DiceValue</w:t>
+      </w:r>
+      <w:proofErr w:type="spellEnd"/>
+      <w:r>
+        <w:rPr>
+          <w:rFonts w:ascii="Arial" w:hAnsi="Arial" w:cs="Arial"/>
+        </w:rPr>
+        <w:t xml:space="preserve"> class.</w:t>
+      </w:r>
+    </w:p>
+    <w:p>
+      <w:pPr>
+        <w:rPr>
+          <w:rFonts w:ascii="Arial" w:hAnsi="Arial" w:cs="Arial"/>
+        </w:rPr>
+      </w:pPr>
+      <w:r>
+        <w:rPr>
+          <w:rFonts w:ascii="Arial" w:hAnsi="Arial" w:cs="Arial"/>
+        </w:rPr>
+        <w:br w:type="page"/>
+      </w:r>
+    </w:p>
+    <w:p>
+      <w:pPr>
+        <w:pStyle w:val="Heading1"/>
+        <w:jc w:val="center"/>
+        <w:rPr>
+          <w:rFonts w:ascii="Arial" w:hAnsi="Arial" w:cs="Arial"/>
+          <w:color w:val="auto"/>
+        </w:rPr>
+      </w:pPr>
+      <w:r>
+        <w:rPr>
+          <w:rFonts w:ascii="Arial" w:hAnsi="Arial" w:cs="Arial"/>
+          <w:color w:val="auto"/>
+        </w:rPr>
+        <w:lastRenderedPageBreak/>
+        <w:t>Resolving the Bug</w:t>
+      </w:r>
+      <w:r>
+        <w:rPr>
+          <w:rFonts w:ascii="Arial" w:hAnsi="Arial" w:cs="Arial"/>
+          <w:color w:val="auto"/>
+        </w:rPr>
+        <w:t xml:space="preserve"> in Crown and Anchor game</w:t>
+      </w:r>
+    </w:p>
+    <w:p>
+      <w:pPr>
+        <w:rPr>
+          <w:rFonts w:ascii="Arial" w:hAnsi="Arial" w:cs="Arial"/>
+        </w:rPr>
+      </w:pPr>
+    </w:p>
+    <w:p>
+      <w:pPr>
+        <w:pStyle w:val="ListParagraph"/>
+        <w:ind w:left="0"/>
+        <w:rPr>
+          <w:rFonts w:ascii="Arial" w:hAnsi="Arial" w:cs="Arial"/>
+          <w:b/>
+          <w:u w:val="single"/>
+        </w:rPr>
+      </w:pPr>
+      <w:r>
+        <w:rPr>
+          <w:rFonts w:ascii="Arial" w:hAnsi="Arial" w:cs="Arial"/>
+          <w:b/>
+          <w:u w:val="single"/>
+        </w:rPr>
+        <w:t xml:space="preserve">Bug 1: Game does not pay out at correct level. </w:t>
+      </w:r>
+    </w:p>
+    <w:p>
+      <w:pPr>
+        <w:pStyle w:val="ListParagraph"/>
+        <w:ind w:left="0"/>
+        <w:rPr>
+          <w:rFonts w:ascii="Arial" w:hAnsi="Arial" w:cs="Arial"/>
+          <w:b/>
+          <w:u w:val="single"/>
+        </w:rPr>
+      </w:pPr>
+      <w:r>
+        <w:rPr>
+          <w:rFonts w:ascii="Arial" w:hAnsi="Arial" w:cs="Arial"/>
+          <w:b/>
+          <w:u w:val="single"/>
+        </w:rPr>
+        <w:t>When player wins on 1 match, balance does not increase.</w:t>
+      </w:r>
+    </w:p>
+    <w:p>
+      <w:pPr>
+        <w:pStyle w:val="ListParagraph"/>
+        <w:ind w:left="0"/>
+        <w:rPr>
+          <w:rFonts w:ascii="Arial" w:hAnsi="Arial" w:cs="Arial"/>
+          <w:b/>
+          <w:u w:val="single"/>
+        </w:rPr>
+      </w:pPr>
+    </w:p>
+    <w:p>
+      <w:pPr>
+        <w:pStyle w:val="ListParagraph"/>
+        <w:ind w:left="0"/>
+        <w:rPr>
+          <w:rFonts w:ascii="Arial" w:hAnsi="Arial" w:cs="Arial"/>
+        </w:rPr>
+      </w:pPr>
+      <w:r>
+        <w:rPr>
+          <w:rFonts w:ascii="Arial" w:hAnsi="Arial" w:cs="Arial"/>
+        </w:rPr>
+        <w:t xml:space="preserve">To fix the incorrect </w:t>
+      </w:r>
+      <w:r>
+        <w:rPr>
+          <w:rFonts w:ascii="Arial" w:hAnsi="Arial" w:cs="Arial"/>
+        </w:rPr>
+        <w:t>payout</w:t>
+      </w:r>
+      <w:r>
+        <w:rPr>
+          <w:rFonts w:ascii="Arial" w:hAnsi="Arial" w:cs="Arial"/>
+        </w:rPr>
+        <w:t xml:space="preserve"> bug</w:t>
+      </w:r>
+      <w:r>
+        <w:rPr>
+          <w:rFonts w:ascii="Arial" w:hAnsi="Arial" w:cs="Arial"/>
+        </w:rPr>
+        <w:t>, the actual error was,</w:t>
+      </w:r>
+      <w:r>
+        <w:rPr>
+          <w:rFonts w:ascii="Arial" w:hAnsi="Arial" w:cs="Arial"/>
+        </w:rPr>
+        <w:t xml:space="preserve"> when</w:t>
+      </w:r>
+      <w:r>
+        <w:rPr>
+          <w:rFonts w:ascii="Arial" w:hAnsi="Arial" w:cs="Arial"/>
+        </w:rPr>
+        <w:t xml:space="preserve"> user bet was deducted from the player balance, but not returned when player won, to fix the </w:t>
+      </w:r>
+      <w:proofErr w:type="gramStart"/>
+      <w:r>
+        <w:rPr>
+          <w:rFonts w:ascii="Arial" w:hAnsi="Arial" w:cs="Arial"/>
+        </w:rPr>
+        <w:t>bug,</w:t>
+      </w:r>
+      <w:proofErr w:type="gramEnd"/>
+      <w:r>
+        <w:rPr>
+          <w:rFonts w:ascii="Arial" w:hAnsi="Arial" w:cs="Arial"/>
+        </w:rPr>
+        <w:t xml:space="preserve"> bet is added while calling Player class </w:t>
+      </w:r>
+      <w:proofErr w:type="spellStart"/>
+      <w:r>
+        <w:rPr>
+          <w:rFonts w:ascii="Arial" w:hAnsi="Arial" w:cs="Arial"/>
+        </w:rPr>
+        <w:t>recieveWinnings</w:t>
+      </w:r>
+      <w:proofErr w:type="spellEnd"/>
+      <w:r>
+        <w:rPr>
+          <w:rFonts w:ascii="Arial" w:hAnsi="Arial" w:cs="Arial"/>
+        </w:rPr>
+        <w:t xml:space="preserve"> in Game cla</w:t>
+      </w:r>
+      <w:r>
+        <w:rPr>
+          <w:rFonts w:ascii="Arial" w:hAnsi="Arial" w:cs="Arial"/>
+        </w:rPr>
+        <w:t xml:space="preserve">ss </w:t>
+      </w:r>
+      <w:proofErr w:type="spellStart"/>
+      <w:r>
+        <w:rPr>
+          <w:rFonts w:ascii="Arial" w:hAnsi="Arial" w:cs="Arial"/>
+        </w:rPr>
+        <w:t>p</w:t>
+      </w:r>
+      <w:r>
+        <w:rPr>
+          <w:rFonts w:ascii="Arial" w:hAnsi="Arial" w:cs="Arial"/>
+        </w:rPr>
+        <w:t>layR</w:t>
+      </w:r>
+      <w:r>
+        <w:rPr>
+          <w:rFonts w:ascii="Arial" w:hAnsi="Arial" w:cs="Arial"/>
+        </w:rPr>
+        <w:t>ound</w:t>
+      </w:r>
+      <w:proofErr w:type="spellEnd"/>
+      <w:r>
+        <w:rPr>
+          <w:rFonts w:ascii="Arial" w:hAnsi="Arial" w:cs="Arial"/>
+        </w:rPr>
+        <w:t xml:space="preserve"> method.</w:t>
+      </w:r>
+    </w:p>
+    <w:p>
+      <w:pPr>
+        <w:pStyle w:val="ListParagraph"/>
+        <w:ind w:left="0"/>
+        <w:rPr>
+          <w:rFonts w:ascii="Arial" w:hAnsi="Arial" w:cs="Arial"/>
+        </w:rPr>
+      </w:pPr>
+    </w:p>
+    <w:p>
+      <w:pPr>
+        <w:pStyle w:val="ListParagraph"/>
+        <w:keepNext/>
+        <w:ind w:left="0"/>
+      </w:pPr>
+      <w:r>
+        <w:rPr>
+          <w:rFonts w:ascii="Arial" w:hAnsi="Arial" w:cs="Arial"/>
+        </w:rPr>
+        <w:pict>
+          <v:shape id="_x0000_i1032" type="#_x0000_t75" style="width:415.5pt;height:396pt">
+            <v:imagedata r:id="rId15" o:title="bug_fix_1"/>
+          </v:shape>
+        </w:pict>
+      </w:r>
+    </w:p>
+    <w:p>
+      <w:pPr>
+        <w:pStyle w:val="Caption"/>
+      </w:pPr>
+      <w:r>
+        <w:t>Figure 9</w:t>
+      </w:r>
+      <w:r>
+        <w:t>: Bug fix for incorrect payout</w:t>
+      </w:r>
+    </w:p>
+    <w:p>
+      <w:pPr>
+        <w:rPr>
+          <w:rFonts w:ascii="Arial" w:hAnsi="Arial" w:cs="Arial"/>
+        </w:rPr>
+      </w:pPr>
+      <w:r>
+        <w:rPr>
+          <w:rFonts w:ascii="Arial" w:hAnsi="Arial" w:cs="Arial"/>
+        </w:rPr>
+        <w:t>As we can see, that balance was 95 and player won 10 and the balance is now 105, which means the bug is fixed for incorrect payout.</w:t>
+      </w:r>
+    </w:p>
+    <w:p/>
+    <w:p>
+      <w:pPr>
+        <w:pStyle w:val="ListParagraph"/>
+        <w:ind w:left="0"/>
+        <w:rPr>
+          <w:rFonts w:ascii="Arial" w:hAnsi="Arial" w:cs="Arial"/>
+        </w:rPr>
+      </w:pPr>
+    </w:p>
+    <w:p>
+      <w:pPr>
+        <w:pStyle w:val="ListParagraph"/>
+        <w:ind w:left="0"/>
+        <w:rPr>
+          <w:rFonts w:ascii="Arial" w:hAnsi="Arial" w:cs="Arial"/>
+        </w:rPr>
+      </w:pPr>
+    </w:p>
+    <w:p>
+      <w:pPr>
+        <w:pStyle w:val="ListParagraph"/>
+        <w:ind w:left="0"/>
+        <w:rPr>
+          <w:rFonts w:ascii="Arial" w:hAnsi="Arial" w:cs="Arial"/>
+          <w:b/>
+          <w:u w:val="single"/>
+        </w:rPr>
+      </w:pPr>
+    </w:p>
+    <w:p>
+      <w:pPr>
+        <w:pStyle w:val="ListParagraph"/>
+        <w:ind w:left="0"/>
+        <w:rPr>
+          <w:rFonts w:ascii="Arial" w:hAnsi="Arial" w:cs="Arial"/>
+          <w:b/>
+          <w:u w:val="single"/>
+        </w:rPr>
+      </w:pPr>
+      <w:r>
+        <w:rPr>
+          <w:rFonts w:ascii="Arial" w:hAnsi="Arial" w:cs="Arial"/>
+          <w:b/>
+          <w:u w:val="single"/>
+        </w:rPr>
+        <w:t xml:space="preserve"> Bug 2: Player cannot reach betting limit: Limit set to 0, but game ends with player still with 5 (dollars) remaining.</w:t>
+      </w:r>
+    </w:p>
+    <w:p>
+      <w:pPr>
+        <w:pStyle w:val="ListParagraph"/>
+        <w:ind w:left="0"/>
+        <w:rPr>
+          <w:rFonts w:ascii="Arial" w:hAnsi="Arial" w:cs="Arial"/>
+          <w:b/>
+          <w:u w:val="single"/>
+        </w:rPr>
+      </w:pPr>
+    </w:p>
+    <w:p>
+      <w:pPr>
+        <w:pStyle w:val="ListParagraph"/>
+        <w:ind w:left="0"/>
+        <w:rPr>
+          <w:rFonts w:ascii="Arial" w:hAnsi="Arial" w:cs="Arial"/>
+        </w:rPr>
+      </w:pPr>
+      <w:r>
+        <w:rPr>
+          <w:rFonts w:ascii="Arial" w:hAnsi="Arial" w:cs="Arial"/>
+        </w:rPr>
+        <w:t xml:space="preserve">The bug for not reaching betting </w:t>
+      </w:r>
+      <w:proofErr w:type="gramStart"/>
+      <w:r>
+        <w:rPr>
+          <w:rFonts w:ascii="Arial" w:hAnsi="Arial" w:cs="Arial"/>
+        </w:rPr>
+        <w:t>limit,</w:t>
+      </w:r>
+      <w:proofErr w:type="gramEnd"/>
+      <w:r>
+        <w:rPr>
+          <w:rFonts w:ascii="Arial" w:hAnsi="Arial" w:cs="Arial"/>
+        </w:rPr>
+        <w:t xml:space="preserve"> is in Player class, in </w:t>
+      </w:r>
+      <w:proofErr w:type="spellStart"/>
+      <w:r>
+        <w:rPr>
+          <w:rFonts w:ascii="Arial" w:hAnsi="Arial" w:cs="Arial"/>
+        </w:rPr>
+        <w:t>balanceExceedsLimitBy</w:t>
+      </w:r>
+      <w:proofErr w:type="spellEnd"/>
+      <w:r>
+        <w:rPr>
+          <w:rFonts w:ascii="Arial" w:hAnsi="Arial" w:cs="Arial"/>
+        </w:rPr>
+        <w:t>, when comparing balance and limit.</w:t>
+      </w:r>
+      <w:r>
+        <w:rPr>
+          <w:rFonts w:ascii="Arial" w:hAnsi="Arial" w:cs="Arial"/>
+        </w:rPr>
+        <w:t xml:space="preserve"> The bug is fixed using correct logical operator.</w:t>
+      </w:r>
+    </w:p>
+    <w:p>
+      <w:pPr>
+        <w:pStyle w:val="ListParagraph"/>
+        <w:ind w:left="0"/>
+        <w:rPr>
+          <w:rFonts w:ascii="Arial" w:hAnsi="Arial" w:cs="Arial"/>
+        </w:rPr>
+      </w:pPr>
+    </w:p>
+    <w:p>
+      <w:pPr>
+        <w:pStyle w:val="ListParagraph"/>
+        <w:ind w:left="0"/>
+        <w:rPr>
+          <w:rFonts w:ascii="Arial" w:hAnsi="Arial" w:cs="Arial"/>
+        </w:rPr>
+      </w:pPr>
       <w:bookmarkStart w:id="0" w:name="_GoBack"/>
       <w:bookmarkEnd w:id="0"/>
-      <w:r>
-        <w:rPr>
-          <w:rFonts w:ascii="Arial" w:hAnsi="Arial" w:cs="Arial"/>
-        </w:rPr>
-        <w:t>, which means except spade, select others.</w:t>
-      </w:r>
-    </w:p>
-    <w:p>
-      <w:pPr>
-        <w:pStyle w:val="ListParagraph"/>
-        <w:ind w:left="0"/>
-        <w:rPr>
-          <w:rFonts w:ascii="Arial" w:hAnsi="Arial" w:cs="Arial"/>
-          <w:b/>
-          <w:u w:val="single"/>
-        </w:rPr>
-      </w:pPr>
-    </w:p>
-    <w:p>
-      <w:pPr>
-        <w:pStyle w:val="ListParagraph"/>
-        <w:ind w:left="0"/>
-        <w:rPr>
-          <w:rFonts w:ascii="Arial" w:hAnsi="Arial" w:cs="Arial"/>
-          <w:b/>
-        </w:rPr>
-      </w:pPr>
-      <w:r>
-        <w:rPr>
-          <w:rFonts w:ascii="Arial" w:hAnsi="Arial" w:cs="Arial"/>
-          <w:b/>
-        </w:rPr>
-        <w:t>Test Output:</w:t>
-      </w:r>
-    </w:p>
-    <w:p>
-      <w:pPr>
-        <w:keepNext/>
-      </w:pPr>
-      <w:r>
-        <w:rPr>
-          <w:rFonts w:ascii="Arial" w:hAnsi="Arial" w:cs="Arial"/>
-        </w:rPr>
-        <w:pict>
-          <v:shape id="_x0000_i1028" type="#_x0000_t75" style="width:467.25pt;height:273.75pt">
-            <v:imagedata r:id="rId13" o:title="spadenotselected"/>
-          </v:shape>
-        </w:pict>
-      </w:r>
-    </w:p>
-    <w:p>
-      <w:pPr>
-        <w:pStyle w:val="Caption"/>
-      </w:pPr>
-      <w:r>
-        <w:t xml:space="preserve">Figure </w:t>
-      </w:r>
-      <w:fldSimple w:instr=" SEQ Figure \* ARABIC ">
-        <w:r>
-          <w:rPr>
-            <w:noProof/>
-          </w:rPr>
-          <w:t>4</w:t>
-        </w:r>
-      </w:fldSimple>
-      <w:r>
-        <w:t>: Spade Not Selected Test case</w:t>
-      </w:r>
-    </w:p>
-    <w:p>
-      <w:pPr>
-        <w:rPr>
-          <w:rFonts w:ascii="Arial" w:hAnsi="Arial" w:cs="Arial"/>
-        </w:rPr>
-      </w:pPr>
-      <w:r>
-        <w:rPr>
-          <w:rFonts w:ascii="Arial" w:hAnsi="Arial" w:cs="Arial"/>
-        </w:rPr>
-        <w:t>As</w:t>
-      </w:r>
-      <w:r>
-        <w:rPr>
-          <w:rFonts w:ascii="Arial" w:hAnsi="Arial" w:cs="Arial"/>
-        </w:rPr>
-        <w:t xml:space="preserve"> we can see the all of the five symbols are there but spade is not there.</w:t>
-      </w:r>
-    </w:p>
-    <w:p>
-      <w:pPr>
-        <w:rPr>
-          <w:rFonts w:ascii="Arial" w:hAnsi="Arial" w:cs="Arial"/>
-          <w:b/>
-        </w:rPr>
-      </w:pPr>
-      <w:r>
-        <w:rPr>
-          <w:rFonts w:ascii="Arial" w:hAnsi="Arial" w:cs="Arial"/>
-          <w:b/>
-        </w:rPr>
-        <w:t>Conclusion:</w:t>
-      </w:r>
-      <w:r>
-        <w:rPr>
-          <w:rFonts w:ascii="Arial" w:hAnsi="Arial" w:cs="Arial"/>
-          <w:b/>
-        </w:rPr>
-        <w:t xml:space="preserve"> </w:t>
-      </w:r>
-    </w:p>
-    <w:p>
-      <w:pPr>
-        <w:rPr>
-          <w:rFonts w:ascii="Arial" w:hAnsi="Arial" w:cs="Arial"/>
-        </w:rPr>
-      </w:pPr>
-      <w:r>
-        <w:rPr>
-          <w:rFonts w:ascii="Arial" w:hAnsi="Arial" w:cs="Arial"/>
-        </w:rPr>
-        <w:t>The hypothesis was right, and spade is not select and sane to infectious transition is it in DiceValue class.</w:t>
-      </w:r>
-    </w:p>
-    <w:p>
-      <w:pPr>
-        <w:rPr>
-          <w:rFonts w:ascii="Arial" w:hAnsi="Arial" w:cs="Arial"/>
-        </w:rPr>
-      </w:pPr>
-    </w:p>
+    </w:p>
+    <w:p>
+      <w:pPr>
+        <w:pStyle w:val="ListParagraph"/>
+        <w:ind w:left="0"/>
+        <w:rPr>
+          <w:rFonts w:ascii="Arial" w:hAnsi="Arial" w:cs="Arial"/>
+          <w:b/>
+          <w:u w:val="single"/>
+        </w:rPr>
+      </w:pPr>
+    </w:p>
+    <w:p>
+      <w:pPr>
+        <w:pStyle w:val="ListParagraph"/>
+        <w:ind w:left="0"/>
+        <w:rPr>
+          <w:rFonts w:ascii="Arial" w:hAnsi="Arial" w:cs="Arial"/>
+          <w:b/>
+          <w:u w:val="single"/>
+        </w:rPr>
+      </w:pPr>
+      <w:r>
+        <w:rPr>
+          <w:rFonts w:ascii="Arial" w:hAnsi="Arial" w:cs="Arial"/>
+          <w:b/>
+          <w:u w:val="single"/>
+        </w:rPr>
+        <w:t xml:space="preserve"> Bug 3: Odds in the game do not appear to be correct. Crown and Anchor games have an approximate 8% bias to the house. So the </w:t>
+      </w:r>
+      <w:proofErr w:type="gramStart"/>
+      <w:r>
+        <w:rPr>
+          <w:rFonts w:ascii="Arial" w:hAnsi="Arial" w:cs="Arial"/>
+          <w:b/>
+          <w:u w:val="single"/>
+        </w:rPr>
+        <w:t>win :</w:t>
+      </w:r>
+      <w:proofErr w:type="gramEnd"/>
+      <w:r>
+        <w:rPr>
+          <w:rFonts w:ascii="Arial" w:hAnsi="Arial" w:cs="Arial"/>
+          <w:b/>
+          <w:u w:val="single"/>
+        </w:rPr>
+        <w:t xml:space="preserve"> (</w:t>
+      </w:r>
+      <w:proofErr w:type="spellStart"/>
+      <w:r>
+        <w:rPr>
+          <w:rFonts w:ascii="Arial" w:hAnsi="Arial" w:cs="Arial"/>
+          <w:b/>
+          <w:u w:val="single"/>
+        </w:rPr>
+        <w:t>win+lose</w:t>
+      </w:r>
+      <w:proofErr w:type="spellEnd"/>
+      <w:r>
+        <w:rPr>
+          <w:rFonts w:ascii="Arial" w:hAnsi="Arial" w:cs="Arial"/>
+          <w:b/>
+          <w:u w:val="single"/>
+        </w:rPr>
+        <w:t>) ratio should approximately equal 0.42. This does not appear to be the case.</w:t>
+      </w:r>
+    </w:p>
+    <w:p>
+      <w:pPr>
+        <w:pStyle w:val="ListParagraph"/>
+        <w:ind w:left="0"/>
+        <w:rPr>
+          <w:rFonts w:ascii="Arial" w:hAnsi="Arial" w:cs="Arial"/>
+          <w:b/>
+          <w:u w:val="single"/>
+        </w:rPr>
+      </w:pPr>
+    </w:p>
+    <w:p>
+      <w:pPr>
+        <w:pStyle w:val="ListParagraph"/>
+        <w:ind w:left="0"/>
+        <w:rPr>
+          <w:rFonts w:ascii="Arial" w:hAnsi="Arial" w:cs="Arial"/>
+          <w:b/>
+          <w:u w:val="single"/>
+        </w:rPr>
+      </w:pPr>
+      <w:r>
+        <w:rPr>
+          <w:rFonts w:ascii="Arial" w:hAnsi="Arial" w:cs="Arial"/>
+          <w:b/>
+          <w:u w:val="single"/>
+        </w:rPr>
+        <w:t xml:space="preserve">Bug 4: Combination of three symbols never </w:t>
+      </w:r>
+      <w:proofErr w:type="gramStart"/>
+      <w:r>
+        <w:rPr>
+          <w:rFonts w:ascii="Arial" w:hAnsi="Arial" w:cs="Arial"/>
+          <w:b/>
+          <w:u w:val="single"/>
+        </w:rPr>
+        <w:t>changes,</w:t>
+      </w:r>
+      <w:proofErr w:type="gramEnd"/>
+      <w:r>
+        <w:rPr>
+          <w:rFonts w:ascii="Arial" w:hAnsi="Arial" w:cs="Arial"/>
+          <w:b/>
+          <w:u w:val="single"/>
+        </w:rPr>
+        <w:t xml:space="preserve"> first combination of symbols is repeated through the whole game.</w:t>
+      </w:r>
+    </w:p>
+    <w:p>
+      <w:pPr>
+        <w:pStyle w:val="ListParagraph"/>
+        <w:ind w:left="0"/>
+        <w:rPr>
+          <w:rFonts w:ascii="Arial" w:hAnsi="Arial" w:cs="Arial"/>
+          <w:b/>
+          <w:u w:val="single"/>
+        </w:rPr>
+      </w:pPr>
+    </w:p>
+    <w:p>
+      <w:pPr>
+        <w:pStyle w:val="ListParagraph"/>
+        <w:ind w:left="0"/>
+        <w:rPr>
+          <w:rFonts w:ascii="Arial" w:hAnsi="Arial" w:cs="Arial"/>
+          <w:b/>
+          <w:u w:val="single"/>
+        </w:rPr>
+      </w:pPr>
+      <w:r>
+        <w:rPr>
+          <w:rFonts w:ascii="Arial" w:hAnsi="Arial" w:cs="Arial"/>
+          <w:b/>
+          <w:u w:val="single"/>
+        </w:rPr>
+        <w:t xml:space="preserve">Bug 5: Spade is never drawn, out of six possible </w:t>
+      </w:r>
+      <w:proofErr w:type="gramStart"/>
+      <w:r>
+        <w:rPr>
+          <w:rFonts w:ascii="Arial" w:hAnsi="Arial" w:cs="Arial"/>
+          <w:b/>
+          <w:u w:val="single"/>
+        </w:rPr>
+        <w:t>symbols,</w:t>
+      </w:r>
+      <w:proofErr w:type="gramEnd"/>
+      <w:r>
+        <w:rPr>
+          <w:rFonts w:ascii="Arial" w:hAnsi="Arial" w:cs="Arial"/>
+          <w:b/>
+          <w:u w:val="single"/>
+        </w:rPr>
+        <w:t xml:space="preserve"> all five symbols are randomly select except spade </w:t>
+      </w:r>
+    </w:p>
+    <w:p/>
     <w:sectPr>
       <w:pgSz w:w="12240" w:h="15840"/>
       <w:pgMar w:top="1440" w:right="1440" w:bottom="1440" w:left="1440" w:header="720" w:footer="720" w:gutter="0"/>
@@ -2720,7 +3586,7 @@
 </file>
 
 <file path=customXml/itemProps1.xml><?xml version="1.0" encoding="utf-8"?>
-<ds:datastoreItem xmlns:ds="http://schemas.openxmlformats.org/officeDocument/2006/customXml" ds:itemID="{FCB0E123-A8AF-4835-82C9-92F5D7231F91}">
+<ds:datastoreItem xmlns:ds="http://schemas.openxmlformats.org/officeDocument/2006/customXml" ds:itemID="{7AD57F7E-1D83-4307-966A-18CA73929552}">
   <ds:schemaRefs>
     <ds:schemaRef ds:uri="http://schemas.openxmlformats.org/officeDocument/2006/bibliography"/>
   </ds:schemaRefs>

</xml_diff>

<commit_message>
Bug fixed for player not reaching limit
</commit_message>
<xml_diff>
--- a/Documentation/Debug_Log.docx
+++ b/Documentation/Debug_Log.docx
@@ -113,21 +113,7 @@
         <w:rPr>
           <w:rFonts w:ascii="Arial" w:hAnsi="Arial" w:cs="Arial"/>
         </w:rPr>
-        <w:t xml:space="preserve"> the Game class have </w:t>
-      </w:r>
-      <w:proofErr w:type="spellStart"/>
-      <w:r>
-        <w:rPr>
-          <w:rFonts w:ascii="Arial" w:hAnsi="Arial" w:cs="Arial"/>
-        </w:rPr>
-        <w:t>playRound</w:t>
-      </w:r>
-      <w:proofErr w:type="spellEnd"/>
-      <w:r>
-        <w:rPr>
-          <w:rFonts w:ascii="Arial" w:hAnsi="Arial" w:cs="Arial"/>
-        </w:rPr>
-        <w:t xml:space="preserve"> method which returns the winning, according to matches </w:t>
+        <w:t xml:space="preserve"> the Game class have playRound method which returns the winning, according to matches </w:t>
       </w:r>
       <w:r>
         <w:rPr>
@@ -341,21 +327,7 @@
         <w:rPr>
           <w:rFonts w:ascii="Arial" w:hAnsi="Arial" w:cs="Arial"/>
         </w:rPr>
-        <w:t xml:space="preserve"> from </w:t>
-      </w:r>
-      <w:proofErr w:type="spellStart"/>
-      <w:r>
-        <w:rPr>
-          <w:rFonts w:ascii="Arial" w:hAnsi="Arial" w:cs="Arial"/>
-        </w:rPr>
-        <w:t>JUnit</w:t>
-      </w:r>
-      <w:proofErr w:type="spellEnd"/>
-      <w:r>
-        <w:rPr>
-          <w:rFonts w:ascii="Arial" w:hAnsi="Arial" w:cs="Arial"/>
-        </w:rPr>
-        <w:t xml:space="preserve"> test, testing these conditions</w:t>
+        <w:t xml:space="preserve"> from JUnit test, testing these conditions</w:t>
       </w:r>
     </w:p>
     <w:p>
@@ -399,37 +371,19 @@
       <w:r>
         <w:t xml:space="preserve">Figure </w:t>
       </w:r>
-      <w:r>
-        <w:fldChar w:fldCharType="begin"/>
-      </w:r>
-      <w:r>
-        <w:instrText xml:space="preserve"> SEQ Figure \* ARABIC </w:instrText>
-      </w:r>
-      <w:r>
-        <w:fldChar w:fldCharType="separate"/>
-      </w:r>
-      <w:r>
-        <w:rPr>
-          <w:noProof/>
-        </w:rPr>
-        <w:t>1</w:t>
-      </w:r>
-      <w:r>
-        <w:rPr>
-          <w:noProof/>
-        </w:rPr>
-        <w:fldChar w:fldCharType="end"/>
-      </w:r>
+      <w:fldSimple w:instr=" SEQ Figure \* ARABIC ">
+        <w:r>
+          <w:rPr>
+            <w:noProof/>
+          </w:rPr>
+          <w:t>1</w:t>
+        </w:r>
+      </w:fldSimple>
       <w:r>
         <w:t xml:space="preserve">: Game class, </w:t>
       </w:r>
-      <w:proofErr w:type="spellStart"/>
-      <w:r>
-        <w:t>playRound</w:t>
-      </w:r>
-      <w:proofErr w:type="spellEnd"/>
-      <w:r>
-        <w:t xml:space="preserve"> method test screenshot</w:t>
+      <w:r>
+        <w:t>playRound method test screenshot</w:t>
       </w:r>
     </w:p>
     <w:p>
@@ -540,21 +494,7 @@
         <w:rPr>
           <w:rFonts w:ascii="Arial" w:hAnsi="Arial" w:cs="Arial"/>
         </w:rPr>
-        <w:t xml:space="preserve"> While inspecting the </w:t>
-      </w:r>
-      <w:proofErr w:type="spellStart"/>
-      <w:r>
-        <w:rPr>
-          <w:rFonts w:ascii="Arial" w:hAnsi="Arial" w:cs="Arial"/>
-        </w:rPr>
-        <w:t>playRound</w:t>
-      </w:r>
-      <w:proofErr w:type="spellEnd"/>
-      <w:r>
-        <w:rPr>
-          <w:rFonts w:ascii="Arial" w:hAnsi="Arial" w:cs="Arial"/>
-        </w:rPr>
-        <w:t xml:space="preserve"> method, in Game class, I have noticed that at first bet is being deducted from the user balance and then user picked symbol is matched against the system selected symbols, but if the user wins the match the bet </w:t>
+        <w:t xml:space="preserve"> While inspecting the playRound method, in Game class, I have noticed that at first bet is being deducted from the user balance and then user picked symbol is matched against the system selected symbols, but if the user wins the match the bet </w:t>
       </w:r>
       <w:r>
         <w:rPr>
@@ -757,21 +697,7 @@
         <w:rPr>
           <w:rFonts w:ascii="Arial" w:hAnsi="Arial" w:cs="Arial"/>
         </w:rPr>
-        <w:t xml:space="preserve">Hence, I can conclude that the error is in Game class, </w:t>
-      </w:r>
-      <w:proofErr w:type="spellStart"/>
-      <w:r>
-        <w:rPr>
-          <w:rFonts w:ascii="Arial" w:hAnsi="Arial" w:cs="Arial"/>
-        </w:rPr>
-        <w:t>playRound</w:t>
-      </w:r>
-      <w:proofErr w:type="spellEnd"/>
-      <w:r>
-        <w:rPr>
-          <w:rFonts w:ascii="Arial" w:hAnsi="Arial" w:cs="Arial"/>
-        </w:rPr>
-        <w:t xml:space="preserve"> method, in which user bet is taken from the user balance but upon winning the bet is the added to the balance, </w:t>
+        <w:t xml:space="preserve">Hence, I can conclude that the error is in Game class, playRound method, in which user bet is taken from the user balance but upon winning the bet is the added to the balance, </w:t>
       </w:r>
       <w:r>
         <w:rPr>
@@ -924,15 +850,7 @@
     </w:p>
     <w:p>
       <w:r>
-        <w:t xml:space="preserve">In the highlighted are, as we can see the player </w:t>
-      </w:r>
-      <w:proofErr w:type="gramStart"/>
-      <w:r>
-        <w:t>Fred ,</w:t>
-      </w:r>
-      <w:proofErr w:type="gramEnd"/>
-      <w:r>
-        <w:t xml:space="preserve"> has balance of 100 and won 5, but the balance is still 100.</w:t>
+        <w:t>In the highlighted are, as we can see the player Fred , has balance of 100 and won 5, but the balance is still 100.</w:t>
       </w:r>
     </w:p>
     <w:p>
@@ -1044,14 +962,12 @@
         </w:rPr>
         <w:t xml:space="preserve">ch is incorrect. While inspecting the Main class and Player class, </w:t>
       </w:r>
-      <w:proofErr w:type="spellStart"/>
       <w:r>
         <w:rPr>
           <w:rFonts w:ascii="Arial" w:hAnsi="Arial" w:cs="Arial"/>
         </w:rPr>
         <w:t>balanceExceedsLimitBy</w:t>
       </w:r>
-      <w:proofErr w:type="spellEnd"/>
       <w:r>
         <w:rPr>
           <w:rFonts w:ascii="Arial" w:hAnsi="Arial" w:cs="Arial"/>
@@ -1098,21 +1014,7 @@
         <w:rPr>
           <w:rFonts w:ascii="Arial" w:hAnsi="Arial" w:cs="Arial"/>
         </w:rPr>
-        <w:t xml:space="preserve">negative. May be the bug is incorrect use of comparison operator between player </w:t>
-      </w:r>
-      <w:proofErr w:type="gramStart"/>
-      <w:r>
-        <w:rPr>
-          <w:rFonts w:ascii="Arial" w:hAnsi="Arial" w:cs="Arial"/>
-        </w:rPr>
-        <w:t>balance</w:t>
-      </w:r>
-      <w:proofErr w:type="gramEnd"/>
-      <w:r>
-        <w:rPr>
-          <w:rFonts w:ascii="Arial" w:hAnsi="Arial" w:cs="Arial"/>
-        </w:rPr>
-        <w:t xml:space="preserve"> and limit.</w:t>
+        <w:t>negative. May be the bug is incorrect use of comparison operator between player balance and limit.</w:t>
       </w:r>
     </w:p>
     <w:p>
@@ -1261,15 +1163,7 @@
     </w:p>
     <w:p>
       <w:r>
-        <w:t xml:space="preserve">As we can see user has still 5 </w:t>
-      </w:r>
-      <w:proofErr w:type="gramStart"/>
-      <w:r>
-        <w:t>balance</w:t>
-      </w:r>
-      <w:proofErr w:type="gramEnd"/>
-      <w:r>
-        <w:t xml:space="preserve"> left.</w:t>
+        <w:t>As we can see user has still 5 balance left.</w:t>
       </w:r>
     </w:p>
     <w:p>
@@ -1306,43 +1200,7 @@
           <w:b/>
           <w:u w:val="single"/>
         </w:rPr>
-        <w:t xml:space="preserve">Bug 3: Odds in the game do not appear to be correct. Crown and Anchor games have an approximate 8% bias to the house. So the </w:t>
-      </w:r>
-      <w:proofErr w:type="gramStart"/>
-      <w:r>
-        <w:rPr>
-          <w:rFonts w:ascii="Arial" w:hAnsi="Arial" w:cs="Arial"/>
-          <w:b/>
-          <w:u w:val="single"/>
-        </w:rPr>
-        <w:t>win :</w:t>
-      </w:r>
-      <w:proofErr w:type="gramEnd"/>
-      <w:r>
-        <w:rPr>
-          <w:rFonts w:ascii="Arial" w:hAnsi="Arial" w:cs="Arial"/>
-          <w:b/>
-          <w:u w:val="single"/>
-        </w:rPr>
-        <w:t xml:space="preserve"> (</w:t>
-      </w:r>
-      <w:proofErr w:type="spellStart"/>
-      <w:r>
-        <w:rPr>
-          <w:rFonts w:ascii="Arial" w:hAnsi="Arial" w:cs="Arial"/>
-          <w:b/>
-          <w:u w:val="single"/>
-        </w:rPr>
-        <w:t>win+lose</w:t>
-      </w:r>
-      <w:proofErr w:type="spellEnd"/>
-      <w:r>
-        <w:rPr>
-          <w:rFonts w:ascii="Arial" w:hAnsi="Arial" w:cs="Arial"/>
-          <w:b/>
-          <w:u w:val="single"/>
-        </w:rPr>
-        <w:t>) ratio should approximately equal 0.42. This does not appear to be the case.</w:t>
+        <w:t>Bug 3: Odds in the game do not appear to be correct. Crown and Anchor games have an approximate 8% bias to the house. So the win : (win+lose) ratio should approximately equal 0.42. This does not appear to be the case.</w:t>
       </w:r>
     </w:p>
     <w:p>
@@ -1445,7 +1303,7 @@
           <w:rFonts w:ascii="Arial" w:hAnsi="Arial" w:cs="Arial"/>
         </w:rPr>
         <w:pict>
-          <v:shape id="_x0000_i1031" type="#_x0000_t75" style="width:305.25pt;height:312pt">
+          <v:shape id="_x0000_i1028" type="#_x0000_t75" style="width:305.25pt;height:312pt">
             <v:imagedata r:id="rId11" o:title="main_game_error1"/>
           </v:shape>
         </w:pict>
@@ -1522,25 +1380,7 @@
           <w:u w:val="single"/>
         </w:rPr>
         <w:lastRenderedPageBreak/>
-        <w:t xml:space="preserve">Bug 4: Combination of three symbols never </w:t>
-      </w:r>
-      <w:proofErr w:type="gramStart"/>
-      <w:r>
-        <w:rPr>
-          <w:rFonts w:ascii="Arial" w:hAnsi="Arial" w:cs="Arial"/>
-          <w:b/>
-          <w:u w:val="single"/>
-        </w:rPr>
-        <w:t>changes,</w:t>
-      </w:r>
-      <w:proofErr w:type="gramEnd"/>
-      <w:r>
-        <w:rPr>
-          <w:rFonts w:ascii="Arial" w:hAnsi="Arial" w:cs="Arial"/>
-          <w:b/>
-          <w:u w:val="single"/>
-        </w:rPr>
-        <w:t xml:space="preserve"> first combination of symbols is repeated through the whole game.</w:t>
+        <w:t>Bug 4: Combination of three symbols never changes, first combination of symbols is repeated through the whole game.</w:t>
       </w:r>
     </w:p>
     <w:p>
@@ -1649,49 +1489,7 @@
         <w:rPr>
           <w:rFonts w:ascii="Arial" w:hAnsi="Arial" w:cs="Arial"/>
         </w:rPr>
-        <w:t xml:space="preserve"> Since in Main class uses Game class </w:t>
-      </w:r>
-      <w:proofErr w:type="spellStart"/>
-      <w:r>
-        <w:rPr>
-          <w:rFonts w:ascii="Arial" w:hAnsi="Arial" w:cs="Arial"/>
-        </w:rPr>
-        <w:t>getDiceValues</w:t>
-      </w:r>
-      <w:proofErr w:type="spellEnd"/>
-      <w:r>
-        <w:rPr>
-          <w:rFonts w:ascii="Arial" w:hAnsi="Arial" w:cs="Arial"/>
-        </w:rPr>
-        <w:t xml:space="preserve"> to get the rolled dice values, and the this method uses Dice class </w:t>
-      </w:r>
-      <w:proofErr w:type="spellStart"/>
-      <w:r>
-        <w:rPr>
-          <w:rFonts w:ascii="Arial" w:hAnsi="Arial" w:cs="Arial"/>
-        </w:rPr>
-        <w:t>getValue</w:t>
-      </w:r>
-      <w:proofErr w:type="spellEnd"/>
-      <w:r>
-        <w:rPr>
-          <w:rFonts w:ascii="Arial" w:hAnsi="Arial" w:cs="Arial"/>
-        </w:rPr>
-        <w:t xml:space="preserve">, for that reason I think the bug is in Dice class </w:t>
-      </w:r>
-      <w:proofErr w:type="spellStart"/>
-      <w:r>
-        <w:rPr>
-          <w:rFonts w:ascii="Arial" w:hAnsi="Arial" w:cs="Arial"/>
-        </w:rPr>
-        <w:t>getValue</w:t>
-      </w:r>
-      <w:proofErr w:type="spellEnd"/>
-      <w:r>
-        <w:rPr>
-          <w:rFonts w:ascii="Arial" w:hAnsi="Arial" w:cs="Arial"/>
-        </w:rPr>
-        <w:t xml:space="preserve"> not being updated.</w:t>
+        <w:t xml:space="preserve"> Since in Main class uses Game class getDiceValues to get the rolled dice values, and the this method uses Dice class getValue, for that reason I think the bug is in Dice class getValue not being updated.</w:t>
       </w:r>
     </w:p>
     <w:p>
@@ -1746,7 +1544,7 @@
           <w:b/>
         </w:rPr>
         <w:pict>
-          <v:shape id="_x0000_i1028" type="#_x0000_t75" style="width:432.75pt;height:372.75pt">
+          <v:shape id="_x0000_i1029" type="#_x0000_t75" style="width:432.75pt;height:372.75pt">
             <v:imagedata r:id="rId12" o:title="incorrectDiceValueUpdate"/>
           </v:shape>
         </w:pict>
@@ -1824,7 +1622,7 @@
           <w:rFonts w:ascii="Arial" w:hAnsi="Arial" w:cs="Arial"/>
         </w:rPr>
         <w:pict>
-          <v:shape id="_x0000_i1029" type="#_x0000_t75" style="width:405pt;height:364.5pt">
+          <v:shape id="_x0000_i1030" type="#_x0000_t75" style="width:405pt;height:364.5pt">
             <v:imagedata r:id="rId13" o:title="main_game_error"/>
           </v:shape>
         </w:pict>
@@ -1987,55 +1785,13 @@
         <w:rPr>
           <w:rFonts w:ascii="Arial" w:hAnsi="Arial" w:cs="Arial"/>
         </w:rPr>
-        <w:t xml:space="preserve"> because of use in Random </w:t>
-      </w:r>
-      <w:proofErr w:type="spellStart"/>
-      <w:r>
-        <w:rPr>
-          <w:rFonts w:ascii="Arial" w:hAnsi="Arial" w:cs="Arial"/>
-        </w:rPr>
-        <w:t>nextInt</w:t>
-      </w:r>
-      <w:proofErr w:type="spellEnd"/>
-      <w:r>
-        <w:rPr>
-          <w:rFonts w:ascii="Arial" w:hAnsi="Arial" w:cs="Arial"/>
-        </w:rPr>
-        <w:t xml:space="preserve"> method is taking parameter </w:t>
-      </w:r>
-      <w:proofErr w:type="spellStart"/>
-      <w:r>
-        <w:rPr>
-          <w:rFonts w:ascii="Arial" w:hAnsi="Arial" w:cs="Arial"/>
-        </w:rPr>
-        <w:t>DiceValue.Spade.ordinal</w:t>
-      </w:r>
-      <w:proofErr w:type="spellEnd"/>
-      <w:r>
-        <w:rPr>
-          <w:rFonts w:ascii="Arial" w:hAnsi="Arial" w:cs="Arial"/>
-        </w:rPr>
-        <w:t>()</w:t>
-      </w:r>
-      <w:r>
-        <w:rPr>
-          <w:rFonts w:ascii="Arial" w:hAnsi="Arial" w:cs="Arial"/>
-        </w:rPr>
-        <w:t xml:space="preserve"> in </w:t>
-      </w:r>
-      <w:proofErr w:type="spellStart"/>
-      <w:r>
-        <w:rPr>
-          <w:rFonts w:ascii="Arial" w:hAnsi="Arial" w:cs="Arial"/>
-        </w:rPr>
-        <w:t>DiceValue</w:t>
-      </w:r>
-      <w:proofErr w:type="spellEnd"/>
-      <w:r>
-        <w:rPr>
-          <w:rFonts w:ascii="Arial" w:hAnsi="Arial" w:cs="Arial"/>
-        </w:rPr>
-        <w:t xml:space="preserve"> class</w:t>
+        <w:t xml:space="preserve"> because of use in Random nextInt method is taking parameter DiceValue.Spade.ordinal()</w:t>
+      </w:r>
+      <w:r>
+        <w:rPr>
+          <w:rFonts w:ascii="Arial" w:hAnsi="Arial" w:cs="Arial"/>
+        </w:rPr>
+        <w:t xml:space="preserve"> in DiceValue class</w:t>
       </w:r>
       <w:r>
         <w:rPr>
@@ -2081,7 +1837,7 @@
           <w:rFonts w:ascii="Arial" w:hAnsi="Arial" w:cs="Arial"/>
         </w:rPr>
         <w:pict>
-          <v:shape id="_x0000_i1030" type="#_x0000_t75" style="width:467.25pt;height:273.75pt">
+          <v:shape id="_x0000_i1031" type="#_x0000_t75" style="width:467.25pt;height:273.75pt">
             <v:imagedata r:id="rId14" o:title="spadenotselected"/>
           </v:shape>
         </w:pict>
@@ -2152,21 +1908,7 @@
         <w:rPr>
           <w:rFonts w:ascii="Arial" w:hAnsi="Arial" w:cs="Arial"/>
         </w:rPr>
-        <w:t xml:space="preserve">The hypothesis was right, and spade is not select and sane to infectious transition is it in </w:t>
-      </w:r>
-      <w:proofErr w:type="spellStart"/>
-      <w:r>
-        <w:rPr>
-          <w:rFonts w:ascii="Arial" w:hAnsi="Arial" w:cs="Arial"/>
-        </w:rPr>
-        <w:t>DiceValue</w:t>
-      </w:r>
-      <w:proofErr w:type="spellEnd"/>
-      <w:r>
-        <w:rPr>
-          <w:rFonts w:ascii="Arial" w:hAnsi="Arial" w:cs="Arial"/>
-        </w:rPr>
-        <w:t xml:space="preserve"> class.</w:t>
+        <w:t>The hypothesis was right, and spade is not select and sane to infectious transition is it in DiceValue class.</w:t>
       </w:r>
     </w:p>
     <w:p>
@@ -2305,48 +2047,13 @@
         <w:rPr>
           <w:rFonts w:ascii="Arial" w:hAnsi="Arial" w:cs="Arial"/>
         </w:rPr>
-        <w:t xml:space="preserve"> user bet was deducted from the player balance, but not returned when player won, to fix the </w:t>
-      </w:r>
-      <w:proofErr w:type="gramStart"/>
-      <w:r>
-        <w:rPr>
-          <w:rFonts w:ascii="Arial" w:hAnsi="Arial" w:cs="Arial"/>
-        </w:rPr>
-        <w:t>bug,</w:t>
-      </w:r>
-      <w:proofErr w:type="gramEnd"/>
-      <w:r>
-        <w:rPr>
-          <w:rFonts w:ascii="Arial" w:hAnsi="Arial" w:cs="Arial"/>
-        </w:rPr>
-        <w:t xml:space="preserve"> bet is added while calling Player class </w:t>
-      </w:r>
-      <w:proofErr w:type="spellStart"/>
-      <w:r>
-        <w:rPr>
-          <w:rFonts w:ascii="Arial" w:hAnsi="Arial" w:cs="Arial"/>
-        </w:rPr>
-        <w:t>recieveWinnings</w:t>
-      </w:r>
-      <w:proofErr w:type="spellEnd"/>
-      <w:r>
-        <w:rPr>
-          <w:rFonts w:ascii="Arial" w:hAnsi="Arial" w:cs="Arial"/>
-        </w:rPr>
-        <w:t xml:space="preserve"> in Game cla</w:t>
-      </w:r>
-      <w:r>
-        <w:rPr>
-          <w:rFonts w:ascii="Arial" w:hAnsi="Arial" w:cs="Arial"/>
-        </w:rPr>
-        <w:t xml:space="preserve">ss </w:t>
-      </w:r>
-      <w:proofErr w:type="spellStart"/>
-      <w:r>
-        <w:rPr>
-          <w:rFonts w:ascii="Arial" w:hAnsi="Arial" w:cs="Arial"/>
-        </w:rPr>
-        <w:t>p</w:t>
+        <w:t xml:space="preserve"> user bet was deducted from the player balance, but not returned when player won, to fix the bug, bet is added while calling Player class recieveWinnings in Game cla</w:t>
+      </w:r>
+      <w:r>
+        <w:rPr>
+          <w:rFonts w:ascii="Arial" w:hAnsi="Arial" w:cs="Arial"/>
+        </w:rPr>
+        <w:t>ss p</w:t>
       </w:r>
       <w:r>
         <w:rPr>
@@ -2358,14 +2065,7 @@
         <w:rPr>
           <w:rFonts w:ascii="Arial" w:hAnsi="Arial" w:cs="Arial"/>
         </w:rPr>
-        <w:t>ound</w:t>
-      </w:r>
-      <w:proofErr w:type="spellEnd"/>
-      <w:r>
-        <w:rPr>
-          <w:rFonts w:ascii="Arial" w:hAnsi="Arial" w:cs="Arial"/>
-        </w:rPr>
-        <w:t xml:space="preserve"> method.</w:t>
+        <w:t>ound method.</w:t>
       </w:r>
     </w:p>
     <w:p>
@@ -2490,30 +2190,14 @@
         <w:rPr>
           <w:rFonts w:ascii="Arial" w:hAnsi="Arial" w:cs="Arial"/>
         </w:rPr>
-        <w:t xml:space="preserve">The bug for not reaching betting </w:t>
-      </w:r>
-      <w:proofErr w:type="gramStart"/>
-      <w:r>
-        <w:rPr>
-          <w:rFonts w:ascii="Arial" w:hAnsi="Arial" w:cs="Arial"/>
-        </w:rPr>
-        <w:t>limit,</w:t>
-      </w:r>
-      <w:proofErr w:type="gramEnd"/>
-      <w:r>
-        <w:rPr>
-          <w:rFonts w:ascii="Arial" w:hAnsi="Arial" w:cs="Arial"/>
-        </w:rPr>
-        <w:t xml:space="preserve"> is in Player class, in </w:t>
-      </w:r>
-      <w:proofErr w:type="spellStart"/>
+        <w:t xml:space="preserve">The bug for not reaching betting limit, is in Player class, in </w:t>
+      </w:r>
       <w:r>
         <w:rPr>
           <w:rFonts w:ascii="Arial" w:hAnsi="Arial" w:cs="Arial"/>
         </w:rPr>
         <w:t>balanceExceedsLimitBy</w:t>
       </w:r>
-      <w:proofErr w:type="spellEnd"/>
       <w:r>
         <w:rPr>
           <w:rFonts w:ascii="Arial" w:hAnsi="Arial" w:cs="Arial"/>
@@ -2524,26 +2208,72 @@
         <w:rPr>
           <w:rFonts w:ascii="Arial" w:hAnsi="Arial" w:cs="Arial"/>
         </w:rPr>
-        <w:t xml:space="preserve"> The bug is fixed using correct logical operator.</w:t>
-      </w:r>
-    </w:p>
-    <w:p>
-      <w:pPr>
-        <w:pStyle w:val="ListParagraph"/>
-        <w:ind w:left="0"/>
-        <w:rPr>
-          <w:rFonts w:ascii="Arial" w:hAnsi="Arial" w:cs="Arial"/>
-        </w:rPr>
-      </w:pPr>
-    </w:p>
-    <w:p>
-      <w:pPr>
-        <w:pStyle w:val="ListParagraph"/>
-        <w:ind w:left="0"/>
-        <w:rPr>
-          <w:rFonts w:ascii="Arial" w:hAnsi="Arial" w:cs="Arial"/>
-        </w:rPr>
-      </w:pPr>
+        <w:t xml:space="preserve"> The bug is fixed using correct logical operator</w:t>
+      </w:r>
+      <w:r>
+        <w:rPr>
+          <w:rFonts w:ascii="Arial" w:hAnsi="Arial" w:cs="Arial"/>
+        </w:rPr>
+        <w:t xml:space="preserve"> using “&gt;=”</w:t>
+      </w:r>
+      <w:r>
+        <w:rPr>
+          <w:rFonts w:ascii="Arial" w:hAnsi="Arial" w:cs="Arial"/>
+        </w:rPr>
+        <w:t>.</w:t>
+      </w:r>
+    </w:p>
+    <w:p>
+      <w:pPr>
+        <w:pStyle w:val="ListParagraph"/>
+        <w:ind w:left="0"/>
+        <w:rPr>
+          <w:rFonts w:ascii="Arial" w:hAnsi="Arial" w:cs="Arial"/>
+        </w:rPr>
+      </w:pPr>
+    </w:p>
+    <w:p>
+      <w:pPr>
+        <w:pStyle w:val="ListParagraph"/>
+        <w:keepNext/>
+        <w:ind w:left="0"/>
+      </w:pPr>
+      <w:r>
+        <w:rPr>
+          <w:rFonts w:ascii="Arial" w:hAnsi="Arial" w:cs="Arial"/>
+        </w:rPr>
+        <w:pict>
+          <v:shape id="_x0000_i1033" type="#_x0000_t75" style="width:468pt;height:189pt">
+            <v:imagedata r:id="rId16" o:title="bug_fix_2"/>
+          </v:shape>
+        </w:pict>
+      </w:r>
+    </w:p>
+    <w:p>
+      <w:pPr>
+        <w:pStyle w:val="Caption"/>
+        <w:rPr>
+          <w:rFonts w:ascii="Arial" w:hAnsi="Arial" w:cs="Arial"/>
+        </w:rPr>
+      </w:pPr>
+      <w:r>
+        <w:t>Figure 10: Bug fix for player cannot reach betting limit.</w:t>
+      </w:r>
+    </w:p>
+    <w:p>
+      <w:pPr>
+        <w:pStyle w:val="ListParagraph"/>
+        <w:ind w:left="0"/>
+        <w:rPr>
+          <w:rFonts w:ascii="Arial" w:hAnsi="Arial" w:cs="Arial"/>
+        </w:rPr>
+      </w:pPr>
+      <w:r>
+        <w:rPr>
+          <w:rFonts w:ascii="Arial" w:hAnsi="Arial" w:cs="Arial"/>
+        </w:rPr>
+        <w:t>As we can see, test is passed after resolving the bug.</w:t>
+      </w:r>
       <w:bookmarkStart w:id="0" w:name="_GoBack"/>
       <w:bookmarkEnd w:id="0"/>
     </w:p>
@@ -2553,160 +2283,115 @@
         <w:ind w:left="0"/>
         <w:rPr>
           <w:rFonts w:ascii="Arial" w:hAnsi="Arial" w:cs="Arial"/>
-          <w:b/>
-          <w:u w:val="single"/>
-        </w:rPr>
-      </w:pPr>
-    </w:p>
-    <w:p>
-      <w:pPr>
-        <w:pStyle w:val="ListParagraph"/>
-        <w:ind w:left="0"/>
-        <w:rPr>
-          <w:rFonts w:ascii="Arial" w:hAnsi="Arial" w:cs="Arial"/>
-          <w:b/>
-          <w:u w:val="single"/>
-        </w:rPr>
-      </w:pPr>
-      <w:r>
-        <w:rPr>
-          <w:rFonts w:ascii="Arial" w:hAnsi="Arial" w:cs="Arial"/>
-          <w:b/>
-          <w:u w:val="single"/>
-        </w:rPr>
-        <w:t xml:space="preserve"> Bug 3: Odds in the game do not appear to be correct. Crown and Anchor games have an approximate 8% bias to the house. So the </w:t>
-      </w:r>
-      <w:proofErr w:type="gramStart"/>
-      <w:r>
-        <w:rPr>
-          <w:rFonts w:ascii="Arial" w:hAnsi="Arial" w:cs="Arial"/>
-          <w:b/>
-          <w:u w:val="single"/>
-        </w:rPr>
-        <w:t>win :</w:t>
-      </w:r>
-      <w:proofErr w:type="gramEnd"/>
-      <w:r>
-        <w:rPr>
-          <w:rFonts w:ascii="Arial" w:hAnsi="Arial" w:cs="Arial"/>
-          <w:b/>
-          <w:u w:val="single"/>
-        </w:rPr>
-        <w:t xml:space="preserve"> (</w:t>
-      </w:r>
-      <w:proofErr w:type="spellStart"/>
-      <w:r>
-        <w:rPr>
-          <w:rFonts w:ascii="Arial" w:hAnsi="Arial" w:cs="Arial"/>
-          <w:b/>
-          <w:u w:val="single"/>
-        </w:rPr>
-        <w:t>win+lose</w:t>
-      </w:r>
-      <w:proofErr w:type="spellEnd"/>
-      <w:r>
-        <w:rPr>
-          <w:rFonts w:ascii="Arial" w:hAnsi="Arial" w:cs="Arial"/>
-          <w:b/>
-          <w:u w:val="single"/>
-        </w:rPr>
-        <w:t>) ratio should approximately equal 0.42. This does not appear to be the case.</w:t>
-      </w:r>
-    </w:p>
-    <w:p>
-      <w:pPr>
-        <w:pStyle w:val="ListParagraph"/>
-        <w:ind w:left="0"/>
-        <w:rPr>
-          <w:rFonts w:ascii="Arial" w:hAnsi="Arial" w:cs="Arial"/>
-          <w:b/>
-          <w:u w:val="single"/>
-        </w:rPr>
-      </w:pPr>
-    </w:p>
-    <w:p>
-      <w:pPr>
-        <w:pStyle w:val="ListParagraph"/>
-        <w:ind w:left="0"/>
-        <w:rPr>
-          <w:rFonts w:ascii="Arial" w:hAnsi="Arial" w:cs="Arial"/>
-          <w:b/>
-          <w:u w:val="single"/>
-        </w:rPr>
-      </w:pPr>
-      <w:r>
-        <w:rPr>
-          <w:rFonts w:ascii="Arial" w:hAnsi="Arial" w:cs="Arial"/>
-          <w:b/>
-          <w:u w:val="single"/>
-        </w:rPr>
-        <w:t xml:space="preserve">Bug 4: Combination of three symbols never </w:t>
-      </w:r>
-      <w:proofErr w:type="gramStart"/>
-      <w:r>
-        <w:rPr>
-          <w:rFonts w:ascii="Arial" w:hAnsi="Arial" w:cs="Arial"/>
-          <w:b/>
-          <w:u w:val="single"/>
-        </w:rPr>
-        <w:t>changes,</w:t>
-      </w:r>
-      <w:proofErr w:type="gramEnd"/>
-      <w:r>
-        <w:rPr>
-          <w:rFonts w:ascii="Arial" w:hAnsi="Arial" w:cs="Arial"/>
-          <w:b/>
-          <w:u w:val="single"/>
-        </w:rPr>
-        <w:t xml:space="preserve"> first combination of symbols is repeated through the whole game.</w:t>
-      </w:r>
-    </w:p>
-    <w:p>
-      <w:pPr>
-        <w:pStyle w:val="ListParagraph"/>
-        <w:ind w:left="0"/>
-        <w:rPr>
-          <w:rFonts w:ascii="Arial" w:hAnsi="Arial" w:cs="Arial"/>
-          <w:b/>
-          <w:u w:val="single"/>
-        </w:rPr>
-      </w:pPr>
-    </w:p>
-    <w:p>
-      <w:pPr>
-        <w:pStyle w:val="ListParagraph"/>
-        <w:ind w:left="0"/>
-        <w:rPr>
-          <w:rFonts w:ascii="Arial" w:hAnsi="Arial" w:cs="Arial"/>
-          <w:b/>
-          <w:u w:val="single"/>
-        </w:rPr>
-      </w:pPr>
-      <w:r>
-        <w:rPr>
-          <w:rFonts w:ascii="Arial" w:hAnsi="Arial" w:cs="Arial"/>
-          <w:b/>
-          <w:u w:val="single"/>
-        </w:rPr>
-        <w:t xml:space="preserve">Bug 5: Spade is never drawn, out of six possible </w:t>
-      </w:r>
-      <w:proofErr w:type="gramStart"/>
-      <w:r>
-        <w:rPr>
-          <w:rFonts w:ascii="Arial" w:hAnsi="Arial" w:cs="Arial"/>
-          <w:b/>
-          <w:u w:val="single"/>
-        </w:rPr>
-        <w:t>symbols,</w:t>
-      </w:r>
-      <w:proofErr w:type="gramEnd"/>
-      <w:r>
-        <w:rPr>
-          <w:rFonts w:ascii="Arial" w:hAnsi="Arial" w:cs="Arial"/>
-          <w:b/>
-          <w:u w:val="single"/>
-        </w:rPr>
-        <w:t xml:space="preserve"> all five symbols are randomly select except spade </w:t>
+        </w:rPr>
+      </w:pPr>
+    </w:p>
+    <w:p>
+      <w:pPr>
+        <w:pStyle w:val="ListParagraph"/>
+        <w:ind w:left="0"/>
+        <w:rPr>
+          <w:rFonts w:ascii="Arial" w:hAnsi="Arial" w:cs="Arial"/>
+        </w:rPr>
+      </w:pPr>
+    </w:p>
+    <w:p>
+      <w:pPr>
+        <w:pStyle w:val="ListParagraph"/>
+        <w:ind w:left="0"/>
+        <w:rPr>
+          <w:rFonts w:ascii="Arial" w:hAnsi="Arial" w:cs="Arial"/>
+        </w:rPr>
+      </w:pPr>
+    </w:p>
+    <w:p>
+      <w:pPr>
+        <w:pStyle w:val="ListParagraph"/>
+        <w:ind w:left="0"/>
+        <w:rPr>
+          <w:rFonts w:ascii="Arial" w:hAnsi="Arial" w:cs="Arial"/>
+          <w:b/>
+          <w:u w:val="single"/>
+        </w:rPr>
+      </w:pPr>
+    </w:p>
+    <w:p>
+      <w:pPr>
+        <w:pStyle w:val="ListParagraph"/>
+        <w:ind w:left="0"/>
+        <w:rPr>
+          <w:rFonts w:ascii="Arial" w:hAnsi="Arial" w:cs="Arial"/>
+          <w:b/>
+          <w:u w:val="single"/>
+        </w:rPr>
+      </w:pPr>
+      <w:r>
+        <w:rPr>
+          <w:rFonts w:ascii="Arial" w:hAnsi="Arial" w:cs="Arial"/>
+          <w:b/>
+          <w:u w:val="single"/>
+        </w:rPr>
+        <w:t xml:space="preserve"> Bug 3: Odds in the game do not appear to be correct. Crown and Anchor games have an approximate 8% bias to the house. So the win : (win+lose) ratio should approximately equal 0.42. This does not appear to be the case.</w:t>
+      </w:r>
+    </w:p>
+    <w:p>
+      <w:pPr>
+        <w:pStyle w:val="ListParagraph"/>
+        <w:ind w:left="0"/>
+        <w:rPr>
+          <w:rFonts w:ascii="Arial" w:hAnsi="Arial" w:cs="Arial"/>
+          <w:b/>
+          <w:u w:val="single"/>
+        </w:rPr>
+      </w:pPr>
+    </w:p>
+    <w:p>
+      <w:pPr>
+        <w:pStyle w:val="ListParagraph"/>
+        <w:ind w:left="0"/>
+        <w:rPr>
+          <w:rFonts w:ascii="Arial" w:hAnsi="Arial" w:cs="Arial"/>
+          <w:b/>
+          <w:u w:val="single"/>
+        </w:rPr>
+      </w:pPr>
+      <w:r>
+        <w:rPr>
+          <w:rFonts w:ascii="Arial" w:hAnsi="Arial" w:cs="Arial"/>
+          <w:b/>
+          <w:u w:val="single"/>
+        </w:rPr>
+        <w:t>Bug 4: Combination of three symbols never changes, first combination of symbols is repeated through the whole game.</w:t>
+      </w:r>
+    </w:p>
+    <w:p>
+      <w:pPr>
+        <w:pStyle w:val="ListParagraph"/>
+        <w:ind w:left="0"/>
+        <w:rPr>
+          <w:rFonts w:ascii="Arial" w:hAnsi="Arial" w:cs="Arial"/>
+          <w:b/>
+          <w:u w:val="single"/>
+        </w:rPr>
+      </w:pPr>
+    </w:p>
+    <w:p>
+      <w:pPr>
+        <w:pStyle w:val="ListParagraph"/>
+        <w:ind w:left="0"/>
+        <w:rPr>
+          <w:rFonts w:ascii="Arial" w:hAnsi="Arial" w:cs="Arial"/>
+          <w:b/>
+          <w:u w:val="single"/>
+        </w:rPr>
+      </w:pPr>
+      <w:r>
+        <w:rPr>
+          <w:rFonts w:ascii="Arial" w:hAnsi="Arial" w:cs="Arial"/>
+          <w:b/>
+          <w:u w:val="single"/>
+        </w:rPr>
+        <w:t xml:space="preserve">Bug 5: Spade is never drawn, out of six possible symbols, all five symbols are randomly select except spade </w:t>
       </w:r>
     </w:p>
     <w:p/>
@@ -3586,7 +3271,7 @@
 </file>
 
 <file path=customXml/itemProps1.xml><?xml version="1.0" encoding="utf-8"?>
-<ds:datastoreItem xmlns:ds="http://schemas.openxmlformats.org/officeDocument/2006/customXml" ds:itemID="{7AD57F7E-1D83-4307-966A-18CA73929552}">
+<ds:datastoreItem xmlns:ds="http://schemas.openxmlformats.org/officeDocument/2006/customXml" ds:itemID="{4CD73945-B885-4099-B8E4-34BA400A0018}">
   <ds:schemaRefs>
     <ds:schemaRef ds:uri="http://schemas.openxmlformats.org/officeDocument/2006/bibliography"/>
   </ds:schemaRefs>

</xml_diff>

<commit_message>
bug fixed for dice value not updating
</commit_message>
<xml_diff>
--- a/Documentation/Debug_Log.docx
+++ b/Documentation/Debug_Log.docx
@@ -113,7 +113,21 @@
         <w:rPr>
           <w:rFonts w:ascii="Arial" w:hAnsi="Arial" w:cs="Arial"/>
         </w:rPr>
-        <w:t xml:space="preserve"> the Game class have playRound method which returns the winning, according to matches </w:t>
+        <w:t xml:space="preserve"> the Game class have </w:t>
+      </w:r>
+      <w:proofErr w:type="spellStart"/>
+      <w:r>
+        <w:rPr>
+          <w:rFonts w:ascii="Arial" w:hAnsi="Arial" w:cs="Arial"/>
+        </w:rPr>
+        <w:t>playRound</w:t>
+      </w:r>
+      <w:proofErr w:type="spellEnd"/>
+      <w:r>
+        <w:rPr>
+          <w:rFonts w:ascii="Arial" w:hAnsi="Arial" w:cs="Arial"/>
+        </w:rPr>
+        <w:t xml:space="preserve"> method which returns the winning, according to matches </w:t>
       </w:r>
       <w:r>
         <w:rPr>
@@ -327,7 +341,21 @@
         <w:rPr>
           <w:rFonts w:ascii="Arial" w:hAnsi="Arial" w:cs="Arial"/>
         </w:rPr>
-        <w:t xml:space="preserve"> from JUnit test, testing these conditions</w:t>
+        <w:t xml:space="preserve"> from </w:t>
+      </w:r>
+      <w:proofErr w:type="spellStart"/>
+      <w:r>
+        <w:rPr>
+          <w:rFonts w:ascii="Arial" w:hAnsi="Arial" w:cs="Arial"/>
+        </w:rPr>
+        <w:t>JUnit</w:t>
+      </w:r>
+      <w:proofErr w:type="spellEnd"/>
+      <w:r>
+        <w:rPr>
+          <w:rFonts w:ascii="Arial" w:hAnsi="Arial" w:cs="Arial"/>
+        </w:rPr>
+        <w:t xml:space="preserve"> test, testing these conditions</w:t>
       </w:r>
     </w:p>
     <w:p>
@@ -371,19 +399,37 @@
       <w:r>
         <w:t xml:space="preserve">Figure </w:t>
       </w:r>
-      <w:fldSimple w:instr=" SEQ Figure \* ARABIC ">
-        <w:r>
-          <w:rPr>
-            <w:noProof/>
-          </w:rPr>
-          <w:t>1</w:t>
-        </w:r>
-      </w:fldSimple>
+      <w:r>
+        <w:fldChar w:fldCharType="begin"/>
+      </w:r>
+      <w:r>
+        <w:instrText xml:space="preserve"> SEQ Figure \* ARABIC </w:instrText>
+      </w:r>
+      <w:r>
+        <w:fldChar w:fldCharType="separate"/>
+      </w:r>
+      <w:r>
+        <w:rPr>
+          <w:noProof/>
+        </w:rPr>
+        <w:t>1</w:t>
+      </w:r>
+      <w:r>
+        <w:rPr>
+          <w:noProof/>
+        </w:rPr>
+        <w:fldChar w:fldCharType="end"/>
+      </w:r>
       <w:r>
         <w:t xml:space="preserve">: Game class, </w:t>
       </w:r>
-      <w:r>
-        <w:t>playRound method test screenshot</w:t>
+      <w:proofErr w:type="spellStart"/>
+      <w:r>
+        <w:t>playRound</w:t>
+      </w:r>
+      <w:proofErr w:type="spellEnd"/>
+      <w:r>
+        <w:t xml:space="preserve"> method test screenshot</w:t>
       </w:r>
     </w:p>
     <w:p>
@@ -494,7 +540,21 @@
         <w:rPr>
           <w:rFonts w:ascii="Arial" w:hAnsi="Arial" w:cs="Arial"/>
         </w:rPr>
-        <w:t xml:space="preserve"> While inspecting the playRound method, in Game class, I have noticed that at first bet is being deducted from the user balance and then user picked symbol is matched against the system selected symbols, but if the user wins the match the bet </w:t>
+        <w:t xml:space="preserve"> While inspecting the </w:t>
+      </w:r>
+      <w:proofErr w:type="spellStart"/>
+      <w:r>
+        <w:rPr>
+          <w:rFonts w:ascii="Arial" w:hAnsi="Arial" w:cs="Arial"/>
+        </w:rPr>
+        <w:t>playRound</w:t>
+      </w:r>
+      <w:proofErr w:type="spellEnd"/>
+      <w:r>
+        <w:rPr>
+          <w:rFonts w:ascii="Arial" w:hAnsi="Arial" w:cs="Arial"/>
+        </w:rPr>
+        <w:t xml:space="preserve"> method, in Game class, I have noticed that at first bet is being deducted from the user balance and then user picked symbol is matched against the system selected symbols, but if the user wins the match the bet </w:t>
       </w:r>
       <w:r>
         <w:rPr>
@@ -697,7 +757,21 @@
         <w:rPr>
           <w:rFonts w:ascii="Arial" w:hAnsi="Arial" w:cs="Arial"/>
         </w:rPr>
-        <w:t xml:space="preserve">Hence, I can conclude that the error is in Game class, playRound method, in which user bet is taken from the user balance but upon winning the bet is the added to the balance, </w:t>
+        <w:t xml:space="preserve">Hence, I can conclude that the error is in Game class, </w:t>
+      </w:r>
+      <w:proofErr w:type="spellStart"/>
+      <w:r>
+        <w:rPr>
+          <w:rFonts w:ascii="Arial" w:hAnsi="Arial" w:cs="Arial"/>
+        </w:rPr>
+        <w:t>playRound</w:t>
+      </w:r>
+      <w:proofErr w:type="spellEnd"/>
+      <w:r>
+        <w:rPr>
+          <w:rFonts w:ascii="Arial" w:hAnsi="Arial" w:cs="Arial"/>
+        </w:rPr>
+        <w:t xml:space="preserve"> method, in which user bet is taken from the user balance but upon winning the bet is the added to the balance, </w:t>
       </w:r>
       <w:r>
         <w:rPr>
@@ -850,7 +924,15 @@
     </w:p>
     <w:p>
       <w:r>
-        <w:t>In the highlighted are, as we can see the player Fred , has balance of 100 and won 5, but the balance is still 100.</w:t>
+        <w:t xml:space="preserve">In the highlighted are, as we can see the player </w:t>
+      </w:r>
+      <w:proofErr w:type="gramStart"/>
+      <w:r>
+        <w:t>Fred ,</w:t>
+      </w:r>
+      <w:proofErr w:type="gramEnd"/>
+      <w:r>
+        <w:t xml:space="preserve"> has balance of 100 and won 5, but the balance is still 100.</w:t>
       </w:r>
     </w:p>
     <w:p>
@@ -962,12 +1044,14 @@
         </w:rPr>
         <w:t xml:space="preserve">ch is incorrect. While inspecting the Main class and Player class, </w:t>
       </w:r>
+      <w:proofErr w:type="spellStart"/>
       <w:r>
         <w:rPr>
           <w:rFonts w:ascii="Arial" w:hAnsi="Arial" w:cs="Arial"/>
         </w:rPr>
         <w:t>balanceExceedsLimitBy</w:t>
       </w:r>
+      <w:proofErr w:type="spellEnd"/>
       <w:r>
         <w:rPr>
           <w:rFonts w:ascii="Arial" w:hAnsi="Arial" w:cs="Arial"/>
@@ -1014,7 +1098,21 @@
         <w:rPr>
           <w:rFonts w:ascii="Arial" w:hAnsi="Arial" w:cs="Arial"/>
         </w:rPr>
-        <w:t>negative. May be the bug is incorrect use of comparison operator between player balance and limit.</w:t>
+        <w:t xml:space="preserve">negative. May be the bug is incorrect use of comparison operator between player </w:t>
+      </w:r>
+      <w:proofErr w:type="gramStart"/>
+      <w:r>
+        <w:rPr>
+          <w:rFonts w:ascii="Arial" w:hAnsi="Arial" w:cs="Arial"/>
+        </w:rPr>
+        <w:t>balance</w:t>
+      </w:r>
+      <w:proofErr w:type="gramEnd"/>
+      <w:r>
+        <w:rPr>
+          <w:rFonts w:ascii="Arial" w:hAnsi="Arial" w:cs="Arial"/>
+        </w:rPr>
+        <w:t xml:space="preserve"> and limit.</w:t>
       </w:r>
     </w:p>
     <w:p>
@@ -1163,7 +1261,15 @@
     </w:p>
     <w:p>
       <w:r>
-        <w:t>As we can see user has still 5 balance left.</w:t>
+        <w:t xml:space="preserve">As we can see user has still 5 </w:t>
+      </w:r>
+      <w:proofErr w:type="gramStart"/>
+      <w:r>
+        <w:t>balance</w:t>
+      </w:r>
+      <w:proofErr w:type="gramEnd"/>
+      <w:r>
+        <w:t xml:space="preserve"> left.</w:t>
       </w:r>
     </w:p>
     <w:p>
@@ -1200,7 +1306,43 @@
           <w:b/>
           <w:u w:val="single"/>
         </w:rPr>
-        <w:t>Bug 3: Odds in the game do not appear to be correct. Crown and Anchor games have an approximate 8% bias to the house. So the win : (win+lose) ratio should approximately equal 0.42. This does not appear to be the case.</w:t>
+        <w:t xml:space="preserve">Bug 3: Odds in the game do not appear to be correct. Crown and Anchor games have an approximate 8% bias to the house. So the </w:t>
+      </w:r>
+      <w:proofErr w:type="gramStart"/>
+      <w:r>
+        <w:rPr>
+          <w:rFonts w:ascii="Arial" w:hAnsi="Arial" w:cs="Arial"/>
+          <w:b/>
+          <w:u w:val="single"/>
+        </w:rPr>
+        <w:t>win :</w:t>
+      </w:r>
+      <w:proofErr w:type="gramEnd"/>
+      <w:r>
+        <w:rPr>
+          <w:rFonts w:ascii="Arial" w:hAnsi="Arial" w:cs="Arial"/>
+          <w:b/>
+          <w:u w:val="single"/>
+        </w:rPr>
+        <w:t xml:space="preserve"> (</w:t>
+      </w:r>
+      <w:proofErr w:type="spellStart"/>
+      <w:r>
+        <w:rPr>
+          <w:rFonts w:ascii="Arial" w:hAnsi="Arial" w:cs="Arial"/>
+          <w:b/>
+          <w:u w:val="single"/>
+        </w:rPr>
+        <w:t>win+lose</w:t>
+      </w:r>
+      <w:proofErr w:type="spellEnd"/>
+      <w:r>
+        <w:rPr>
+          <w:rFonts w:ascii="Arial" w:hAnsi="Arial" w:cs="Arial"/>
+          <w:b/>
+          <w:u w:val="single"/>
+        </w:rPr>
+        <w:t>) ratio should approximately equal 0.42. This does not appear to be the case.</w:t>
       </w:r>
     </w:p>
     <w:p>
@@ -1380,7 +1522,25 @@
           <w:u w:val="single"/>
         </w:rPr>
         <w:lastRenderedPageBreak/>
-        <w:t>Bug 4: Combination of three symbols never changes, first combination of symbols is repeated through the whole game.</w:t>
+        <w:t xml:space="preserve">Bug 4: Combination of three symbols never </w:t>
+      </w:r>
+      <w:proofErr w:type="gramStart"/>
+      <w:r>
+        <w:rPr>
+          <w:rFonts w:ascii="Arial" w:hAnsi="Arial" w:cs="Arial"/>
+          <w:b/>
+          <w:u w:val="single"/>
+        </w:rPr>
+        <w:t>changes,</w:t>
+      </w:r>
+      <w:proofErr w:type="gramEnd"/>
+      <w:r>
+        <w:rPr>
+          <w:rFonts w:ascii="Arial" w:hAnsi="Arial" w:cs="Arial"/>
+          <w:b/>
+          <w:u w:val="single"/>
+        </w:rPr>
+        <w:t xml:space="preserve"> first combination of symbols is repeated through the whole game.</w:t>
       </w:r>
     </w:p>
     <w:p>
@@ -1489,7 +1649,49 @@
         <w:rPr>
           <w:rFonts w:ascii="Arial" w:hAnsi="Arial" w:cs="Arial"/>
         </w:rPr>
-        <w:t xml:space="preserve"> Since in Main class uses Game class getDiceValues to get the rolled dice values, and the this method uses Dice class getValue, for that reason I think the bug is in Dice class getValue not being updated.</w:t>
+        <w:t xml:space="preserve"> Since in Main class uses Game class </w:t>
+      </w:r>
+      <w:proofErr w:type="spellStart"/>
+      <w:r>
+        <w:rPr>
+          <w:rFonts w:ascii="Arial" w:hAnsi="Arial" w:cs="Arial"/>
+        </w:rPr>
+        <w:t>getDiceValues</w:t>
+      </w:r>
+      <w:proofErr w:type="spellEnd"/>
+      <w:r>
+        <w:rPr>
+          <w:rFonts w:ascii="Arial" w:hAnsi="Arial" w:cs="Arial"/>
+        </w:rPr>
+        <w:t xml:space="preserve"> to get the rolled dice values, and the this method uses Dice class </w:t>
+      </w:r>
+      <w:proofErr w:type="spellStart"/>
+      <w:r>
+        <w:rPr>
+          <w:rFonts w:ascii="Arial" w:hAnsi="Arial" w:cs="Arial"/>
+        </w:rPr>
+        <w:t>getValue</w:t>
+      </w:r>
+      <w:proofErr w:type="spellEnd"/>
+      <w:r>
+        <w:rPr>
+          <w:rFonts w:ascii="Arial" w:hAnsi="Arial" w:cs="Arial"/>
+        </w:rPr>
+        <w:t xml:space="preserve">, for that reason I think the bug is in Dice class </w:t>
+      </w:r>
+      <w:proofErr w:type="spellStart"/>
+      <w:r>
+        <w:rPr>
+          <w:rFonts w:ascii="Arial" w:hAnsi="Arial" w:cs="Arial"/>
+        </w:rPr>
+        <w:t>getValue</w:t>
+      </w:r>
+      <w:proofErr w:type="spellEnd"/>
+      <w:r>
+        <w:rPr>
+          <w:rFonts w:ascii="Arial" w:hAnsi="Arial" w:cs="Arial"/>
+        </w:rPr>
+        <w:t xml:space="preserve"> not being updated.</w:t>
       </w:r>
     </w:p>
     <w:p>
@@ -1785,13 +1987,55 @@
         <w:rPr>
           <w:rFonts w:ascii="Arial" w:hAnsi="Arial" w:cs="Arial"/>
         </w:rPr>
-        <w:t xml:space="preserve"> because of use in Random nextInt method is taking parameter DiceValue.Spade.ordinal()</w:t>
-      </w:r>
-      <w:r>
-        <w:rPr>
-          <w:rFonts w:ascii="Arial" w:hAnsi="Arial" w:cs="Arial"/>
-        </w:rPr>
-        <w:t xml:space="preserve"> in DiceValue class</w:t>
+        <w:t xml:space="preserve"> because of use in Random </w:t>
+      </w:r>
+      <w:proofErr w:type="spellStart"/>
+      <w:r>
+        <w:rPr>
+          <w:rFonts w:ascii="Arial" w:hAnsi="Arial" w:cs="Arial"/>
+        </w:rPr>
+        <w:t>nextInt</w:t>
+      </w:r>
+      <w:proofErr w:type="spellEnd"/>
+      <w:r>
+        <w:rPr>
+          <w:rFonts w:ascii="Arial" w:hAnsi="Arial" w:cs="Arial"/>
+        </w:rPr>
+        <w:t xml:space="preserve"> method is taking parameter </w:t>
+      </w:r>
+      <w:proofErr w:type="spellStart"/>
+      <w:r>
+        <w:rPr>
+          <w:rFonts w:ascii="Arial" w:hAnsi="Arial" w:cs="Arial"/>
+        </w:rPr>
+        <w:t>DiceValue.Spade.ordinal</w:t>
+      </w:r>
+      <w:proofErr w:type="spellEnd"/>
+      <w:r>
+        <w:rPr>
+          <w:rFonts w:ascii="Arial" w:hAnsi="Arial" w:cs="Arial"/>
+        </w:rPr>
+        <w:t>()</w:t>
+      </w:r>
+      <w:r>
+        <w:rPr>
+          <w:rFonts w:ascii="Arial" w:hAnsi="Arial" w:cs="Arial"/>
+        </w:rPr>
+        <w:t xml:space="preserve"> in </w:t>
+      </w:r>
+      <w:proofErr w:type="spellStart"/>
+      <w:r>
+        <w:rPr>
+          <w:rFonts w:ascii="Arial" w:hAnsi="Arial" w:cs="Arial"/>
+        </w:rPr>
+        <w:t>DiceValue</w:t>
+      </w:r>
+      <w:proofErr w:type="spellEnd"/>
+      <w:r>
+        <w:rPr>
+          <w:rFonts w:ascii="Arial" w:hAnsi="Arial" w:cs="Arial"/>
+        </w:rPr>
+        <w:t xml:space="preserve"> class</w:t>
       </w:r>
       <w:r>
         <w:rPr>
@@ -1908,7 +2152,21 @@
         <w:rPr>
           <w:rFonts w:ascii="Arial" w:hAnsi="Arial" w:cs="Arial"/>
         </w:rPr>
-        <w:t>The hypothesis was right, and spade is not select and sane to infectious transition is it in DiceValue class.</w:t>
+        <w:t xml:space="preserve">The hypothesis was right, and spade is not select and sane to infectious transition is it in </w:t>
+      </w:r>
+      <w:proofErr w:type="spellStart"/>
+      <w:r>
+        <w:rPr>
+          <w:rFonts w:ascii="Arial" w:hAnsi="Arial" w:cs="Arial"/>
+        </w:rPr>
+        <w:t>DiceValue</w:t>
+      </w:r>
+      <w:proofErr w:type="spellEnd"/>
+      <w:r>
+        <w:rPr>
+          <w:rFonts w:ascii="Arial" w:hAnsi="Arial" w:cs="Arial"/>
+        </w:rPr>
+        <w:t xml:space="preserve"> class.</w:t>
       </w:r>
     </w:p>
     <w:p>
@@ -2047,13 +2305,48 @@
         <w:rPr>
           <w:rFonts w:ascii="Arial" w:hAnsi="Arial" w:cs="Arial"/>
         </w:rPr>
-        <w:t xml:space="preserve"> user bet was deducted from the player balance, but not returned when player won, to fix the bug, bet is added while calling Player class recieveWinnings in Game cla</w:t>
-      </w:r>
-      <w:r>
-        <w:rPr>
-          <w:rFonts w:ascii="Arial" w:hAnsi="Arial" w:cs="Arial"/>
-        </w:rPr>
-        <w:t>ss p</w:t>
+        <w:t xml:space="preserve"> user bet was deducted from the player balance, but not returned when player won, to fix the </w:t>
+      </w:r>
+      <w:proofErr w:type="gramStart"/>
+      <w:r>
+        <w:rPr>
+          <w:rFonts w:ascii="Arial" w:hAnsi="Arial" w:cs="Arial"/>
+        </w:rPr>
+        <w:t>bug,</w:t>
+      </w:r>
+      <w:proofErr w:type="gramEnd"/>
+      <w:r>
+        <w:rPr>
+          <w:rFonts w:ascii="Arial" w:hAnsi="Arial" w:cs="Arial"/>
+        </w:rPr>
+        <w:t xml:space="preserve"> bet is added while calling Player class </w:t>
+      </w:r>
+      <w:proofErr w:type="spellStart"/>
+      <w:r>
+        <w:rPr>
+          <w:rFonts w:ascii="Arial" w:hAnsi="Arial" w:cs="Arial"/>
+        </w:rPr>
+        <w:t>recieveWinnings</w:t>
+      </w:r>
+      <w:proofErr w:type="spellEnd"/>
+      <w:r>
+        <w:rPr>
+          <w:rFonts w:ascii="Arial" w:hAnsi="Arial" w:cs="Arial"/>
+        </w:rPr>
+        <w:t xml:space="preserve"> in Game cla</w:t>
+      </w:r>
+      <w:r>
+        <w:rPr>
+          <w:rFonts w:ascii="Arial" w:hAnsi="Arial" w:cs="Arial"/>
+        </w:rPr>
+        <w:t xml:space="preserve">ss </w:t>
+      </w:r>
+      <w:proofErr w:type="spellStart"/>
+      <w:r>
+        <w:rPr>
+          <w:rFonts w:ascii="Arial" w:hAnsi="Arial" w:cs="Arial"/>
+        </w:rPr>
+        <w:t>p</w:t>
       </w:r>
       <w:r>
         <w:rPr>
@@ -2065,7 +2358,14 @@
         <w:rPr>
           <w:rFonts w:ascii="Arial" w:hAnsi="Arial" w:cs="Arial"/>
         </w:rPr>
-        <w:t>ound method.</w:t>
+        <w:t>ound</w:t>
+      </w:r>
+      <w:proofErr w:type="spellEnd"/>
+      <w:r>
+        <w:rPr>
+          <w:rFonts w:ascii="Arial" w:hAnsi="Arial" w:cs="Arial"/>
+        </w:rPr>
+        <w:t xml:space="preserve"> method.</w:t>
       </w:r>
     </w:p>
     <w:p>
@@ -2190,14 +2490,30 @@
         <w:rPr>
           <w:rFonts w:ascii="Arial" w:hAnsi="Arial" w:cs="Arial"/>
         </w:rPr>
-        <w:t xml:space="preserve">The bug for not reaching betting limit, is in Player class, in </w:t>
-      </w:r>
+        <w:t xml:space="preserve">The bug for not reaching betting </w:t>
+      </w:r>
+      <w:proofErr w:type="gramStart"/>
+      <w:r>
+        <w:rPr>
+          <w:rFonts w:ascii="Arial" w:hAnsi="Arial" w:cs="Arial"/>
+        </w:rPr>
+        <w:t>limit,</w:t>
+      </w:r>
+      <w:proofErr w:type="gramEnd"/>
+      <w:r>
+        <w:rPr>
+          <w:rFonts w:ascii="Arial" w:hAnsi="Arial" w:cs="Arial"/>
+        </w:rPr>
+        <w:t xml:space="preserve"> is in Player class, in </w:t>
+      </w:r>
+      <w:proofErr w:type="spellStart"/>
       <w:r>
         <w:rPr>
           <w:rFonts w:ascii="Arial" w:hAnsi="Arial" w:cs="Arial"/>
         </w:rPr>
         <w:t>balanceExceedsLimitBy</w:t>
       </w:r>
+      <w:proofErr w:type="spellEnd"/>
       <w:r>
         <w:rPr>
           <w:rFonts w:ascii="Arial" w:hAnsi="Arial" w:cs="Arial"/>
@@ -2274,123 +2590,414 @@
         </w:rPr>
         <w:t>As we can see, test is passed after resolving the bug.</w:t>
       </w:r>
+    </w:p>
+    <w:p>
+      <w:pPr>
+        <w:pStyle w:val="ListParagraph"/>
+        <w:ind w:left="0"/>
+        <w:rPr>
+          <w:rFonts w:ascii="Arial" w:hAnsi="Arial" w:cs="Arial"/>
+        </w:rPr>
+      </w:pPr>
+    </w:p>
+    <w:p>
+      <w:pPr>
+        <w:pStyle w:val="ListParagraph"/>
+        <w:keepNext/>
+        <w:ind w:left="0"/>
+      </w:pPr>
+      <w:r>
+        <w:rPr>
+          <w:rFonts w:ascii="Arial" w:hAnsi="Arial" w:cs="Arial"/>
+          <w:noProof/>
+        </w:rPr>
+        <w:lastRenderedPageBreak/>
+        <w:drawing>
+          <wp:inline distT="0" distB="0" distL="0" distR="0" wp14:anchorId="47A09B58" wp14:editId="77744C11">
+            <wp:extent cx="3971925" cy="3371850"/>
+            <wp:effectExtent l="0" t="0" r="9525" b="0"/>
+            <wp:docPr id="3" name="Picture 3" descr="C:\Users\binaya\AppData\Local\Microsoft\Windows\INetCache\Content.Word\bug_fix_22.jpg"/>
+            <wp:cNvGraphicFramePr>
+              <a:graphicFrameLocks xmlns:a="http://schemas.openxmlformats.org/drawingml/2006/main" noChangeAspect="1"/>
+            </wp:cNvGraphicFramePr>
+            <a:graphic xmlns:a="http://schemas.openxmlformats.org/drawingml/2006/main">
+              <a:graphicData uri="http://schemas.openxmlformats.org/drawingml/2006/picture">
+                <pic:pic xmlns:pic="http://schemas.openxmlformats.org/drawingml/2006/picture">
+                  <pic:nvPicPr>
+                    <pic:cNvPr id="0" name="Picture 12" descr="C:\Users\binaya\AppData\Local\Microsoft\Windows\INetCache\Content.Word\bug_fix_22.jpg"/>
+                    <pic:cNvPicPr>
+                      <a:picLocks noChangeAspect="1" noChangeArrowheads="1"/>
+                    </pic:cNvPicPr>
+                  </pic:nvPicPr>
+                  <pic:blipFill>
+                    <a:blip r:embed="rId17">
+                      <a:extLst>
+                        <a:ext uri="{28A0092B-C50C-407E-A947-70E740481C1C}">
+                          <a14:useLocalDpi xmlns:a14="http://schemas.microsoft.com/office/drawing/2010/main" val="0"/>
+                        </a:ext>
+                      </a:extLst>
+                    </a:blip>
+                    <a:srcRect/>
+                    <a:stretch>
+                      <a:fillRect/>
+                    </a:stretch>
+                  </pic:blipFill>
+                  <pic:spPr bwMode="auto">
+                    <a:xfrm>
+                      <a:off x="0" y="0"/>
+                      <a:ext cx="3971925" cy="3371850"/>
+                    </a:xfrm>
+                    <a:prstGeom prst="rect">
+                      <a:avLst/>
+                    </a:prstGeom>
+                    <a:noFill/>
+                    <a:ln>
+                      <a:noFill/>
+                    </a:ln>
+                  </pic:spPr>
+                </pic:pic>
+              </a:graphicData>
+            </a:graphic>
+          </wp:inline>
+        </w:drawing>
+      </w:r>
+    </w:p>
+    <w:p>
+      <w:pPr>
+        <w:pStyle w:val="Caption"/>
+      </w:pPr>
+      <w:r>
+        <w:t>Figure 11: Bug fix for player not reaching limit</w:t>
+      </w:r>
+    </w:p>
+    <w:p>
+      <w:r>
+        <w:t>As we can see user balance is 200, which is maximum limit, that means player not reaching betting is fixed</w:t>
+      </w:r>
+    </w:p>
+    <w:p>
+      <w:pPr>
+        <w:pStyle w:val="ListParagraph"/>
+        <w:ind w:left="0"/>
+        <w:rPr>
+          <w:rFonts w:ascii="Arial" w:hAnsi="Arial" w:cs="Arial"/>
+        </w:rPr>
+      </w:pPr>
+    </w:p>
+    <w:p>
+      <w:pPr>
+        <w:pStyle w:val="ListParagraph"/>
+        <w:ind w:left="0"/>
+        <w:rPr>
+          <w:rFonts w:ascii="Arial" w:hAnsi="Arial" w:cs="Arial"/>
+          <w:b/>
+          <w:u w:val="single"/>
+        </w:rPr>
+      </w:pPr>
+    </w:p>
+    <w:p>
+      <w:pPr>
+        <w:pStyle w:val="ListParagraph"/>
+        <w:ind w:left="0"/>
+        <w:rPr>
+          <w:rFonts w:ascii="Arial" w:hAnsi="Arial" w:cs="Arial"/>
+          <w:b/>
+          <w:u w:val="single"/>
+        </w:rPr>
+      </w:pPr>
+      <w:r>
+        <w:rPr>
+          <w:rFonts w:ascii="Arial" w:hAnsi="Arial" w:cs="Arial"/>
+          <w:b/>
+          <w:u w:val="single"/>
+        </w:rPr>
+        <w:br w:type="page"/>
+      </w:r>
+    </w:p>
+    <w:p>
+      <w:pPr>
+        <w:pStyle w:val="ListParagraph"/>
+        <w:ind w:left="0"/>
+        <w:rPr>
+          <w:rFonts w:ascii="Arial" w:hAnsi="Arial" w:cs="Arial"/>
+          <w:b/>
+          <w:u w:val="single"/>
+        </w:rPr>
+      </w:pPr>
+      <w:r>
+        <w:rPr>
+          <w:rFonts w:ascii="Arial" w:hAnsi="Arial" w:cs="Arial"/>
+          <w:b/>
+          <w:u w:val="single"/>
+        </w:rPr>
+        <w:lastRenderedPageBreak/>
+        <w:t xml:space="preserve">Bug 4: Combination of three symbols never </w:t>
+      </w:r>
+      <w:proofErr w:type="gramStart"/>
+      <w:r>
+        <w:rPr>
+          <w:rFonts w:ascii="Arial" w:hAnsi="Arial" w:cs="Arial"/>
+          <w:b/>
+          <w:u w:val="single"/>
+        </w:rPr>
+        <w:t>changes,</w:t>
+      </w:r>
+      <w:proofErr w:type="gramEnd"/>
+      <w:r>
+        <w:rPr>
+          <w:rFonts w:ascii="Arial" w:hAnsi="Arial" w:cs="Arial"/>
+          <w:b/>
+          <w:u w:val="single"/>
+        </w:rPr>
+        <w:t xml:space="preserve"> first combination of symbols is repeated through the whole game.</w:t>
+      </w:r>
+    </w:p>
+    <w:p>
+      <w:pPr>
+        <w:pStyle w:val="ListParagraph"/>
+        <w:ind w:left="0"/>
+        <w:rPr>
+          <w:rFonts w:ascii="Arial" w:hAnsi="Arial" w:cs="Arial"/>
+          <w:b/>
+          <w:u w:val="single"/>
+        </w:rPr>
+      </w:pPr>
+    </w:p>
+    <w:p>
+      <w:pPr>
+        <w:pStyle w:val="ListParagraph"/>
+        <w:ind w:left="0"/>
+        <w:rPr>
+          <w:rFonts w:ascii="Arial" w:hAnsi="Arial" w:cs="Arial"/>
+        </w:rPr>
+      </w:pPr>
+      <w:r>
+        <w:rPr>
+          <w:rFonts w:ascii="Arial" w:hAnsi="Arial" w:cs="Arial"/>
+        </w:rPr>
+        <w:t xml:space="preserve">Combination of symbols not changing is bug in the Dice class, where roll method calls the </w:t>
+      </w:r>
+      <w:proofErr w:type="spellStart"/>
+      <w:proofErr w:type="gramStart"/>
+      <w:r>
+        <w:rPr>
+          <w:rFonts w:ascii="Arial" w:hAnsi="Arial" w:cs="Arial"/>
+        </w:rPr>
+        <w:t>DiceValue.getRandom</w:t>
+      </w:r>
+      <w:proofErr w:type="spellEnd"/>
+      <w:r>
+        <w:rPr>
+          <w:rFonts w:ascii="Arial" w:hAnsi="Arial" w:cs="Arial"/>
+        </w:rPr>
+        <w:t>(</w:t>
+      </w:r>
+      <w:proofErr w:type="gramEnd"/>
+      <w:r>
+        <w:rPr>
+          <w:rFonts w:ascii="Arial" w:hAnsi="Arial" w:cs="Arial"/>
+        </w:rPr>
+        <w:t xml:space="preserve">), but doesn’t </w:t>
+      </w:r>
+      <w:r>
+        <w:rPr>
+          <w:rFonts w:ascii="Arial" w:hAnsi="Arial" w:cs="Arial"/>
+        </w:rPr>
+        <w:t>assigns</w:t>
+      </w:r>
+      <w:r>
+        <w:rPr>
+          <w:rFonts w:ascii="Arial" w:hAnsi="Arial" w:cs="Arial"/>
+        </w:rPr>
+        <w:t xml:space="preserve"> to the value variable.</w:t>
+      </w:r>
+      <w:r>
+        <w:rPr>
+          <w:rFonts w:ascii="Arial" w:hAnsi="Arial" w:cs="Arial"/>
+        </w:rPr>
+        <w:t xml:space="preserve"> This bug is fixed with assign</w:t>
+      </w:r>
+      <w:r>
+        <w:rPr>
+          <w:rFonts w:ascii="Arial" w:hAnsi="Arial" w:cs="Arial"/>
+        </w:rPr>
+        <w:t>ing</w:t>
+      </w:r>
+      <w:r>
+        <w:rPr>
+          <w:rFonts w:ascii="Arial" w:hAnsi="Arial" w:cs="Arial"/>
+        </w:rPr>
+        <w:t xml:space="preserve"> random</w:t>
+      </w:r>
+      <w:r>
+        <w:rPr>
+          <w:rFonts w:ascii="Arial" w:hAnsi="Arial" w:cs="Arial"/>
+        </w:rPr>
+        <w:t xml:space="preserve"> symbol</w:t>
+      </w:r>
+      <w:r>
+        <w:rPr>
+          <w:rFonts w:ascii="Arial" w:hAnsi="Arial" w:cs="Arial"/>
+        </w:rPr>
+        <w:t xml:space="preserve"> to the value variable.</w:t>
+      </w:r>
+    </w:p>
+    <w:p>
+      <w:pPr>
+        <w:pStyle w:val="ListParagraph"/>
+        <w:ind w:left="0"/>
+        <w:rPr>
+          <w:rFonts w:ascii="Arial" w:hAnsi="Arial" w:cs="Arial"/>
+        </w:rPr>
+      </w:pPr>
+    </w:p>
+    <w:p>
+      <w:pPr>
+        <w:pStyle w:val="ListParagraph"/>
+        <w:keepNext/>
+        <w:ind w:left="0"/>
+      </w:pPr>
+      <w:r>
+        <w:rPr>
+          <w:rFonts w:ascii="Arial" w:hAnsi="Arial" w:cs="Arial"/>
+        </w:rPr>
+        <w:pict>
+          <v:shape id="_x0000_i1034" type="#_x0000_t75" style="width:467.25pt;height:224.25pt">
+            <v:imagedata r:id="rId18" o:title="bug_fix_3"/>
+          </v:shape>
+        </w:pict>
+      </w:r>
+    </w:p>
+    <w:p>
+      <w:pPr>
+        <w:pStyle w:val="Caption"/>
+      </w:pPr>
+      <w:r>
+        <w:t>Figure 1</w:t>
+      </w:r>
+      <w:fldSimple w:instr=" SEQ Figure \* ARABIC ">
+        <w:r>
+          <w:rPr>
+            <w:noProof/>
+          </w:rPr>
+          <w:t>2</w:t>
+        </w:r>
+      </w:fldSimple>
+      <w:r>
+        <w:t>: Bug fix for dice value not updating</w:t>
+      </w:r>
+    </w:p>
+    <w:p/>
+    <w:p>
+      <w:pPr>
+        <w:keepNext/>
+      </w:pPr>
+      <w:r>
+        <w:lastRenderedPageBreak/>
+        <w:pict>
+          <v:shape id="_x0000_i1035" type="#_x0000_t75" style="width:444pt;height:244.5pt">
+            <v:imagedata r:id="rId19" o:title="bug_fix_33"/>
+          </v:shape>
+        </w:pict>
+      </w:r>
+    </w:p>
+    <w:p>
+      <w:pPr>
+        <w:pStyle w:val="Caption"/>
+      </w:pPr>
+      <w:r>
+        <w:t xml:space="preserve">Figure </w:t>
+      </w:r>
+      <w:r>
+        <w:t>1</w:t>
+      </w:r>
+      <w:fldSimple w:instr=" SEQ Figure \* ARABIC ">
+        <w:r>
+          <w:rPr>
+            <w:noProof/>
+          </w:rPr>
+          <w:t>3</w:t>
+        </w:r>
+      </w:fldSimple>
+      <w:r>
+        <w:t>: Actual Game bug fix output</w:t>
+      </w:r>
+    </w:p>
+    <w:p>
+      <w:r>
+        <w:t>As we can see, the value is changing that means the bug is fixed.</w:t>
+      </w:r>
+    </w:p>
+    <w:p/>
+    <w:p>
+      <w:pPr>
+        <w:pStyle w:val="ListParagraph"/>
+        <w:ind w:left="0"/>
+        <w:rPr>
+          <w:rFonts w:ascii="Arial" w:hAnsi="Arial" w:cs="Arial"/>
+          <w:b/>
+          <w:u w:val="single"/>
+        </w:rPr>
+      </w:pPr>
+    </w:p>
+    <w:p>
+      <w:pPr>
+        <w:pStyle w:val="ListParagraph"/>
+        <w:ind w:left="0"/>
+        <w:rPr>
+          <w:rFonts w:ascii="Arial" w:hAnsi="Arial" w:cs="Arial"/>
+        </w:rPr>
+      </w:pPr>
+    </w:p>
+    <w:p>
+      <w:pPr>
+        <w:pStyle w:val="ListParagraph"/>
+        <w:ind w:left="0"/>
+        <w:rPr>
+          <w:rFonts w:ascii="Arial" w:hAnsi="Arial" w:cs="Arial"/>
+          <w:b/>
+          <w:u w:val="single"/>
+        </w:rPr>
+      </w:pPr>
+    </w:p>
+    <w:p>
+      <w:pPr>
+        <w:pStyle w:val="ListParagraph"/>
+        <w:ind w:left="0"/>
+        <w:rPr>
+          <w:rFonts w:ascii="Arial" w:hAnsi="Arial" w:cs="Arial"/>
+          <w:b/>
+          <w:u w:val="single"/>
+        </w:rPr>
+      </w:pPr>
+      <w:r>
+        <w:rPr>
+          <w:rFonts w:ascii="Arial" w:hAnsi="Arial" w:cs="Arial"/>
+          <w:b/>
+          <w:u w:val="single"/>
+        </w:rPr>
+        <w:br w:type="page"/>
+      </w:r>
+    </w:p>
+    <w:p>
+      <w:pPr>
+        <w:pStyle w:val="ListParagraph"/>
+        <w:ind w:left="0"/>
+        <w:rPr>
+          <w:rFonts w:ascii="Arial" w:hAnsi="Arial" w:cs="Arial"/>
+          <w:b/>
+          <w:u w:val="single"/>
+        </w:rPr>
+      </w:pPr>
       <w:bookmarkStart w:id="0" w:name="_GoBack"/>
       <w:bookmarkEnd w:id="0"/>
-    </w:p>
-    <w:p>
-      <w:pPr>
-        <w:pStyle w:val="ListParagraph"/>
-        <w:ind w:left="0"/>
-        <w:rPr>
-          <w:rFonts w:ascii="Arial" w:hAnsi="Arial" w:cs="Arial"/>
-        </w:rPr>
-      </w:pPr>
-    </w:p>
-    <w:p>
-      <w:pPr>
-        <w:pStyle w:val="ListParagraph"/>
-        <w:ind w:left="0"/>
-        <w:rPr>
-          <w:rFonts w:ascii="Arial" w:hAnsi="Arial" w:cs="Arial"/>
-        </w:rPr>
-      </w:pPr>
-    </w:p>
-    <w:p>
-      <w:pPr>
-        <w:pStyle w:val="ListParagraph"/>
-        <w:ind w:left="0"/>
-        <w:rPr>
-          <w:rFonts w:ascii="Arial" w:hAnsi="Arial" w:cs="Arial"/>
-        </w:rPr>
-      </w:pPr>
-    </w:p>
-    <w:p>
-      <w:pPr>
-        <w:pStyle w:val="ListParagraph"/>
-        <w:ind w:left="0"/>
-        <w:rPr>
-          <w:rFonts w:ascii="Arial" w:hAnsi="Arial" w:cs="Arial"/>
-          <w:b/>
-          <w:u w:val="single"/>
-        </w:rPr>
-      </w:pPr>
-    </w:p>
-    <w:p>
-      <w:pPr>
-        <w:pStyle w:val="ListParagraph"/>
-        <w:ind w:left="0"/>
-        <w:rPr>
-          <w:rFonts w:ascii="Arial" w:hAnsi="Arial" w:cs="Arial"/>
-          <w:b/>
-          <w:u w:val="single"/>
-        </w:rPr>
-      </w:pPr>
-      <w:r>
-        <w:rPr>
-          <w:rFonts w:ascii="Arial" w:hAnsi="Arial" w:cs="Arial"/>
-          <w:b/>
-          <w:u w:val="single"/>
-        </w:rPr>
-        <w:t xml:space="preserve"> Bug 3: Odds in the game do not appear to be correct. Crown and Anchor games have an approximate 8% bias to the house. So the win : (win+lose) ratio should approximately equal 0.42. This does not appear to be the case.</w:t>
-      </w:r>
-    </w:p>
-    <w:p>
-      <w:pPr>
-        <w:pStyle w:val="ListParagraph"/>
-        <w:ind w:left="0"/>
-        <w:rPr>
-          <w:rFonts w:ascii="Arial" w:hAnsi="Arial" w:cs="Arial"/>
-          <w:b/>
-          <w:u w:val="single"/>
-        </w:rPr>
-      </w:pPr>
-    </w:p>
-    <w:p>
-      <w:pPr>
-        <w:pStyle w:val="ListParagraph"/>
-        <w:ind w:left="0"/>
-        <w:rPr>
-          <w:rFonts w:ascii="Arial" w:hAnsi="Arial" w:cs="Arial"/>
-          <w:b/>
-          <w:u w:val="single"/>
-        </w:rPr>
-      </w:pPr>
-      <w:r>
-        <w:rPr>
-          <w:rFonts w:ascii="Arial" w:hAnsi="Arial" w:cs="Arial"/>
-          <w:b/>
-          <w:u w:val="single"/>
-        </w:rPr>
-        <w:t>Bug 4: Combination of three symbols never changes, first combination of symbols is repeated through the whole game.</w:t>
-      </w:r>
-    </w:p>
-    <w:p>
-      <w:pPr>
-        <w:pStyle w:val="ListParagraph"/>
-        <w:ind w:left="0"/>
-        <w:rPr>
-          <w:rFonts w:ascii="Arial" w:hAnsi="Arial" w:cs="Arial"/>
-          <w:b/>
-          <w:u w:val="single"/>
-        </w:rPr>
-      </w:pPr>
-    </w:p>
-    <w:p>
-      <w:pPr>
-        <w:pStyle w:val="ListParagraph"/>
-        <w:ind w:left="0"/>
-        <w:rPr>
-          <w:rFonts w:ascii="Arial" w:hAnsi="Arial" w:cs="Arial"/>
-          <w:b/>
-          <w:u w:val="single"/>
-        </w:rPr>
-      </w:pPr>
-      <w:r>
-        <w:rPr>
-          <w:rFonts w:ascii="Arial" w:hAnsi="Arial" w:cs="Arial"/>
-          <w:b/>
-          <w:u w:val="single"/>
-        </w:rPr>
+      <w:r>
+        <w:rPr>
+          <w:rFonts w:ascii="Arial" w:hAnsi="Arial" w:cs="Arial"/>
+          <w:b/>
+          <w:u w:val="single"/>
+        </w:rPr>
+        <w:lastRenderedPageBreak/>
         <w:t xml:space="preserve">Bug 5: Spade is never drawn, out of six possible symbols, all five symbols are randomly select except spade </w:t>
       </w:r>
     </w:p>
@@ -3271,7 +3878,7 @@
 </file>
 
 <file path=customXml/itemProps1.xml><?xml version="1.0" encoding="utf-8"?>
-<ds:datastoreItem xmlns:ds="http://schemas.openxmlformats.org/officeDocument/2006/customXml" ds:itemID="{4CD73945-B885-4099-B8E4-34BA400A0018}">
+<ds:datastoreItem xmlns:ds="http://schemas.openxmlformats.org/officeDocument/2006/customXml" ds:itemID="{2C1F14DB-2B44-43B0-87F9-8573F44A5051}">
   <ds:schemaRefs>
     <ds:schemaRef ds:uri="http://schemas.openxmlformats.org/officeDocument/2006/bibliography"/>
   </ds:schemaRefs>

</xml_diff>

<commit_message>
Bug fixed for spade not selected'
</commit_message>
<xml_diff>
--- a/Documentation/Debug_Log.docx
+++ b/Documentation/Debug_Log.docx
@@ -399,27 +399,14 @@
       <w:r>
         <w:t xml:space="preserve">Figure </w:t>
       </w:r>
-      <w:r>
-        <w:fldChar w:fldCharType="begin"/>
-      </w:r>
-      <w:r>
-        <w:instrText xml:space="preserve"> SEQ Figure \* ARABIC </w:instrText>
-      </w:r>
-      <w:r>
-        <w:fldChar w:fldCharType="separate"/>
-      </w:r>
-      <w:r>
-        <w:rPr>
-          <w:noProof/>
-        </w:rPr>
-        <w:t>1</w:t>
-      </w:r>
-      <w:r>
-        <w:rPr>
-          <w:noProof/>
-        </w:rPr>
-        <w:fldChar w:fldCharType="end"/>
-      </w:r>
+      <w:fldSimple w:instr=" SEQ Figure \* ARABIC ">
+        <w:r>
+          <w:rPr>
+            <w:noProof/>
+          </w:rPr>
+          <w:t>1</w:t>
+        </w:r>
+      </w:fldSimple>
       <w:r>
         <w:t xml:space="preserve">: Game class, </w:t>
       </w:r>
@@ -2875,14 +2862,27 @@
       <w:r>
         <w:t>Figure 1</w:t>
       </w:r>
-      <w:fldSimple w:instr=" SEQ Figure \* ARABIC ">
-        <w:r>
-          <w:rPr>
-            <w:noProof/>
-          </w:rPr>
-          <w:t>2</w:t>
-        </w:r>
-      </w:fldSimple>
+      <w:r>
+        <w:fldChar w:fldCharType="begin"/>
+      </w:r>
+      <w:r>
+        <w:instrText xml:space="preserve"> SEQ Figure \* ARABIC </w:instrText>
+      </w:r>
+      <w:r>
+        <w:fldChar w:fldCharType="separate"/>
+      </w:r>
+      <w:r>
+        <w:rPr>
+          <w:noProof/>
+        </w:rPr>
+        <w:t>2</w:t>
+      </w:r>
+      <w:r>
+        <w:rPr>
+          <w:noProof/>
+        </w:rPr>
+        <w:fldChar w:fldCharType="end"/>
+      </w:r>
       <w:r>
         <w:t>: Bug fix for dice value not updating</w:t>
       </w:r>
@@ -2911,95 +2911,279 @@
       <w:r>
         <w:t>1</w:t>
       </w:r>
+      <w:r>
+        <w:fldChar w:fldCharType="begin"/>
+      </w:r>
+      <w:r>
+        <w:instrText xml:space="preserve"> SEQ Figure \* ARABIC </w:instrText>
+      </w:r>
+      <w:r>
+        <w:fldChar w:fldCharType="separate"/>
+      </w:r>
+      <w:r>
+        <w:rPr>
+          <w:noProof/>
+        </w:rPr>
+        <w:t>3</w:t>
+      </w:r>
+      <w:r>
+        <w:rPr>
+          <w:noProof/>
+        </w:rPr>
+        <w:fldChar w:fldCharType="end"/>
+      </w:r>
+      <w:r>
+        <w:t>: Actual Game bug fix output</w:t>
+      </w:r>
+    </w:p>
+    <w:p>
+      <w:r>
+        <w:t>As we can see, the value is changing that means the bug is fixed.</w:t>
+      </w:r>
+    </w:p>
+    <w:p/>
+    <w:p>
+      <w:pPr>
+        <w:pStyle w:val="ListParagraph"/>
+        <w:ind w:left="0"/>
+        <w:rPr>
+          <w:rFonts w:ascii="Arial" w:hAnsi="Arial" w:cs="Arial"/>
+          <w:b/>
+          <w:u w:val="single"/>
+        </w:rPr>
+      </w:pPr>
+    </w:p>
+    <w:p>
+      <w:pPr>
+        <w:pStyle w:val="ListParagraph"/>
+        <w:ind w:left="0"/>
+        <w:rPr>
+          <w:rFonts w:ascii="Arial" w:hAnsi="Arial" w:cs="Arial"/>
+        </w:rPr>
+      </w:pPr>
+    </w:p>
+    <w:p>
+      <w:pPr>
+        <w:pStyle w:val="ListParagraph"/>
+        <w:ind w:left="0"/>
+        <w:rPr>
+          <w:rFonts w:ascii="Arial" w:hAnsi="Arial" w:cs="Arial"/>
+          <w:b/>
+          <w:u w:val="single"/>
+        </w:rPr>
+      </w:pPr>
+    </w:p>
+    <w:p>
+      <w:pPr>
+        <w:pStyle w:val="ListParagraph"/>
+        <w:ind w:left="0"/>
+        <w:rPr>
+          <w:rFonts w:ascii="Arial" w:hAnsi="Arial" w:cs="Arial"/>
+          <w:b/>
+          <w:u w:val="single"/>
+        </w:rPr>
+      </w:pPr>
+      <w:r>
+        <w:rPr>
+          <w:rFonts w:ascii="Arial" w:hAnsi="Arial" w:cs="Arial"/>
+          <w:b/>
+          <w:u w:val="single"/>
+        </w:rPr>
+        <w:br w:type="page"/>
+      </w:r>
+    </w:p>
+    <w:p>
+      <w:pPr>
+        <w:pStyle w:val="ListParagraph"/>
+        <w:ind w:left="0"/>
+        <w:rPr>
+          <w:rFonts w:ascii="Arial" w:hAnsi="Arial" w:cs="Arial"/>
+          <w:b/>
+          <w:u w:val="single"/>
+        </w:rPr>
+      </w:pPr>
+      <w:r>
+        <w:rPr>
+          <w:rFonts w:ascii="Arial" w:hAnsi="Arial" w:cs="Arial"/>
+          <w:b/>
+          <w:u w:val="single"/>
+        </w:rPr>
+        <w:lastRenderedPageBreak/>
+        <w:t xml:space="preserve">Bug 5: Spade is never drawn, out of six possible </w:t>
+      </w:r>
+      <w:proofErr w:type="gramStart"/>
+      <w:r>
+        <w:rPr>
+          <w:rFonts w:ascii="Arial" w:hAnsi="Arial" w:cs="Arial"/>
+          <w:b/>
+          <w:u w:val="single"/>
+        </w:rPr>
+        <w:t>symbols,</w:t>
+      </w:r>
+      <w:proofErr w:type="gramEnd"/>
+      <w:r>
+        <w:rPr>
+          <w:rFonts w:ascii="Arial" w:hAnsi="Arial" w:cs="Arial"/>
+          <w:b/>
+          <w:u w:val="single"/>
+        </w:rPr>
+        <w:t xml:space="preserve"> all five symbols are randomly select except spade </w:t>
+      </w:r>
+    </w:p>
+    <w:p>
+      <w:pPr>
+        <w:pStyle w:val="ListParagraph"/>
+        <w:ind w:left="0"/>
+        <w:rPr>
+          <w:rFonts w:ascii="Arial" w:hAnsi="Arial" w:cs="Arial"/>
+          <w:b/>
+          <w:u w:val="single"/>
+        </w:rPr>
+      </w:pPr>
+    </w:p>
+    <w:p>
+      <w:pPr>
+        <w:pStyle w:val="ListParagraph"/>
+        <w:ind w:left="0"/>
+        <w:rPr>
+          <w:rFonts w:ascii="Arial" w:hAnsi="Arial" w:cs="Arial"/>
+        </w:rPr>
+      </w:pPr>
+      <w:r>
+        <w:rPr>
+          <w:rFonts w:ascii="Arial" w:hAnsi="Arial" w:cs="Arial"/>
+        </w:rPr>
+        <w:t xml:space="preserve">In </w:t>
+      </w:r>
+      <w:proofErr w:type="spellStart"/>
+      <w:r>
+        <w:rPr>
+          <w:rFonts w:ascii="Arial" w:hAnsi="Arial" w:cs="Arial"/>
+        </w:rPr>
+        <w:t>DiceValue</w:t>
+      </w:r>
+      <w:proofErr w:type="spellEnd"/>
+      <w:r>
+        <w:rPr>
+          <w:rFonts w:ascii="Arial" w:hAnsi="Arial" w:cs="Arial"/>
+        </w:rPr>
+        <w:t xml:space="preserve">, </w:t>
+      </w:r>
+      <w:r>
+        <w:rPr>
+          <w:rFonts w:ascii="Arial" w:hAnsi="Arial" w:cs="Arial"/>
+        </w:rPr>
+        <w:t xml:space="preserve">method </w:t>
+      </w:r>
+      <w:proofErr w:type="spellStart"/>
+      <w:r>
+        <w:rPr>
+          <w:rFonts w:ascii="Arial" w:hAnsi="Arial" w:cs="Arial"/>
+        </w:rPr>
+        <w:t>getRadom</w:t>
+      </w:r>
+      <w:proofErr w:type="spellEnd"/>
+      <w:r>
+        <w:rPr>
+          <w:rFonts w:ascii="Arial" w:hAnsi="Arial" w:cs="Arial"/>
+        </w:rPr>
+        <w:t xml:space="preserve"> method, the random object method </w:t>
+      </w:r>
+      <w:proofErr w:type="spellStart"/>
+      <w:r>
+        <w:rPr>
+          <w:rFonts w:ascii="Arial" w:hAnsi="Arial" w:cs="Arial"/>
+        </w:rPr>
+        <w:t>nextInt</w:t>
+      </w:r>
+      <w:proofErr w:type="spellEnd"/>
+      <w:r>
+        <w:rPr>
+          <w:rFonts w:ascii="Arial" w:hAnsi="Arial" w:cs="Arial"/>
+        </w:rPr>
+        <w:t xml:space="preserve">, parameter is incorrect, instead to that </w:t>
+      </w:r>
+      <w:proofErr w:type="spellStart"/>
+      <w:r>
+        <w:rPr>
+          <w:rFonts w:ascii="Arial" w:hAnsi="Arial" w:cs="Arial"/>
+        </w:rPr>
+        <w:t>hashmap</w:t>
+      </w:r>
+      <w:proofErr w:type="spellEnd"/>
+      <w:r>
+        <w:rPr>
+          <w:rFonts w:ascii="Arial" w:hAnsi="Arial" w:cs="Arial"/>
+        </w:rPr>
+        <w:t xml:space="preserve"> size is sent as argument.</w:t>
+      </w:r>
+    </w:p>
+    <w:p>
+      <w:pPr>
+        <w:pStyle w:val="ListParagraph"/>
+        <w:ind w:left="0"/>
+        <w:rPr>
+          <w:rFonts w:ascii="Arial" w:hAnsi="Arial" w:cs="Arial"/>
+        </w:rPr>
+      </w:pPr>
+    </w:p>
+    <w:p>
+      <w:pPr>
+        <w:pStyle w:val="ListParagraph"/>
+        <w:keepNext/>
+        <w:ind w:left="0"/>
+      </w:pPr>
+      <w:r>
+        <w:rPr>
+          <w:rFonts w:ascii="Arial" w:hAnsi="Arial" w:cs="Arial"/>
+        </w:rPr>
+        <w:pict>
+          <v:shape id="_x0000_i1036" type="#_x0000_t75" style="width:468pt;height:323.25pt">
+            <v:imagedata r:id="rId20" o:title="bug_fix_4"/>
+          </v:shape>
+        </w:pict>
+      </w:r>
+    </w:p>
+    <w:p>
+      <w:pPr>
+        <w:pStyle w:val="Caption"/>
+      </w:pPr>
+      <w:r>
+        <w:t>Figure 1</w:t>
+      </w:r>
       <w:fldSimple w:instr=" SEQ Figure \* ARABIC ">
         <w:r>
           <w:rPr>
             <w:noProof/>
           </w:rPr>
-          <w:t>3</w:t>
+          <w:t>4</w:t>
         </w:r>
       </w:fldSimple>
       <w:r>
-        <w:t>: Actual Game bug fix output</w:t>
-      </w:r>
-    </w:p>
-    <w:p>
-      <w:r>
-        <w:t>As we can see, the value is changing that means the bug is fixed.</w:t>
+        <w:t>: Spade not selected bug fixed</w:t>
+      </w:r>
+    </w:p>
+    <w:p>
+      <w:r>
+        <w:t>As we can see in the rolled dice, SPADE symbols is selected, that means the bug is fixed.</w:t>
       </w:r>
     </w:p>
     <w:p/>
     <w:p>
-      <w:pPr>
-        <w:pStyle w:val="ListParagraph"/>
-        <w:ind w:left="0"/>
-        <w:rPr>
-          <w:rFonts w:ascii="Arial" w:hAnsi="Arial" w:cs="Arial"/>
-          <w:b/>
-          <w:u w:val="single"/>
-        </w:rPr>
-      </w:pPr>
-    </w:p>
-    <w:p>
-      <w:pPr>
-        <w:pStyle w:val="ListParagraph"/>
-        <w:ind w:left="0"/>
-        <w:rPr>
-          <w:rFonts w:ascii="Arial" w:hAnsi="Arial" w:cs="Arial"/>
-        </w:rPr>
-      </w:pPr>
-    </w:p>
-    <w:p>
-      <w:pPr>
-        <w:pStyle w:val="ListParagraph"/>
-        <w:ind w:left="0"/>
-        <w:rPr>
-          <w:rFonts w:ascii="Arial" w:hAnsi="Arial" w:cs="Arial"/>
-          <w:b/>
-          <w:u w:val="single"/>
-        </w:rPr>
-      </w:pPr>
-    </w:p>
-    <w:p>
-      <w:pPr>
-        <w:pStyle w:val="ListParagraph"/>
-        <w:ind w:left="0"/>
-        <w:rPr>
-          <w:rFonts w:ascii="Arial" w:hAnsi="Arial" w:cs="Arial"/>
-          <w:b/>
-          <w:u w:val="single"/>
-        </w:rPr>
-      </w:pPr>
-      <w:r>
-        <w:rPr>
-          <w:rFonts w:ascii="Arial" w:hAnsi="Arial" w:cs="Arial"/>
-          <w:b/>
-          <w:u w:val="single"/>
-        </w:rPr>
-        <w:br w:type="page"/>
-      </w:r>
-    </w:p>
-    <w:p>
-      <w:pPr>
-        <w:pStyle w:val="ListParagraph"/>
-        <w:ind w:left="0"/>
-        <w:rPr>
-          <w:rFonts w:ascii="Arial" w:hAnsi="Arial" w:cs="Arial"/>
-          <w:b/>
-          <w:u w:val="single"/>
-        </w:rPr>
-      </w:pPr>
       <w:bookmarkStart w:id="0" w:name="_GoBack"/>
       <w:bookmarkEnd w:id="0"/>
       <w:r>
-        <w:rPr>
-          <w:rFonts w:ascii="Arial" w:hAnsi="Arial" w:cs="Arial"/>
-          <w:b/>
-          <w:u w:val="single"/>
-        </w:rPr>
-        <w:lastRenderedPageBreak/>
-        <w:t xml:space="preserve">Bug 5: Spade is never drawn, out of six possible symbols, all five symbols are randomly select except spade </w:t>
-      </w:r>
+        <w:t xml:space="preserve"> </w:t>
+      </w:r>
+    </w:p>
+    <w:p>
+      <w:pPr>
+        <w:pStyle w:val="ListParagraph"/>
+        <w:ind w:left="0"/>
+        <w:rPr>
+          <w:rFonts w:ascii="Arial" w:hAnsi="Arial" w:cs="Arial"/>
+        </w:rPr>
+      </w:pPr>
     </w:p>
     <w:p/>
     <w:sectPr>
@@ -3878,7 +4062,7 @@
 </file>
 
 <file path=customXml/itemProps1.xml><?xml version="1.0" encoding="utf-8"?>
-<ds:datastoreItem xmlns:ds="http://schemas.openxmlformats.org/officeDocument/2006/customXml" ds:itemID="{2C1F14DB-2B44-43B0-87F9-8573F44A5051}">
+<ds:datastoreItem xmlns:ds="http://schemas.openxmlformats.org/officeDocument/2006/customXml" ds:itemID="{6DCEA5B7-FB5E-475D-993C-29C951F28D59}">
   <ds:schemaRefs>
     <ds:schemaRef ds:uri="http://schemas.openxmlformats.org/officeDocument/2006/bibliography"/>
   </ds:schemaRefs>

</xml_diff>

<commit_message>
Bug fix for win/lose ration
</commit_message>
<xml_diff>
--- a/Documentation/Debug_Log.docx
+++ b/Documentation/Debug_Log.docx
@@ -113,21 +113,7 @@
         <w:rPr>
           <w:rFonts w:ascii="Arial" w:hAnsi="Arial" w:cs="Arial"/>
         </w:rPr>
-        <w:t xml:space="preserve"> the Game class have </w:t>
-      </w:r>
-      <w:proofErr w:type="spellStart"/>
-      <w:r>
-        <w:rPr>
-          <w:rFonts w:ascii="Arial" w:hAnsi="Arial" w:cs="Arial"/>
-        </w:rPr>
-        <w:t>playRound</w:t>
-      </w:r>
-      <w:proofErr w:type="spellEnd"/>
-      <w:r>
-        <w:rPr>
-          <w:rFonts w:ascii="Arial" w:hAnsi="Arial" w:cs="Arial"/>
-        </w:rPr>
-        <w:t xml:space="preserve"> method which returns the winning, according to matches </w:t>
+        <w:t xml:space="preserve"> the Game class have playRound method which returns the winning, according to matches </w:t>
       </w:r>
       <w:r>
         <w:rPr>
@@ -341,21 +327,7 @@
         <w:rPr>
           <w:rFonts w:ascii="Arial" w:hAnsi="Arial" w:cs="Arial"/>
         </w:rPr>
-        <w:t xml:space="preserve"> from </w:t>
-      </w:r>
-      <w:proofErr w:type="spellStart"/>
-      <w:r>
-        <w:rPr>
-          <w:rFonts w:ascii="Arial" w:hAnsi="Arial" w:cs="Arial"/>
-        </w:rPr>
-        <w:t>JUnit</w:t>
-      </w:r>
-      <w:proofErr w:type="spellEnd"/>
-      <w:r>
-        <w:rPr>
-          <w:rFonts w:ascii="Arial" w:hAnsi="Arial" w:cs="Arial"/>
-        </w:rPr>
-        <w:t xml:space="preserve"> test, testing these conditions</w:t>
+        <w:t xml:space="preserve"> from JUnit test, testing these conditions</w:t>
       </w:r>
     </w:p>
     <w:p>
@@ -399,24 +371,32 @@
       <w:r>
         <w:t xml:space="preserve">Figure </w:t>
       </w:r>
-      <w:fldSimple w:instr=" SEQ Figure \* ARABIC ">
-        <w:r>
-          <w:rPr>
-            <w:noProof/>
-          </w:rPr>
-          <w:t>1</w:t>
-        </w:r>
-      </w:fldSimple>
+      <w:r>
+        <w:fldChar w:fldCharType="begin"/>
+      </w:r>
+      <w:r>
+        <w:instrText xml:space="preserve"> SEQ Figure \* ARABIC </w:instrText>
+      </w:r>
+      <w:r>
+        <w:fldChar w:fldCharType="separate"/>
+      </w:r>
+      <w:r>
+        <w:rPr>
+          <w:noProof/>
+        </w:rPr>
+        <w:t>1</w:t>
+      </w:r>
+      <w:r>
+        <w:rPr>
+          <w:noProof/>
+        </w:rPr>
+        <w:fldChar w:fldCharType="end"/>
+      </w:r>
       <w:r>
         <w:t xml:space="preserve">: Game class, </w:t>
       </w:r>
-      <w:proofErr w:type="spellStart"/>
-      <w:r>
-        <w:t>playRound</w:t>
-      </w:r>
-      <w:proofErr w:type="spellEnd"/>
-      <w:r>
-        <w:t xml:space="preserve"> method test screenshot</w:t>
+      <w:r>
+        <w:t>playRound method test screenshot</w:t>
       </w:r>
     </w:p>
     <w:p>
@@ -527,21 +507,7 @@
         <w:rPr>
           <w:rFonts w:ascii="Arial" w:hAnsi="Arial" w:cs="Arial"/>
         </w:rPr>
-        <w:t xml:space="preserve"> While inspecting the </w:t>
-      </w:r>
-      <w:proofErr w:type="spellStart"/>
-      <w:r>
-        <w:rPr>
-          <w:rFonts w:ascii="Arial" w:hAnsi="Arial" w:cs="Arial"/>
-        </w:rPr>
-        <w:t>playRound</w:t>
-      </w:r>
-      <w:proofErr w:type="spellEnd"/>
-      <w:r>
-        <w:rPr>
-          <w:rFonts w:ascii="Arial" w:hAnsi="Arial" w:cs="Arial"/>
-        </w:rPr>
-        <w:t xml:space="preserve"> method, in Game class, I have noticed that at first bet is being deducted from the user balance and then user picked symbol is matched against the system selected symbols, but if the user wins the match the bet </w:t>
+        <w:t xml:space="preserve"> While inspecting the playRound method, in Game class, I have noticed that at first bet is being deducted from the user balance and then user picked symbol is matched against the system selected symbols, but if the user wins the match the bet </w:t>
       </w:r>
       <w:r>
         <w:rPr>
@@ -744,21 +710,7 @@
         <w:rPr>
           <w:rFonts w:ascii="Arial" w:hAnsi="Arial" w:cs="Arial"/>
         </w:rPr>
-        <w:t xml:space="preserve">Hence, I can conclude that the error is in Game class, </w:t>
-      </w:r>
-      <w:proofErr w:type="spellStart"/>
-      <w:r>
-        <w:rPr>
-          <w:rFonts w:ascii="Arial" w:hAnsi="Arial" w:cs="Arial"/>
-        </w:rPr>
-        <w:t>playRound</w:t>
-      </w:r>
-      <w:proofErr w:type="spellEnd"/>
-      <w:r>
-        <w:rPr>
-          <w:rFonts w:ascii="Arial" w:hAnsi="Arial" w:cs="Arial"/>
-        </w:rPr>
-        <w:t xml:space="preserve"> method, in which user bet is taken from the user balance but upon winning the bet is the added to the balance, </w:t>
+        <w:t xml:space="preserve">Hence, I can conclude that the error is in Game class, playRound method, in which user bet is taken from the user balance but upon winning the bet is the added to the balance, </w:t>
       </w:r>
       <w:r>
         <w:rPr>
@@ -911,15 +863,7 @@
     </w:p>
     <w:p>
       <w:r>
-        <w:t xml:space="preserve">In the highlighted are, as we can see the player </w:t>
-      </w:r>
-      <w:proofErr w:type="gramStart"/>
-      <w:r>
-        <w:t>Fred ,</w:t>
-      </w:r>
-      <w:proofErr w:type="gramEnd"/>
-      <w:r>
-        <w:t xml:space="preserve"> has balance of 100 and won 5, but the balance is still 100.</w:t>
+        <w:t>In the highlighted are, as we can see the player Fred , has balance of 100 and won 5, but the balance is still 100.</w:t>
       </w:r>
     </w:p>
     <w:p>
@@ -1031,14 +975,12 @@
         </w:rPr>
         <w:t xml:space="preserve">ch is incorrect. While inspecting the Main class and Player class, </w:t>
       </w:r>
-      <w:proofErr w:type="spellStart"/>
       <w:r>
         <w:rPr>
           <w:rFonts w:ascii="Arial" w:hAnsi="Arial" w:cs="Arial"/>
         </w:rPr>
         <w:t>balanceExceedsLimitBy</w:t>
       </w:r>
-      <w:proofErr w:type="spellEnd"/>
       <w:r>
         <w:rPr>
           <w:rFonts w:ascii="Arial" w:hAnsi="Arial" w:cs="Arial"/>
@@ -1085,21 +1027,7 @@
         <w:rPr>
           <w:rFonts w:ascii="Arial" w:hAnsi="Arial" w:cs="Arial"/>
         </w:rPr>
-        <w:t xml:space="preserve">negative. May be the bug is incorrect use of comparison operator between player </w:t>
-      </w:r>
-      <w:proofErr w:type="gramStart"/>
-      <w:r>
-        <w:rPr>
-          <w:rFonts w:ascii="Arial" w:hAnsi="Arial" w:cs="Arial"/>
-        </w:rPr>
-        <w:t>balance</w:t>
-      </w:r>
-      <w:proofErr w:type="gramEnd"/>
-      <w:r>
-        <w:rPr>
-          <w:rFonts w:ascii="Arial" w:hAnsi="Arial" w:cs="Arial"/>
-        </w:rPr>
-        <w:t xml:space="preserve"> and limit.</w:t>
+        <w:t>negative. May be the bug is incorrect use of comparison operator between player balance and limit.</w:t>
       </w:r>
     </w:p>
     <w:p>
@@ -1248,15 +1176,7 @@
     </w:p>
     <w:p>
       <w:r>
-        <w:t xml:space="preserve">As we can see user has still 5 </w:t>
-      </w:r>
-      <w:proofErr w:type="gramStart"/>
-      <w:r>
-        <w:t>balance</w:t>
-      </w:r>
-      <w:proofErr w:type="gramEnd"/>
-      <w:r>
-        <w:t xml:space="preserve"> left.</w:t>
+        <w:t>As we can see user has still 5 balance left.</w:t>
       </w:r>
     </w:p>
     <w:p>
@@ -1293,43 +1213,7 @@
           <w:b/>
           <w:u w:val="single"/>
         </w:rPr>
-        <w:t xml:space="preserve">Bug 3: Odds in the game do not appear to be correct. Crown and Anchor games have an approximate 8% bias to the house. So the </w:t>
-      </w:r>
-      <w:proofErr w:type="gramStart"/>
-      <w:r>
-        <w:rPr>
-          <w:rFonts w:ascii="Arial" w:hAnsi="Arial" w:cs="Arial"/>
-          <w:b/>
-          <w:u w:val="single"/>
-        </w:rPr>
-        <w:t>win :</w:t>
-      </w:r>
-      <w:proofErr w:type="gramEnd"/>
-      <w:r>
-        <w:rPr>
-          <w:rFonts w:ascii="Arial" w:hAnsi="Arial" w:cs="Arial"/>
-          <w:b/>
-          <w:u w:val="single"/>
-        </w:rPr>
-        <w:t xml:space="preserve"> (</w:t>
-      </w:r>
-      <w:proofErr w:type="spellStart"/>
-      <w:r>
-        <w:rPr>
-          <w:rFonts w:ascii="Arial" w:hAnsi="Arial" w:cs="Arial"/>
-          <w:b/>
-          <w:u w:val="single"/>
-        </w:rPr>
-        <w:t>win+lose</w:t>
-      </w:r>
-      <w:proofErr w:type="spellEnd"/>
-      <w:r>
-        <w:rPr>
-          <w:rFonts w:ascii="Arial" w:hAnsi="Arial" w:cs="Arial"/>
-          <w:b/>
-          <w:u w:val="single"/>
-        </w:rPr>
-        <w:t>) ratio should approximately equal 0.42. This does not appear to be the case.</w:t>
+        <w:t>Bug 3: Odds in the game do not appear to be correct. Crown and Anchor games have an approximate 8% bias to the house. So the win : (win+lose) ratio should approximately equal 0.42. This does not appear to be the case.</w:t>
       </w:r>
     </w:p>
     <w:p>
@@ -1509,25 +1393,7 @@
           <w:u w:val="single"/>
         </w:rPr>
         <w:lastRenderedPageBreak/>
-        <w:t xml:space="preserve">Bug 4: Combination of three symbols never </w:t>
-      </w:r>
-      <w:proofErr w:type="gramStart"/>
-      <w:r>
-        <w:rPr>
-          <w:rFonts w:ascii="Arial" w:hAnsi="Arial" w:cs="Arial"/>
-          <w:b/>
-          <w:u w:val="single"/>
-        </w:rPr>
-        <w:t>changes,</w:t>
-      </w:r>
-      <w:proofErr w:type="gramEnd"/>
-      <w:r>
-        <w:rPr>
-          <w:rFonts w:ascii="Arial" w:hAnsi="Arial" w:cs="Arial"/>
-          <w:b/>
-          <w:u w:val="single"/>
-        </w:rPr>
-        <w:t xml:space="preserve"> first combination of symbols is repeated through the whole game.</w:t>
+        <w:t>Bug 4: Combination of three symbols never changes, first combination of symbols is repeated through the whole game.</w:t>
       </w:r>
     </w:p>
     <w:p>
@@ -1636,49 +1502,7 @@
         <w:rPr>
           <w:rFonts w:ascii="Arial" w:hAnsi="Arial" w:cs="Arial"/>
         </w:rPr>
-        <w:t xml:space="preserve"> Since in Main class uses Game class </w:t>
-      </w:r>
-      <w:proofErr w:type="spellStart"/>
-      <w:r>
-        <w:rPr>
-          <w:rFonts w:ascii="Arial" w:hAnsi="Arial" w:cs="Arial"/>
-        </w:rPr>
-        <w:t>getDiceValues</w:t>
-      </w:r>
-      <w:proofErr w:type="spellEnd"/>
-      <w:r>
-        <w:rPr>
-          <w:rFonts w:ascii="Arial" w:hAnsi="Arial" w:cs="Arial"/>
-        </w:rPr>
-        <w:t xml:space="preserve"> to get the rolled dice values, and the this method uses Dice class </w:t>
-      </w:r>
-      <w:proofErr w:type="spellStart"/>
-      <w:r>
-        <w:rPr>
-          <w:rFonts w:ascii="Arial" w:hAnsi="Arial" w:cs="Arial"/>
-        </w:rPr>
-        <w:t>getValue</w:t>
-      </w:r>
-      <w:proofErr w:type="spellEnd"/>
-      <w:r>
-        <w:rPr>
-          <w:rFonts w:ascii="Arial" w:hAnsi="Arial" w:cs="Arial"/>
-        </w:rPr>
-        <w:t xml:space="preserve">, for that reason I think the bug is in Dice class </w:t>
-      </w:r>
-      <w:proofErr w:type="spellStart"/>
-      <w:r>
-        <w:rPr>
-          <w:rFonts w:ascii="Arial" w:hAnsi="Arial" w:cs="Arial"/>
-        </w:rPr>
-        <w:t>getValue</w:t>
-      </w:r>
-      <w:proofErr w:type="spellEnd"/>
-      <w:r>
-        <w:rPr>
-          <w:rFonts w:ascii="Arial" w:hAnsi="Arial" w:cs="Arial"/>
-        </w:rPr>
-        <w:t xml:space="preserve"> not being updated.</w:t>
+        <w:t xml:space="preserve"> Since in Main class uses Game class getDiceValues to get the rolled dice values, and the this method uses Dice class getValue, for that reason I think the bug is in Dice class getValue not being updated.</w:t>
       </w:r>
     </w:p>
     <w:p>
@@ -1974,55 +1798,13 @@
         <w:rPr>
           <w:rFonts w:ascii="Arial" w:hAnsi="Arial" w:cs="Arial"/>
         </w:rPr>
-        <w:t xml:space="preserve"> because of use in Random </w:t>
-      </w:r>
-      <w:proofErr w:type="spellStart"/>
-      <w:r>
-        <w:rPr>
-          <w:rFonts w:ascii="Arial" w:hAnsi="Arial" w:cs="Arial"/>
-        </w:rPr>
-        <w:t>nextInt</w:t>
-      </w:r>
-      <w:proofErr w:type="spellEnd"/>
-      <w:r>
-        <w:rPr>
-          <w:rFonts w:ascii="Arial" w:hAnsi="Arial" w:cs="Arial"/>
-        </w:rPr>
-        <w:t xml:space="preserve"> method is taking parameter </w:t>
-      </w:r>
-      <w:proofErr w:type="spellStart"/>
-      <w:r>
-        <w:rPr>
-          <w:rFonts w:ascii="Arial" w:hAnsi="Arial" w:cs="Arial"/>
-        </w:rPr>
-        <w:t>DiceValue.Spade.ordinal</w:t>
-      </w:r>
-      <w:proofErr w:type="spellEnd"/>
-      <w:r>
-        <w:rPr>
-          <w:rFonts w:ascii="Arial" w:hAnsi="Arial" w:cs="Arial"/>
-        </w:rPr>
-        <w:t>()</w:t>
-      </w:r>
-      <w:r>
-        <w:rPr>
-          <w:rFonts w:ascii="Arial" w:hAnsi="Arial" w:cs="Arial"/>
-        </w:rPr>
-        <w:t xml:space="preserve"> in </w:t>
-      </w:r>
-      <w:proofErr w:type="spellStart"/>
-      <w:r>
-        <w:rPr>
-          <w:rFonts w:ascii="Arial" w:hAnsi="Arial" w:cs="Arial"/>
-        </w:rPr>
-        <w:t>DiceValue</w:t>
-      </w:r>
-      <w:proofErr w:type="spellEnd"/>
-      <w:r>
-        <w:rPr>
-          <w:rFonts w:ascii="Arial" w:hAnsi="Arial" w:cs="Arial"/>
-        </w:rPr>
-        <w:t xml:space="preserve"> class</w:t>
+        <w:t xml:space="preserve"> because of use in Random nextInt method is taking parameter DiceValue.Spade.ordinal()</w:t>
+      </w:r>
+      <w:r>
+        <w:rPr>
+          <w:rFonts w:ascii="Arial" w:hAnsi="Arial" w:cs="Arial"/>
+        </w:rPr>
+        <w:t xml:space="preserve"> in DiceValue class</w:t>
       </w:r>
       <w:r>
         <w:rPr>
@@ -2139,21 +1921,7 @@
         <w:rPr>
           <w:rFonts w:ascii="Arial" w:hAnsi="Arial" w:cs="Arial"/>
         </w:rPr>
-        <w:t xml:space="preserve">The hypothesis was right, and spade is not select and sane to infectious transition is it in </w:t>
-      </w:r>
-      <w:proofErr w:type="spellStart"/>
-      <w:r>
-        <w:rPr>
-          <w:rFonts w:ascii="Arial" w:hAnsi="Arial" w:cs="Arial"/>
-        </w:rPr>
-        <w:t>DiceValue</w:t>
-      </w:r>
-      <w:proofErr w:type="spellEnd"/>
-      <w:r>
-        <w:rPr>
-          <w:rFonts w:ascii="Arial" w:hAnsi="Arial" w:cs="Arial"/>
-        </w:rPr>
-        <w:t xml:space="preserve"> class.</w:t>
+        <w:t>The hypothesis was right, and spade is not select and sane to infectious transition is it in DiceValue class.</w:t>
       </w:r>
     </w:p>
     <w:p>
@@ -2292,48 +2060,13 @@
         <w:rPr>
           <w:rFonts w:ascii="Arial" w:hAnsi="Arial" w:cs="Arial"/>
         </w:rPr>
-        <w:t xml:space="preserve"> user bet was deducted from the player balance, but not returned when player won, to fix the </w:t>
-      </w:r>
-      <w:proofErr w:type="gramStart"/>
-      <w:r>
-        <w:rPr>
-          <w:rFonts w:ascii="Arial" w:hAnsi="Arial" w:cs="Arial"/>
-        </w:rPr>
-        <w:t>bug,</w:t>
-      </w:r>
-      <w:proofErr w:type="gramEnd"/>
-      <w:r>
-        <w:rPr>
-          <w:rFonts w:ascii="Arial" w:hAnsi="Arial" w:cs="Arial"/>
-        </w:rPr>
-        <w:t xml:space="preserve"> bet is added while calling Player class </w:t>
-      </w:r>
-      <w:proofErr w:type="spellStart"/>
-      <w:r>
-        <w:rPr>
-          <w:rFonts w:ascii="Arial" w:hAnsi="Arial" w:cs="Arial"/>
-        </w:rPr>
-        <w:t>recieveWinnings</w:t>
-      </w:r>
-      <w:proofErr w:type="spellEnd"/>
-      <w:r>
-        <w:rPr>
-          <w:rFonts w:ascii="Arial" w:hAnsi="Arial" w:cs="Arial"/>
-        </w:rPr>
-        <w:t xml:space="preserve"> in Game cla</w:t>
-      </w:r>
-      <w:r>
-        <w:rPr>
-          <w:rFonts w:ascii="Arial" w:hAnsi="Arial" w:cs="Arial"/>
-        </w:rPr>
-        <w:t xml:space="preserve">ss </w:t>
-      </w:r>
-      <w:proofErr w:type="spellStart"/>
-      <w:r>
-        <w:rPr>
-          <w:rFonts w:ascii="Arial" w:hAnsi="Arial" w:cs="Arial"/>
-        </w:rPr>
-        <w:t>p</w:t>
+        <w:t xml:space="preserve"> user bet was deducted from the player balance, but not returned when player won, to fix the bug, bet is added while calling Player class recieveWinnings in Game cla</w:t>
+      </w:r>
+      <w:r>
+        <w:rPr>
+          <w:rFonts w:ascii="Arial" w:hAnsi="Arial" w:cs="Arial"/>
+        </w:rPr>
+        <w:t>ss p</w:t>
       </w:r>
       <w:r>
         <w:rPr>
@@ -2345,14 +2078,7 @@
         <w:rPr>
           <w:rFonts w:ascii="Arial" w:hAnsi="Arial" w:cs="Arial"/>
         </w:rPr>
-        <w:t>ound</w:t>
-      </w:r>
-      <w:proofErr w:type="spellEnd"/>
-      <w:r>
-        <w:rPr>
-          <w:rFonts w:ascii="Arial" w:hAnsi="Arial" w:cs="Arial"/>
-        </w:rPr>
-        <w:t xml:space="preserve"> method.</w:t>
+        <w:t>ound method.</w:t>
       </w:r>
     </w:p>
     <w:p>
@@ -2477,30 +2203,14 @@
         <w:rPr>
           <w:rFonts w:ascii="Arial" w:hAnsi="Arial" w:cs="Arial"/>
         </w:rPr>
-        <w:t xml:space="preserve">The bug for not reaching betting </w:t>
-      </w:r>
-      <w:proofErr w:type="gramStart"/>
-      <w:r>
-        <w:rPr>
-          <w:rFonts w:ascii="Arial" w:hAnsi="Arial" w:cs="Arial"/>
-        </w:rPr>
-        <w:t>limit,</w:t>
-      </w:r>
-      <w:proofErr w:type="gramEnd"/>
-      <w:r>
-        <w:rPr>
-          <w:rFonts w:ascii="Arial" w:hAnsi="Arial" w:cs="Arial"/>
-        </w:rPr>
-        <w:t xml:space="preserve"> is in Player class, in </w:t>
-      </w:r>
-      <w:proofErr w:type="spellStart"/>
+        <w:t xml:space="preserve">The bug for not reaching betting limit, is in Player class, in </w:t>
+      </w:r>
       <w:r>
         <w:rPr>
           <w:rFonts w:ascii="Arial" w:hAnsi="Arial" w:cs="Arial"/>
         </w:rPr>
         <w:t>balanceExceedsLimitBy</w:t>
       </w:r>
-      <w:proofErr w:type="spellEnd"/>
       <w:r>
         <w:rPr>
           <w:rFonts w:ascii="Arial" w:hAnsi="Arial" w:cs="Arial"/>
@@ -2718,73 +2428,33 @@
           <w:u w:val="single"/>
         </w:rPr>
         <w:lastRenderedPageBreak/>
-        <w:t xml:space="preserve">Bug 4: Combination of three symbols never </w:t>
-      </w:r>
-      <w:proofErr w:type="gramStart"/>
-      <w:r>
-        <w:rPr>
-          <w:rFonts w:ascii="Arial" w:hAnsi="Arial" w:cs="Arial"/>
-          <w:b/>
-          <w:u w:val="single"/>
-        </w:rPr>
-        <w:t>changes,</w:t>
-      </w:r>
-      <w:proofErr w:type="gramEnd"/>
-      <w:r>
-        <w:rPr>
-          <w:rFonts w:ascii="Arial" w:hAnsi="Arial" w:cs="Arial"/>
-          <w:b/>
-          <w:u w:val="single"/>
-        </w:rPr>
-        <w:t xml:space="preserve"> first combination of symbols is repeated through the whole game.</w:t>
-      </w:r>
-    </w:p>
-    <w:p>
-      <w:pPr>
-        <w:pStyle w:val="ListParagraph"/>
-        <w:ind w:left="0"/>
-        <w:rPr>
-          <w:rFonts w:ascii="Arial" w:hAnsi="Arial" w:cs="Arial"/>
-          <w:b/>
-          <w:u w:val="single"/>
-        </w:rPr>
-      </w:pPr>
-    </w:p>
-    <w:p>
-      <w:pPr>
-        <w:pStyle w:val="ListParagraph"/>
-        <w:ind w:left="0"/>
-        <w:rPr>
-          <w:rFonts w:ascii="Arial" w:hAnsi="Arial" w:cs="Arial"/>
-        </w:rPr>
-      </w:pPr>
-      <w:r>
-        <w:rPr>
-          <w:rFonts w:ascii="Arial" w:hAnsi="Arial" w:cs="Arial"/>
-        </w:rPr>
-        <w:t xml:space="preserve">Combination of symbols not changing is bug in the Dice class, where roll method calls the </w:t>
-      </w:r>
-      <w:proofErr w:type="spellStart"/>
-      <w:proofErr w:type="gramStart"/>
-      <w:r>
-        <w:rPr>
-          <w:rFonts w:ascii="Arial" w:hAnsi="Arial" w:cs="Arial"/>
-        </w:rPr>
-        <w:t>DiceValue.getRandom</w:t>
-      </w:r>
-      <w:proofErr w:type="spellEnd"/>
-      <w:r>
-        <w:rPr>
-          <w:rFonts w:ascii="Arial" w:hAnsi="Arial" w:cs="Arial"/>
-        </w:rPr>
-        <w:t>(</w:t>
-      </w:r>
-      <w:proofErr w:type="gramEnd"/>
-      <w:r>
-        <w:rPr>
-          <w:rFonts w:ascii="Arial" w:hAnsi="Arial" w:cs="Arial"/>
-        </w:rPr>
-        <w:t xml:space="preserve">), but doesn’t </w:t>
+        <w:t>Bug 4: Combination of three symbols never changes, first combination of symbols is repeated through the whole game.</w:t>
+      </w:r>
+    </w:p>
+    <w:p>
+      <w:pPr>
+        <w:pStyle w:val="ListParagraph"/>
+        <w:ind w:left="0"/>
+        <w:rPr>
+          <w:rFonts w:ascii="Arial" w:hAnsi="Arial" w:cs="Arial"/>
+          <w:b/>
+          <w:u w:val="single"/>
+        </w:rPr>
+      </w:pPr>
+    </w:p>
+    <w:p>
+      <w:pPr>
+        <w:pStyle w:val="ListParagraph"/>
+        <w:ind w:left="0"/>
+        <w:rPr>
+          <w:rFonts w:ascii="Arial" w:hAnsi="Arial" w:cs="Arial"/>
+        </w:rPr>
+      </w:pPr>
+      <w:r>
+        <w:rPr>
+          <w:rFonts w:ascii="Arial" w:hAnsi="Arial" w:cs="Arial"/>
+        </w:rPr>
+        <w:t xml:space="preserve">Combination of symbols not changing is bug in the Dice class, where roll method calls the DiceValue.getRandom(), but doesn’t </w:t>
       </w:r>
       <w:r>
         <w:rPr>
@@ -2862,27 +2532,14 @@
       <w:r>
         <w:t>Figure 1</w:t>
       </w:r>
-      <w:r>
-        <w:fldChar w:fldCharType="begin"/>
-      </w:r>
-      <w:r>
-        <w:instrText xml:space="preserve"> SEQ Figure \* ARABIC </w:instrText>
-      </w:r>
-      <w:r>
-        <w:fldChar w:fldCharType="separate"/>
-      </w:r>
-      <w:r>
-        <w:rPr>
-          <w:noProof/>
-        </w:rPr>
-        <w:t>2</w:t>
-      </w:r>
-      <w:r>
-        <w:rPr>
-          <w:noProof/>
-        </w:rPr>
-        <w:fldChar w:fldCharType="end"/>
-      </w:r>
+      <w:fldSimple w:instr=" SEQ Figure \* ARABIC ">
+        <w:r>
+          <w:rPr>
+            <w:noProof/>
+          </w:rPr>
+          <w:t>2</w:t>
+        </w:r>
+      </w:fldSimple>
       <w:r>
         <w:t>: Bug fix for dice value not updating</w:t>
       </w:r>
@@ -2911,27 +2568,14 @@
       <w:r>
         <w:t>1</w:t>
       </w:r>
-      <w:r>
-        <w:fldChar w:fldCharType="begin"/>
-      </w:r>
-      <w:r>
-        <w:instrText xml:space="preserve"> SEQ Figure \* ARABIC </w:instrText>
-      </w:r>
-      <w:r>
-        <w:fldChar w:fldCharType="separate"/>
-      </w:r>
-      <w:r>
-        <w:rPr>
-          <w:noProof/>
-        </w:rPr>
-        <w:t>3</w:t>
-      </w:r>
-      <w:r>
-        <w:rPr>
-          <w:noProof/>
-        </w:rPr>
-        <w:fldChar w:fldCharType="end"/>
-      </w:r>
+      <w:fldSimple w:instr=" SEQ Figure \* ARABIC ">
+        <w:r>
+          <w:rPr>
+            <w:noProof/>
+          </w:rPr>
+          <w:t>3</w:t>
+        </w:r>
+      </w:fldSimple>
       <w:r>
         <w:t>: Actual Game bug fix output</w:t>
       </w:r>
@@ -3009,113 +2653,45 @@
           <w:u w:val="single"/>
         </w:rPr>
         <w:lastRenderedPageBreak/>
-        <w:t xml:space="preserve">Bug 5: Spade is never drawn, out of six possible </w:t>
-      </w:r>
-      <w:proofErr w:type="gramStart"/>
-      <w:r>
-        <w:rPr>
-          <w:rFonts w:ascii="Arial" w:hAnsi="Arial" w:cs="Arial"/>
-          <w:b/>
-          <w:u w:val="single"/>
-        </w:rPr>
-        <w:t>symbols,</w:t>
-      </w:r>
-      <w:proofErr w:type="gramEnd"/>
-      <w:r>
-        <w:rPr>
-          <w:rFonts w:ascii="Arial" w:hAnsi="Arial" w:cs="Arial"/>
-          <w:b/>
-          <w:u w:val="single"/>
-        </w:rPr>
-        <w:t xml:space="preserve"> all five symbols are randomly select except spade </w:t>
-      </w:r>
-    </w:p>
-    <w:p>
-      <w:pPr>
-        <w:pStyle w:val="ListParagraph"/>
-        <w:ind w:left="0"/>
-        <w:rPr>
-          <w:rFonts w:ascii="Arial" w:hAnsi="Arial" w:cs="Arial"/>
-          <w:b/>
-          <w:u w:val="single"/>
-        </w:rPr>
-      </w:pPr>
-    </w:p>
-    <w:p>
-      <w:pPr>
-        <w:pStyle w:val="ListParagraph"/>
-        <w:ind w:left="0"/>
-        <w:rPr>
-          <w:rFonts w:ascii="Arial" w:hAnsi="Arial" w:cs="Arial"/>
-        </w:rPr>
-      </w:pPr>
-      <w:r>
-        <w:rPr>
-          <w:rFonts w:ascii="Arial" w:hAnsi="Arial" w:cs="Arial"/>
-        </w:rPr>
-        <w:t xml:space="preserve">In </w:t>
-      </w:r>
-      <w:proofErr w:type="spellStart"/>
-      <w:r>
-        <w:rPr>
-          <w:rFonts w:ascii="Arial" w:hAnsi="Arial" w:cs="Arial"/>
-        </w:rPr>
-        <w:t>DiceValue</w:t>
-      </w:r>
-      <w:proofErr w:type="spellEnd"/>
-      <w:r>
-        <w:rPr>
-          <w:rFonts w:ascii="Arial" w:hAnsi="Arial" w:cs="Arial"/>
-        </w:rPr>
-        <w:t xml:space="preserve">, </w:t>
-      </w:r>
-      <w:r>
-        <w:rPr>
-          <w:rFonts w:ascii="Arial" w:hAnsi="Arial" w:cs="Arial"/>
-        </w:rPr>
-        <w:t xml:space="preserve">method </w:t>
-      </w:r>
-      <w:proofErr w:type="spellStart"/>
-      <w:r>
-        <w:rPr>
-          <w:rFonts w:ascii="Arial" w:hAnsi="Arial" w:cs="Arial"/>
-        </w:rPr>
-        <w:t>getRadom</w:t>
-      </w:r>
-      <w:proofErr w:type="spellEnd"/>
-      <w:r>
-        <w:rPr>
-          <w:rFonts w:ascii="Arial" w:hAnsi="Arial" w:cs="Arial"/>
-        </w:rPr>
-        <w:t xml:space="preserve"> method, the random object method </w:t>
-      </w:r>
-      <w:proofErr w:type="spellStart"/>
-      <w:r>
-        <w:rPr>
-          <w:rFonts w:ascii="Arial" w:hAnsi="Arial" w:cs="Arial"/>
-        </w:rPr>
-        <w:t>nextInt</w:t>
-      </w:r>
-      <w:proofErr w:type="spellEnd"/>
-      <w:r>
-        <w:rPr>
-          <w:rFonts w:ascii="Arial" w:hAnsi="Arial" w:cs="Arial"/>
-        </w:rPr>
-        <w:t xml:space="preserve">, parameter is incorrect, instead to that </w:t>
-      </w:r>
-      <w:proofErr w:type="spellStart"/>
-      <w:r>
-        <w:rPr>
-          <w:rFonts w:ascii="Arial" w:hAnsi="Arial" w:cs="Arial"/>
-        </w:rPr>
-        <w:t>hashmap</w:t>
-      </w:r>
-      <w:proofErr w:type="spellEnd"/>
-      <w:r>
-        <w:rPr>
-          <w:rFonts w:ascii="Arial" w:hAnsi="Arial" w:cs="Arial"/>
-        </w:rPr>
-        <w:t xml:space="preserve"> size is sent as argument.</w:t>
+        <w:t xml:space="preserve">Bug 5: Spade is never drawn, out of six possible symbols, all five symbols are randomly select except spade </w:t>
+      </w:r>
+    </w:p>
+    <w:p>
+      <w:pPr>
+        <w:pStyle w:val="ListParagraph"/>
+        <w:ind w:left="0"/>
+        <w:rPr>
+          <w:rFonts w:ascii="Arial" w:hAnsi="Arial" w:cs="Arial"/>
+          <w:b/>
+          <w:u w:val="single"/>
+        </w:rPr>
+      </w:pPr>
+    </w:p>
+    <w:p>
+      <w:pPr>
+        <w:pStyle w:val="ListParagraph"/>
+        <w:ind w:left="0"/>
+        <w:rPr>
+          <w:rFonts w:ascii="Arial" w:hAnsi="Arial" w:cs="Arial"/>
+        </w:rPr>
+      </w:pPr>
+      <w:r>
+        <w:rPr>
+          <w:rFonts w:ascii="Arial" w:hAnsi="Arial" w:cs="Arial"/>
+        </w:rPr>
+        <w:t xml:space="preserve">In DiceValue, </w:t>
+      </w:r>
+      <w:r>
+        <w:rPr>
+          <w:rFonts w:ascii="Arial" w:hAnsi="Arial" w:cs="Arial"/>
+        </w:rPr>
+        <w:t>method getRadom</w:t>
+      </w:r>
+      <w:r>
+        <w:rPr>
+          <w:rFonts w:ascii="Arial" w:hAnsi="Arial" w:cs="Arial"/>
+        </w:rPr>
+        <w:t xml:space="preserve"> method, the random object method nextInt, parameter is incorrect, instead to that hashmap size is sent as argument.</w:t>
       </w:r>
     </w:p>
     <w:p>
@@ -3151,14 +2727,27 @@
       <w:r>
         <w:t>Figure 1</w:t>
       </w:r>
-      <w:fldSimple w:instr=" SEQ Figure \* ARABIC ">
-        <w:r>
-          <w:rPr>
-            <w:noProof/>
-          </w:rPr>
-          <w:t>4</w:t>
-        </w:r>
-      </w:fldSimple>
+      <w:r>
+        <w:fldChar w:fldCharType="begin"/>
+      </w:r>
+      <w:r>
+        <w:instrText xml:space="preserve"> SEQ Figure \* ARABIC </w:instrText>
+      </w:r>
+      <w:r>
+        <w:fldChar w:fldCharType="separate"/>
+      </w:r>
+      <w:r>
+        <w:rPr>
+          <w:noProof/>
+        </w:rPr>
+        <w:t>4</w:t>
+      </w:r>
+      <w:r>
+        <w:rPr>
+          <w:noProof/>
+        </w:rPr>
+        <w:fldChar w:fldCharType="end"/>
+      </w:r>
       <w:r>
         <w:t>: Spade not selected bug fixed</w:t>
       </w:r>
@@ -3170,8 +2759,202 @@
     </w:p>
     <w:p/>
     <w:p>
+      <w:pPr>
+        <w:pStyle w:val="ListParagraph"/>
+        <w:ind w:left="0"/>
+        <w:rPr>
+          <w:rFonts w:ascii="Arial" w:hAnsi="Arial" w:cs="Arial"/>
+          <w:b/>
+          <w:u w:val="single"/>
+        </w:rPr>
+      </w:pPr>
+    </w:p>
+    <w:p>
+      <w:pPr>
+        <w:pStyle w:val="ListParagraph"/>
+        <w:ind w:left="0"/>
+        <w:rPr>
+          <w:rFonts w:ascii="Arial" w:hAnsi="Arial" w:cs="Arial"/>
+          <w:b/>
+          <w:u w:val="single"/>
+        </w:rPr>
+      </w:pPr>
+    </w:p>
+    <w:p>
+      <w:pPr>
+        <w:pStyle w:val="ListParagraph"/>
+        <w:ind w:left="0"/>
+        <w:rPr>
+          <w:rFonts w:ascii="Arial" w:hAnsi="Arial" w:cs="Arial"/>
+          <w:b/>
+          <w:u w:val="single"/>
+        </w:rPr>
+      </w:pPr>
+    </w:p>
+    <w:p>
+      <w:pPr>
+        <w:pStyle w:val="ListParagraph"/>
+        <w:ind w:left="0"/>
+        <w:rPr>
+          <w:rFonts w:ascii="Arial" w:hAnsi="Arial" w:cs="Arial"/>
+          <w:b/>
+          <w:u w:val="single"/>
+        </w:rPr>
+      </w:pPr>
+    </w:p>
+    <w:p>
+      <w:pPr>
+        <w:pStyle w:val="ListParagraph"/>
+        <w:ind w:left="0"/>
+        <w:rPr>
+          <w:rFonts w:ascii="Arial" w:hAnsi="Arial" w:cs="Arial"/>
+          <w:b/>
+          <w:u w:val="single"/>
+        </w:rPr>
+      </w:pPr>
+    </w:p>
+    <w:p>
+      <w:pPr>
+        <w:pStyle w:val="ListParagraph"/>
+        <w:ind w:left="0"/>
+        <w:rPr>
+          <w:rFonts w:ascii="Arial" w:hAnsi="Arial" w:cs="Arial"/>
+          <w:b/>
+          <w:u w:val="single"/>
+        </w:rPr>
+      </w:pPr>
+    </w:p>
+    <w:p>
+      <w:pPr>
+        <w:pStyle w:val="ListParagraph"/>
+        <w:ind w:left="0"/>
+        <w:rPr>
+          <w:rFonts w:ascii="Arial" w:hAnsi="Arial" w:cs="Arial"/>
+          <w:b/>
+          <w:u w:val="single"/>
+        </w:rPr>
+      </w:pPr>
+    </w:p>
+    <w:p>
+      <w:pPr>
+        <w:pStyle w:val="ListParagraph"/>
+        <w:ind w:left="0"/>
+        <w:rPr>
+          <w:rFonts w:ascii="Arial" w:hAnsi="Arial" w:cs="Arial"/>
+          <w:b/>
+          <w:u w:val="single"/>
+        </w:rPr>
+      </w:pPr>
+    </w:p>
+    <w:p>
+      <w:pPr>
+        <w:pStyle w:val="ListParagraph"/>
+        <w:ind w:left="0"/>
+        <w:rPr>
+          <w:rFonts w:ascii="Arial" w:hAnsi="Arial" w:cs="Arial"/>
+          <w:b/>
+          <w:u w:val="single"/>
+        </w:rPr>
+      </w:pPr>
+      <w:r>
+        <w:rPr>
+          <w:rFonts w:ascii="Arial" w:hAnsi="Arial" w:cs="Arial"/>
+          <w:b/>
+          <w:u w:val="single"/>
+        </w:rPr>
+        <w:lastRenderedPageBreak/>
+        <w:t>Bug 3: Odds in the game do not appear to be correct. Crown and Anchor games have an approximate 8% bias to the house. So the win : (win+lose) ratio should approximately equal 0.42. This does not appear to be the case.</w:t>
+      </w:r>
+    </w:p>
+    <w:p>
+      <w:pPr>
+        <w:pStyle w:val="ListParagraph"/>
+        <w:ind w:left="0"/>
+        <w:rPr>
+          <w:rFonts w:ascii="Arial" w:hAnsi="Arial" w:cs="Arial"/>
+          <w:b/>
+          <w:u w:val="single"/>
+        </w:rPr>
+      </w:pPr>
+    </w:p>
+    <w:p>
+      <w:pPr>
+        <w:pStyle w:val="ListParagraph"/>
+        <w:ind w:left="0"/>
+        <w:rPr>
+          <w:rFonts w:ascii="Arial" w:hAnsi="Arial" w:cs="Arial"/>
+        </w:rPr>
+      </w:pPr>
+      <w:r>
+        <w:rPr>
+          <w:rFonts w:ascii="Arial" w:hAnsi="Arial" w:cs="Arial"/>
+        </w:rPr>
+        <w:t>After fixing all the bug, as it turns out, that odds are now in corrected after fixing all the bug, which is shown in below screenshot:-</w:t>
+      </w:r>
+    </w:p>
+    <w:p>
+      <w:pPr>
+        <w:pStyle w:val="ListParagraph"/>
+        <w:ind w:left="0"/>
+        <w:rPr>
+          <w:rFonts w:ascii="Arial" w:hAnsi="Arial" w:cs="Arial"/>
+        </w:rPr>
+      </w:pPr>
+    </w:p>
+    <w:p>
+      <w:pPr>
+        <w:pStyle w:val="ListParagraph"/>
+        <w:keepNext/>
+        <w:ind w:left="0"/>
+      </w:pPr>
+      <w:r>
+        <w:rPr>
+          <w:rFonts w:ascii="Arial" w:hAnsi="Arial" w:cs="Arial"/>
+        </w:rPr>
+        <w:pict>
+          <v:shape id="_x0000_i1037" type="#_x0000_t75" style="width:273.75pt;height:102pt">
+            <v:imagedata r:id="rId21" o:title="bug_fix_5"/>
+          </v:shape>
+        </w:pict>
+      </w:r>
+    </w:p>
+    <w:p>
+      <w:pPr>
+        <w:pStyle w:val="Caption"/>
+        <w:rPr>
+          <w:rFonts w:ascii="Arial" w:hAnsi="Arial" w:cs="Arial"/>
+        </w:rPr>
+      </w:pPr>
+      <w:r>
+        <w:t>Figure 1</w:t>
+      </w:r>
       <w:bookmarkStart w:id="0" w:name="_GoBack"/>
       <w:bookmarkEnd w:id="0"/>
+      <w:r>
+        <w:fldChar w:fldCharType="begin"/>
+      </w:r>
+      <w:r>
+        <w:instrText xml:space="preserve"> SEQ Figure \* ARABIC </w:instrText>
+      </w:r>
+      <w:r>
+        <w:fldChar w:fldCharType="separate"/>
+      </w:r>
+      <w:r>
+        <w:rPr>
+          <w:noProof/>
+        </w:rPr>
+        <w:t>5</w:t>
+      </w:r>
+      <w:r>
+        <w:fldChar w:fldCharType="end"/>
+      </w:r>
+      <w:r>
+        <w:t>: Bug fixed for win/lose ratio</w:t>
+      </w:r>
+    </w:p>
+    <w:p/>
+    <w:p/>
+    <w:p>
       <w:r>
         <w:t xml:space="preserve"> </w:t>
       </w:r>
@@ -4062,7 +3845,7 @@
 </file>
 
 <file path=customXml/itemProps1.xml><?xml version="1.0" encoding="utf-8"?>
-<ds:datastoreItem xmlns:ds="http://schemas.openxmlformats.org/officeDocument/2006/customXml" ds:itemID="{6DCEA5B7-FB5E-475D-993C-29C951F28D59}">
+<ds:datastoreItem xmlns:ds="http://schemas.openxmlformats.org/officeDocument/2006/customXml" ds:itemID="{EB9F8F06-12FB-48CC-8E2E-DAD827B9E2F3}">
   <ds:schemaRefs>
     <ds:schemaRef ds:uri="http://schemas.openxmlformats.org/officeDocument/2006/bibliography"/>
   </ds:schemaRefs>

</xml_diff>